<commit_message>
26-31 (not all dry)
</commit_message>
<xml_diff>
--- a/hw_1/hw1_alex.docx
+++ b/hw_1/hw1_alex.docx
@@ -1040,7 +1040,21 @@
         <w:rPr>
           <w:rFonts w:eastAsiaTheme="minorEastAsia"/>
         </w:rPr>
-        <w:t xml:space="preserve"> is admissible. Proof:</w:t>
+        <w:t xml:space="preserve"> </w:t>
+      </w:r>
+      <w:r>
+        <w:rPr>
+          <w:rFonts w:eastAsiaTheme="minorEastAsia"/>
+          <w:b/>
+          <w:bCs/>
+        </w:rPr>
+        <w:t>is admissible.</w:t>
+      </w:r>
+      <w:r>
+        <w:rPr>
+          <w:rFonts w:eastAsiaTheme="minorEastAsia"/>
+        </w:rPr>
+        <w:t xml:space="preserve"> Proof:</w:t>
       </w:r>
       <w:r>
         <w:rPr>
@@ -1161,7 +1175,17 @@
         </w:rPr>
       </w:pPr>
       <w:r>
-        <w:t xml:space="preserve">This heuristic is not admissible! Following the closest node may give us the path which </w:t>
+        <w:t xml:space="preserve">This heuristic </w:t>
+      </w:r>
+      <w:r>
+        <w:rPr>
+          <w:b/>
+          <w:bCs/>
+        </w:rPr>
+        <w:t>is not admissible</w:t>
+      </w:r>
+      <w:r>
+        <w:t xml:space="preserve">! Following the closest node may give us the path which </w:t>
       </w:r>
       <w:proofErr w:type="gramStart"/>
       <w:r>
@@ -1560,7 +1584,698 @@
       </w:r>
       <w:proofErr w:type="gramEnd"/>
       <w:r>
-        <w:t xml:space="preserve"> spanning tree. Thus, this heuristic is admissible.</w:t>
+        <w:t xml:space="preserve"> spanning tree. Thus, this heuristic </w:t>
+      </w:r>
+      <w:r>
+        <w:rPr>
+          <w:b/>
+          <w:bCs/>
+        </w:rPr>
+        <w:t>is admissible</w:t>
+      </w:r>
+      <w:r>
+        <w:t>.</w:t>
+      </w:r>
+    </w:p>
+    <w:p/>
+    <w:p>
+      <w:pPr>
+        <w:pStyle w:val="Heading2"/>
+      </w:pPr>
+      <w:r>
+        <w:t xml:space="preserve">26.  </w:t>
+      </w:r>
+    </w:p>
+    <w:p/>
+    <w:p>
+      <w:pPr>
+        <w:rPr>
+          <w:rFonts w:eastAsiaTheme="minorEastAsia"/>
+        </w:rPr>
+      </w:pPr>
+      <w:proofErr w:type="spellStart"/>
+      <w:r>
+        <w:t>MDAMaxAirDistHeuristic</w:t>
+      </w:r>
+      <w:proofErr w:type="spellEnd"/>
+      <w:r>
+        <w:t xml:space="preserve"> with </w:t>
+      </w:r>
+      <m:oMath>
+        <m:r>
+          <w:rPr>
+            <w:rFonts w:ascii="Cambria Math" w:hAnsi="Cambria Math"/>
+          </w:rPr>
+          <m:t>cos</m:t>
+        </m:r>
+        <m:sSubSup>
+          <m:sSubSupPr>
+            <m:ctrlPr>
+              <w:rPr>
+                <w:rFonts w:ascii="Cambria Math" w:hAnsi="Cambria Math"/>
+                <w:i/>
+              </w:rPr>
+            </m:ctrlPr>
+          </m:sSubSupPr>
+          <m:e>
+            <m:r>
+              <w:rPr>
+                <w:rFonts w:ascii="Cambria Math" w:hAnsi="Cambria Math"/>
+              </w:rPr>
+              <m:t>t</m:t>
+            </m:r>
+          </m:e>
+          <m:sub>
+            <m:r>
+              <w:rPr>
+                <w:rFonts w:ascii="Cambria Math" w:hAnsi="Cambria Math"/>
+              </w:rPr>
+              <m:t>MDA</m:t>
+            </m:r>
+          </m:sub>
+          <m:sup>
+            <m:r>
+              <w:rPr>
+                <w:rFonts w:ascii="Cambria Math" w:hAnsi="Cambria Math"/>
+              </w:rPr>
+              <m:t>test travel</m:t>
+            </m:r>
+          </m:sup>
+        </m:sSubSup>
+      </m:oMath>
+      <w:r>
+        <w:rPr>
+          <w:rFonts w:eastAsiaTheme="minorEastAsia"/>
+        </w:rPr>
+        <w:t xml:space="preserve"> cost function is NOT admissible. The easiest way it to visualize it. We take the same example as with the regular cost function </w:t>
+      </w:r>
+      <m:oMath>
+        <m:r>
+          <w:rPr>
+            <w:rFonts w:ascii="Cambria Math" w:eastAsiaTheme="minorEastAsia" w:hAnsi="Cambria Math"/>
+          </w:rPr>
+          <m:t>cos</m:t>
+        </m:r>
+        <m:sSubSup>
+          <m:sSubSupPr>
+            <m:ctrlPr>
+              <w:rPr>
+                <w:rFonts w:ascii="Cambria Math" w:eastAsiaTheme="minorEastAsia" w:hAnsi="Cambria Math"/>
+                <w:i/>
+              </w:rPr>
+            </m:ctrlPr>
+          </m:sSubSupPr>
+          <m:e>
+            <m:r>
+              <w:rPr>
+                <w:rFonts w:ascii="Cambria Math" w:eastAsiaTheme="minorEastAsia" w:hAnsi="Cambria Math"/>
+              </w:rPr>
+              <m:t>t</m:t>
+            </m:r>
+          </m:e>
+          <m:sub>
+            <m:r>
+              <w:rPr>
+                <w:rFonts w:ascii="Cambria Math" w:eastAsiaTheme="minorEastAsia" w:hAnsi="Cambria Math"/>
+              </w:rPr>
+              <m:t>MDA</m:t>
+            </m:r>
+          </m:sub>
+          <m:sup>
+            <m:r>
+              <w:rPr>
+                <w:rFonts w:ascii="Cambria Math" w:eastAsiaTheme="minorEastAsia" w:hAnsi="Cambria Math"/>
+              </w:rPr>
+              <m:t>dist</m:t>
+            </m:r>
+          </m:sup>
+        </m:sSubSup>
+      </m:oMath>
+      <w:r>
+        <w:rPr>
+          <w:rFonts w:eastAsiaTheme="minorEastAsia"/>
+        </w:rPr>
+        <w:t xml:space="preserve"> where all the remaining locations to visit are </w:t>
+      </w:r>
+      <w:r>
+        <w:rPr>
+          <w:rFonts w:eastAsiaTheme="minorEastAsia"/>
+          <w:b/>
+          <w:bCs/>
+        </w:rPr>
+        <w:t>on the same line</w:t>
+      </w:r>
+      <w:r>
+        <w:rPr>
+          <w:rFonts w:eastAsiaTheme="minorEastAsia"/>
+        </w:rPr>
+        <w:t xml:space="preserve">. Distances marked as x, y, z. </w:t>
+      </w:r>
+      <w:r>
+        <w:rPr>
+          <w:rFonts w:eastAsiaTheme="minorEastAsia"/>
+        </w:rPr>
+        <w:t>O is the initial location</w:t>
+      </w:r>
+      <w:r>
+        <w:rPr>
+          <w:rFonts w:eastAsiaTheme="minorEastAsia"/>
+        </w:rPr>
+        <w:t>. We can see that visiting the nodes with the arrows we get the optimal path</w:t>
+      </w:r>
+      <w:r>
+        <w:rPr>
+          <w:rFonts w:eastAsiaTheme="minorEastAsia"/>
+        </w:rPr>
+        <w:t>:</w:t>
+      </w:r>
+    </w:p>
+    <w:p>
+      <w:pPr>
+        <w:rPr>
+          <w:rFonts w:eastAsiaTheme="minorEastAsia"/>
+        </w:rPr>
+      </w:pPr>
+      <w:r>
+        <w:rPr>
+          <w:rFonts w:eastAsiaTheme="minorEastAsia"/>
+          <w:noProof/>
+        </w:rPr>
+        <w:drawing>
+          <wp:inline distT="0" distB="0" distL="0" distR="0" wp14:anchorId="388D79C1" wp14:editId="701D2E24">
+            <wp:extent cx="2145498" cy="2579298"/>
+            <wp:effectExtent l="0" t="0" r="0" b="0"/>
+            <wp:docPr id="4" name="Picture 4"/>
+            <wp:cNvGraphicFramePr>
+              <a:graphicFrameLocks xmlns:a="http://schemas.openxmlformats.org/drawingml/2006/main" noChangeAspect="1"/>
+            </wp:cNvGraphicFramePr>
+            <a:graphic xmlns:a="http://schemas.openxmlformats.org/drawingml/2006/main">
+              <a:graphicData uri="http://schemas.openxmlformats.org/drawingml/2006/picture">
+                <pic:pic xmlns:pic="http://schemas.openxmlformats.org/drawingml/2006/picture">
+                  <pic:nvPicPr>
+                    <pic:cNvPr id="0" name="Picture 3"/>
+                    <pic:cNvPicPr>
+                      <a:picLocks noChangeAspect="1" noChangeArrowheads="1"/>
+                    </pic:cNvPicPr>
+                  </pic:nvPicPr>
+                  <pic:blipFill>
+                    <a:blip r:embed="rId10">
+                      <a:extLst>
+                        <a:ext uri="{28A0092B-C50C-407E-A947-70E740481C1C}">
+                          <a14:useLocalDpi xmlns:a14="http://schemas.microsoft.com/office/drawing/2010/main" val="0"/>
+                        </a:ext>
+                      </a:extLst>
+                    </a:blip>
+                    <a:srcRect/>
+                    <a:stretch>
+                      <a:fillRect/>
+                    </a:stretch>
+                  </pic:blipFill>
+                  <pic:spPr bwMode="auto">
+                    <a:xfrm>
+                      <a:off x="0" y="0"/>
+                      <a:ext cx="2148634" cy="2583068"/>
+                    </a:xfrm>
+                    <a:prstGeom prst="rect">
+                      <a:avLst/>
+                    </a:prstGeom>
+                    <a:noFill/>
+                    <a:ln>
+                      <a:noFill/>
+                    </a:ln>
+                  </pic:spPr>
+                </pic:pic>
+              </a:graphicData>
+            </a:graphic>
+          </wp:inline>
+        </w:drawing>
+      </w:r>
+    </w:p>
+    <w:p>
+      <w:pPr>
+        <w:rPr>
+          <w:rFonts w:eastAsiaTheme="minorEastAsia"/>
+        </w:rPr>
+      </w:pPr>
+      <w:r>
+        <w:rPr>
+          <w:rFonts w:eastAsiaTheme="minorEastAsia"/>
+        </w:rPr>
+        <w:t xml:space="preserve">It is obvious that </w:t>
+      </w:r>
+      <m:oMath>
+        <m:r>
+          <w:rPr>
+            <w:rFonts w:ascii="Cambria Math" w:eastAsiaTheme="minorEastAsia" w:hAnsi="Cambria Math"/>
+          </w:rPr>
+          <m:t>cos</m:t>
+        </m:r>
+        <m:sSubSup>
+          <m:sSubSupPr>
+            <m:ctrlPr>
+              <w:rPr>
+                <w:rFonts w:ascii="Cambria Math" w:eastAsiaTheme="minorEastAsia" w:hAnsi="Cambria Math"/>
+                <w:i/>
+              </w:rPr>
+            </m:ctrlPr>
+          </m:sSubSupPr>
+          <m:e>
+            <m:r>
+              <w:rPr>
+                <w:rFonts w:ascii="Cambria Math" w:eastAsiaTheme="minorEastAsia" w:hAnsi="Cambria Math"/>
+              </w:rPr>
+              <m:t>t</m:t>
+            </m:r>
+          </m:e>
+          <m:sub>
+            <m:r>
+              <w:rPr>
+                <w:rFonts w:ascii="Cambria Math" w:eastAsiaTheme="minorEastAsia" w:hAnsi="Cambria Math"/>
+              </w:rPr>
+              <m:t>MDA</m:t>
+            </m:r>
+          </m:sub>
+          <m:sup>
+            <m:r>
+              <w:rPr>
+                <w:rFonts w:ascii="Cambria Math" w:eastAsiaTheme="minorEastAsia" w:hAnsi="Cambria Math"/>
+              </w:rPr>
+              <m:t>dist</m:t>
+            </m:r>
+          </m:sup>
+        </m:sSubSup>
+        <m:r>
+          <w:rPr>
+            <w:rFonts w:ascii="Cambria Math" w:eastAsiaTheme="minorEastAsia" w:hAnsi="Cambria Math"/>
+          </w:rPr>
+          <m:t>=(x+y+z)</m:t>
+        </m:r>
+      </m:oMath>
+      <w:r>
+        <w:rPr>
+          <w:rFonts w:eastAsiaTheme="minorEastAsia"/>
+        </w:rPr>
+        <w:t>, the maximum distance between points</w:t>
+      </w:r>
+    </w:p>
+    <w:p>
+      <w:pPr>
+        <w:rPr>
+          <w:rFonts w:eastAsiaTheme="minorEastAsia"/>
+        </w:rPr>
+      </w:pPr>
+      <w:r>
+        <w:t>In this case, the</w:t>
+      </w:r>
+      <w:r>
+        <w:t xml:space="preserve"> </w:t>
+      </w:r>
+      <w:proofErr w:type="spellStart"/>
+      <w:r>
+        <w:t>MDAMaxAirDistHeuristic</w:t>
+      </w:r>
+      <w:proofErr w:type="spellEnd"/>
+      <w:r>
+        <w:t xml:space="preserve"> heuristic will result in</w:t>
+      </w:r>
+      <w:r>
+        <w:t xml:space="preserve">: </w:t>
+      </w:r>
+      <m:oMath>
+        <m:r>
+          <w:rPr>
+            <w:rFonts w:ascii="Cambria Math" w:hAnsi="Cambria Math"/>
+          </w:rPr>
+          <m:t>h</m:t>
+        </m:r>
+        <m:d>
+          <m:dPr>
+            <m:ctrlPr>
+              <w:rPr>
+                <w:rFonts w:ascii="Cambria Math" w:hAnsi="Cambria Math"/>
+                <w:i/>
+              </w:rPr>
+            </m:ctrlPr>
+          </m:dPr>
+          <m:e>
+            <m:r>
+              <w:rPr>
+                <w:rFonts w:ascii="Cambria Math" w:hAnsi="Cambria Math"/>
+              </w:rPr>
+              <m:t>s</m:t>
+            </m:r>
+          </m:e>
+        </m:d>
+        <m:r>
+          <w:rPr>
+            <w:rFonts w:ascii="Cambria Math" w:hAnsi="Cambria Math"/>
+          </w:rPr>
+          <m:t>= 3⋅(x+y+z)</m:t>
+        </m:r>
+      </m:oMath>
+    </w:p>
+    <w:p>
+      <w:pPr>
+        <w:rPr>
+          <w:rFonts w:eastAsiaTheme="minorEastAsia"/>
+        </w:rPr>
+      </w:pPr>
+      <w:r>
+        <w:rPr>
+          <w:rFonts w:eastAsiaTheme="minorEastAsia"/>
+        </w:rPr>
+        <w:t xml:space="preserve">While the optimal heuristic is: </w:t>
+      </w:r>
+      <m:oMath>
+        <m:sSup>
+          <m:sSupPr>
+            <m:ctrlPr>
+              <w:rPr>
+                <w:rFonts w:ascii="Cambria Math" w:eastAsiaTheme="minorEastAsia" w:hAnsi="Cambria Math"/>
+                <w:i/>
+              </w:rPr>
+            </m:ctrlPr>
+          </m:sSupPr>
+          <m:e>
+            <m:r>
+              <w:rPr>
+                <w:rFonts w:ascii="Cambria Math" w:eastAsiaTheme="minorEastAsia" w:hAnsi="Cambria Math"/>
+              </w:rPr>
+              <m:t>h</m:t>
+            </m:r>
+          </m:e>
+          <m:sup>
+            <m:r>
+              <w:rPr>
+                <w:rFonts w:ascii="Cambria Math" w:eastAsiaTheme="minorEastAsia" w:hAnsi="Cambria Math"/>
+              </w:rPr>
+              <m:t>*</m:t>
+            </m:r>
+          </m:sup>
+        </m:sSup>
+        <m:d>
+          <m:dPr>
+            <m:ctrlPr>
+              <w:rPr>
+                <w:rFonts w:ascii="Cambria Math" w:eastAsiaTheme="minorEastAsia" w:hAnsi="Cambria Math"/>
+                <w:i/>
+              </w:rPr>
+            </m:ctrlPr>
+          </m:dPr>
+          <m:e>
+            <m:r>
+              <w:rPr>
+                <w:rFonts w:ascii="Cambria Math" w:eastAsiaTheme="minorEastAsia" w:hAnsi="Cambria Math"/>
+              </w:rPr>
+              <m:t>s</m:t>
+            </m:r>
+          </m:e>
+        </m:d>
+        <m:r>
+          <w:rPr>
+            <w:rFonts w:ascii="Cambria Math" w:eastAsiaTheme="minorEastAsia" w:hAnsi="Cambria Math"/>
+          </w:rPr>
+          <m:t>=3⋅x+1⋅z=3x+z</m:t>
+        </m:r>
+      </m:oMath>
+    </w:p>
+    <w:p>
+      <w:pPr>
+        <w:rPr>
+          <w:rFonts w:eastAsiaTheme="minorEastAsia"/>
+        </w:rPr>
+      </w:pPr>
+      <w:r>
+        <w:rPr>
+          <w:rFonts w:eastAsiaTheme="minorEastAsia"/>
+        </w:rPr>
+        <w:t>Which proves:</w:t>
+      </w:r>
+      <m:oMath>
+        <m:r>
+          <w:rPr>
+            <w:rFonts w:ascii="Cambria Math" w:eastAsiaTheme="minorEastAsia" w:hAnsi="Cambria Math"/>
+          </w:rPr>
+          <m:t xml:space="preserve"> h</m:t>
+        </m:r>
+        <m:d>
+          <m:dPr>
+            <m:ctrlPr>
+              <w:rPr>
+                <w:rFonts w:ascii="Cambria Math" w:eastAsiaTheme="minorEastAsia" w:hAnsi="Cambria Math"/>
+                <w:i/>
+              </w:rPr>
+            </m:ctrlPr>
+          </m:dPr>
+          <m:e>
+            <m:r>
+              <w:rPr>
+                <w:rFonts w:ascii="Cambria Math" w:eastAsiaTheme="minorEastAsia" w:hAnsi="Cambria Math"/>
+              </w:rPr>
+              <m:t>s</m:t>
+            </m:r>
+          </m:e>
+        </m:d>
+        <m:r>
+          <w:rPr>
+            <w:rFonts w:ascii="Cambria Math" w:eastAsiaTheme="minorEastAsia" w:hAnsi="Cambria Math"/>
+          </w:rPr>
+          <m:t>&gt;</m:t>
+        </m:r>
+        <m:sSup>
+          <m:sSupPr>
+            <m:ctrlPr>
+              <w:rPr>
+                <w:rFonts w:ascii="Cambria Math" w:eastAsiaTheme="minorEastAsia" w:hAnsi="Cambria Math"/>
+                <w:i/>
+              </w:rPr>
+            </m:ctrlPr>
+          </m:sSupPr>
+          <m:e>
+            <m:r>
+              <w:rPr>
+                <w:rFonts w:ascii="Cambria Math" w:eastAsiaTheme="minorEastAsia" w:hAnsi="Cambria Math"/>
+              </w:rPr>
+              <m:t>h</m:t>
+            </m:r>
+          </m:e>
+          <m:sup>
+            <m:r>
+              <w:rPr>
+                <w:rFonts w:ascii="Cambria Math" w:eastAsiaTheme="minorEastAsia" w:hAnsi="Cambria Math"/>
+              </w:rPr>
+              <m:t>*</m:t>
+            </m:r>
+          </m:sup>
+        </m:sSup>
+        <m:r>
+          <w:rPr>
+            <w:rFonts w:ascii="Cambria Math" w:eastAsiaTheme="minorEastAsia" w:hAnsi="Cambria Math"/>
+          </w:rPr>
+          <m:t>(s)</m:t>
+        </m:r>
+      </m:oMath>
+      <w:r>
+        <w:rPr>
+          <w:rFonts w:eastAsiaTheme="minorEastAsia"/>
+        </w:rPr>
+        <w:t xml:space="preserve">, thus the heuristic is </w:t>
+      </w:r>
+      <w:r>
+        <w:rPr>
+          <w:rFonts w:eastAsiaTheme="minorEastAsia"/>
+          <w:b/>
+          <w:bCs/>
+        </w:rPr>
+        <w:t>not admissible</w:t>
+      </w:r>
+      <w:r>
+        <w:rPr>
+          <w:rFonts w:eastAsiaTheme="minorEastAsia"/>
+        </w:rPr>
+        <w:t>.</w:t>
+      </w:r>
+    </w:p>
+    <w:p>
+      <w:pPr>
+        <w:rPr>
+          <w:rFonts w:eastAsiaTheme="minorEastAsia"/>
+        </w:rPr>
+      </w:pPr>
+    </w:p>
+    <w:p>
+      <w:pPr>
+        <w:pStyle w:val="Heading2"/>
+      </w:pPr>
+      <w:r>
+        <w:t xml:space="preserve">27. </w:t>
+      </w:r>
+    </w:p>
+    <w:p/>
+    <w:p>
+      <w:pPr>
+        <w:rPr>
+          <w:rFonts w:eastAsiaTheme="minorEastAsia"/>
+        </w:rPr>
+      </w:pPr>
+      <w:r>
+        <w:t xml:space="preserve">This heuristic was not admissible with the regular cost. For the same reason it will </w:t>
+      </w:r>
+      <w:r>
+        <w:rPr>
+          <w:b/>
+          <w:bCs/>
+        </w:rPr>
+        <w:t>not be admissible</w:t>
+      </w:r>
+      <w:r>
+        <w:t xml:space="preserve"> now. In fact, we can use same example as in paragraph 26, where the </w:t>
+      </w:r>
+      <w:proofErr w:type="spellStart"/>
+      <w:r>
+        <w:t>MDA</w:t>
+      </w:r>
+      <w:r>
+        <w:t>Sum</w:t>
+      </w:r>
+      <w:r>
+        <w:t>AirDistHeuristic</w:t>
+      </w:r>
+      <w:proofErr w:type="spellEnd"/>
+      <w:r>
+        <w:t xml:space="preserve"> will result in same value as </w:t>
+      </w:r>
+      <w:proofErr w:type="spellStart"/>
+      <w:r>
+        <w:t>MDAMaxAirDistHeuristic</w:t>
+      </w:r>
+      <w:proofErr w:type="spellEnd"/>
+      <w:r>
+        <w:t xml:space="preserve">, and both are bigger than </w:t>
+      </w:r>
+      <m:oMath>
+        <m:sSup>
+          <m:sSupPr>
+            <m:ctrlPr>
+              <w:rPr>
+                <w:rFonts w:ascii="Cambria Math" w:hAnsi="Cambria Math"/>
+                <w:i/>
+              </w:rPr>
+            </m:ctrlPr>
+          </m:sSupPr>
+          <m:e>
+            <m:r>
+              <w:rPr>
+                <w:rFonts w:ascii="Cambria Math" w:hAnsi="Cambria Math"/>
+              </w:rPr>
+              <m:t>h</m:t>
+            </m:r>
+          </m:e>
+          <m:sup>
+            <m:r>
+              <w:rPr>
+                <w:rFonts w:ascii="Cambria Math" w:hAnsi="Cambria Math"/>
+              </w:rPr>
+              <m:t>*</m:t>
+            </m:r>
+          </m:sup>
+        </m:sSup>
+        <m:d>
+          <m:dPr>
+            <m:ctrlPr>
+              <w:rPr>
+                <w:rFonts w:ascii="Cambria Math" w:hAnsi="Cambria Math"/>
+                <w:i/>
+              </w:rPr>
+            </m:ctrlPr>
+          </m:dPr>
+          <m:e>
+            <m:r>
+              <w:rPr>
+                <w:rFonts w:ascii="Cambria Math" w:hAnsi="Cambria Math"/>
+              </w:rPr>
+              <m:t>s</m:t>
+            </m:r>
+          </m:e>
+        </m:d>
+      </m:oMath>
+      <w:r>
+        <w:rPr>
+          <w:rFonts w:eastAsiaTheme="minorEastAsia"/>
+        </w:rPr>
+        <w:t>.</w:t>
+      </w:r>
+    </w:p>
+    <w:p>
+      <w:pPr>
+        <w:pStyle w:val="Heading2"/>
+      </w:pPr>
+      <w:r>
+        <w:lastRenderedPageBreak/>
+        <w:t xml:space="preserve">28. </w:t>
+      </w:r>
+    </w:p>
+    <w:p/>
+    <w:p>
+      <w:proofErr w:type="gramStart"/>
+      <w:r>
+        <w:t>Also</w:t>
+      </w:r>
+      <w:proofErr w:type="gramEnd"/>
+      <w:r>
+        <w:t xml:space="preserve"> </w:t>
+      </w:r>
+      <w:proofErr w:type="spellStart"/>
+      <w:r>
+        <w:t>MDAMSTAirDistHeuristic</w:t>
+      </w:r>
+      <w:proofErr w:type="spellEnd"/>
+      <w:r>
+        <w:t xml:space="preserve"> </w:t>
+      </w:r>
+      <w:r>
+        <w:rPr>
+          <w:b/>
+          <w:bCs/>
+        </w:rPr>
+        <w:t>is not admissible</w:t>
+      </w:r>
+      <w:r>
+        <w:t xml:space="preserve">. </w:t>
+      </w:r>
+      <w:r>
+        <w:t xml:space="preserve">By taking the same example from paragraph 26. </w:t>
+      </w:r>
+      <w:r>
+        <w:t xml:space="preserve">It does find the shortest path connecting all nodes. </w:t>
+      </w:r>
+      <w:r>
+        <w:t xml:space="preserve">But it doesn’t take into account that we can </w:t>
+      </w:r>
+      <w:proofErr w:type="gramStart"/>
+      <w:r>
+        <w:t xml:space="preserve">drop </w:t>
+      </w:r>
+      <w:r>
+        <w:t xml:space="preserve"> </w:t>
+      </w:r>
+      <w:r>
+        <w:t>tests</w:t>
+      </w:r>
+      <w:proofErr w:type="gramEnd"/>
+      <w:r>
+        <w:t xml:space="preserve"> at the lab to decrease this cost for some of the path.</w:t>
+      </w:r>
+      <w:r>
+        <w:t xml:space="preserve"> The possible solution would be to estimate the tests travel distance to the nearest lab, as is proposed in </w:t>
+      </w:r>
+      <w:proofErr w:type="spellStart"/>
+      <w:r>
+        <w:t>MDATestsTravelTimeToNearestLabHeuristic</w:t>
+      </w:r>
+      <w:proofErr w:type="spellEnd"/>
+      <w:r>
+        <w:t>…</w:t>
       </w:r>
     </w:p>
     <w:p/>

</xml_diff>

<commit_message>
32-37 (not all dry)
</commit_message>
<xml_diff>
--- a/hw_1/hw1_alex.docx
+++ b/hw_1/hw1_alex.docx
@@ -1,6 +1,6 @@
 
 <file path=word/document.xml><?xml version="1.0" encoding="utf-8"?>
-<w:document xmlns:wpc="http://schemas.microsoft.com/office/word/2010/wordprocessingCanvas" xmlns:cx="http://schemas.microsoft.com/office/drawing/2014/chartex" xmlns:cx1="http://schemas.microsoft.com/office/drawing/2015/9/8/chartex" xmlns:cx2="http://schemas.microsoft.com/office/drawing/2015/10/21/chartex" xmlns:cx3="http://schemas.microsoft.com/office/drawing/2016/5/9/chartex" xmlns:cx4="http://schemas.microsoft.com/office/drawing/2016/5/10/chartex" xmlns:cx5="http://schemas.microsoft.com/office/drawing/2016/5/11/chartex" xmlns:cx6="http://schemas.microsoft.com/office/drawing/2016/5/12/chartex" xmlns:cx7="http://schemas.microsoft.com/office/drawing/2016/5/13/chartex" xmlns:cx8="http://schemas.microsoft.com/office/drawing/2016/5/14/chartex" xmlns:mc="http://schemas.openxmlformats.org/markup-compatibility/2006" xmlns:aink="http://schemas.microsoft.com/office/drawing/2016/ink" xmlns:am3d="http://schemas.microsoft.com/office/drawing/2017/model3d" xmlns:o="urn:schemas-microsoft-com:office:office" xmlns:r="http://schemas.openxmlformats.org/officeDocument/2006/relationships" xmlns:m="http://schemas.openxmlformats.org/officeDocument/2006/math" xmlns:v="urn:schemas-microsoft-com:vml" xmlns:wp14="http://schemas.microsoft.com/office/word/2010/wordprocessingDrawing" xmlns:wp="http://schemas.openxmlformats.org/drawingml/2006/wordprocessingDrawing" xmlns:w10="urn:schemas-microsoft-com:office:word" xmlns:w="http://schemas.openxmlformats.org/wordprocessingml/2006/main" xmlns:w14="http://schemas.microsoft.com/office/word/2010/wordml" xmlns:w15="http://schemas.microsoft.com/office/word/2012/wordml" xmlns:w16cid="http://schemas.microsoft.com/office/word/2016/wordml/cid" xmlns:w16se="http://schemas.microsoft.com/office/word/2015/wordml/symex" xmlns:wpg="http://schemas.microsoft.com/office/word/2010/wordprocessingGroup" xmlns:wpi="http://schemas.microsoft.com/office/word/2010/wordprocessingInk" xmlns:wne="http://schemas.microsoft.com/office/word/2006/wordml" xmlns:wps="http://schemas.microsoft.com/office/word/2010/wordprocessingShape" mc:Ignorable="w14 w15 w16se w16cid wp14">
+<w:document xmlns:wpc="http://schemas.microsoft.com/office/word/2010/wordprocessingCanvas" xmlns:cx="http://schemas.microsoft.com/office/drawing/2014/chartex" xmlns:cx1="http://schemas.microsoft.com/office/drawing/2015/9/8/chartex" xmlns:cx2="http://schemas.microsoft.com/office/drawing/2015/10/21/chartex" xmlns:cx3="http://schemas.microsoft.com/office/drawing/2016/5/9/chartex" xmlns:cx4="http://schemas.microsoft.com/office/drawing/2016/5/10/chartex" xmlns:cx5="http://schemas.microsoft.com/office/drawing/2016/5/11/chartex" xmlns:cx6="http://schemas.microsoft.com/office/drawing/2016/5/12/chartex" xmlns:cx7="http://schemas.microsoft.com/office/drawing/2016/5/13/chartex" xmlns:cx8="http://schemas.microsoft.com/office/drawing/2016/5/14/chartex" xmlns:mc="http://schemas.openxmlformats.org/markup-compatibility/2006" xmlns:aink="http://schemas.microsoft.com/office/drawing/2016/ink" xmlns:am3d="http://schemas.microsoft.com/office/drawing/2017/model3d" xmlns:o="urn:schemas-microsoft-com:office:office" xmlns:r="http://schemas.openxmlformats.org/officeDocument/2006/relationships" xmlns:m="http://schemas.openxmlformats.org/officeDocument/2006/math" xmlns:v="urn:schemas-microsoft-com:vml" xmlns:wp14="http://schemas.microsoft.com/office/word/2010/wordprocessingDrawing" xmlns:wp="http://schemas.openxmlformats.org/drawingml/2006/wordprocessingDrawing" xmlns:w10="urn:schemas-microsoft-com:office:word" xmlns:w="http://schemas.openxmlformats.org/wordprocessingml/2006/main" xmlns:w14="http://schemas.microsoft.com/office/word/2010/wordml" xmlns:w15="http://schemas.microsoft.com/office/word/2012/wordml" xmlns:w16cex="http://schemas.microsoft.com/office/word/2018/wordml/cex" xmlns:w16cid="http://schemas.microsoft.com/office/word/2016/wordml/cid" xmlns:w16="http://schemas.microsoft.com/office/word/2018/wordml" xmlns:w16se="http://schemas.microsoft.com/office/word/2015/wordml/symex" xmlns:wpg="http://schemas.microsoft.com/office/word/2010/wordprocessingGroup" xmlns:wpi="http://schemas.microsoft.com/office/word/2010/wordprocessingInk" xmlns:wne="http://schemas.microsoft.com/office/word/2006/wordml" xmlns:wps="http://schemas.microsoft.com/office/word/2010/wordprocessingShape" mc:Ignorable="w14 w15 w16se w16cid w16 w16cex wp14">
   <w:body>
     <w:p>
       <w:pPr>
@@ -266,27 +266,12 @@
       </w:r>
       <w:proofErr w:type="spellStart"/>
       <w:r>
-        <w:rPr>
-          <w:rFonts w:asciiTheme="majorBidi" w:hAnsiTheme="majorBidi" w:cstheme="majorBidi"/>
-          <w:sz w:val="18"/>
-          <w:szCs w:val="18"/>
-        </w:rPr>
         <w:fldChar w:fldCharType="begin"/>
       </w:r>
       <w:r>
-        <w:rPr>
-          <w:rFonts w:asciiTheme="majorBidi" w:hAnsiTheme="majorBidi" w:cstheme="majorBidi"/>
-          <w:sz w:val="18"/>
-          <w:szCs w:val="18"/>
-        </w:rPr>
         <w:instrText xml:space="preserve"> HYPERLINK "https://docs.python.org/3/library/dataclasses.html" \l "dataclasses.dataclass" \o "dataclasses.dataclass" </w:instrText>
       </w:r>
       <w:r>
-        <w:rPr>
-          <w:rFonts w:asciiTheme="majorBidi" w:hAnsiTheme="majorBidi" w:cstheme="majorBidi"/>
-          <w:sz w:val="18"/>
-          <w:szCs w:val="18"/>
-        </w:rPr>
         <w:fldChar w:fldCharType="separate"/>
       </w:r>
       <w:r>
@@ -312,9 +297,11 @@
       </w:r>
       <w:r>
         <w:rPr>
+          <w:rStyle w:val="pre"/>
           <w:rFonts w:asciiTheme="majorBidi" w:hAnsiTheme="majorBidi" w:cstheme="majorBidi"/>
-          <w:sz w:val="18"/>
-          <w:szCs w:val="18"/>
+          <w:color w:val="6363BB"/>
+          <w:sz w:val="20"/>
+          <w:szCs w:val="20"/>
         </w:rPr>
         <w:fldChar w:fldCharType="end"/>
       </w:r>
@@ -440,27 +427,12 @@
       </w:r>
       <w:proofErr w:type="spellStart"/>
       <w:r>
-        <w:rPr>
-          <w:rFonts w:asciiTheme="majorBidi" w:hAnsiTheme="majorBidi" w:cstheme="majorBidi"/>
-          <w:sz w:val="18"/>
-          <w:szCs w:val="18"/>
-        </w:rPr>
         <w:fldChar w:fldCharType="begin"/>
       </w:r>
       <w:r>
-        <w:rPr>
-          <w:rFonts w:asciiTheme="majorBidi" w:hAnsiTheme="majorBidi" w:cstheme="majorBidi"/>
-          <w:sz w:val="18"/>
-          <w:szCs w:val="18"/>
-        </w:rPr>
         <w:instrText xml:space="preserve"> HYPERLINK "https://docs.python.org/3/library/dataclasses.html" \l "dataclasses.FrozenInstanceError" \o "dataclasses.FrozenInstanceError" </w:instrText>
       </w:r>
       <w:r>
-        <w:rPr>
-          <w:rFonts w:asciiTheme="majorBidi" w:hAnsiTheme="majorBidi" w:cstheme="majorBidi"/>
-          <w:sz w:val="18"/>
-          <w:szCs w:val="18"/>
-        </w:rPr>
         <w:fldChar w:fldCharType="separate"/>
       </w:r>
       <w:r>
@@ -476,9 +448,11 @@
       <w:proofErr w:type="spellEnd"/>
       <w:r>
         <w:rPr>
+          <w:rStyle w:val="pre"/>
           <w:rFonts w:asciiTheme="majorBidi" w:hAnsiTheme="majorBidi" w:cstheme="majorBidi"/>
-          <w:sz w:val="18"/>
-          <w:szCs w:val="18"/>
+          <w:color w:val="6363BB"/>
+          <w:sz w:val="20"/>
+          <w:szCs w:val="20"/>
         </w:rPr>
         <w:fldChar w:fldCharType="end"/>
       </w:r>
@@ -647,27 +621,7 @@
           <w:sz w:val="21"/>
           <w:szCs w:val="21"/>
         </w:rPr>
-        <w:t xml:space="preserve">, (thinking </w:t>
-      </w:r>
-      <w:proofErr w:type="gramStart"/>
-      <w:r>
-        <w:rPr>
-          <w:rFonts w:asciiTheme="majorBidi" w:eastAsia="Times New Roman" w:hAnsiTheme="majorBidi" w:cstheme="majorBidi"/>
-          <w:color w:val="000000"/>
-          <w:sz w:val="21"/>
-          <w:szCs w:val="21"/>
-        </w:rPr>
-        <w:t>he’s</w:t>
-      </w:r>
-      <w:proofErr w:type="gramEnd"/>
-      <w:r>
-        <w:rPr>
-          <w:rFonts w:asciiTheme="majorBidi" w:eastAsia="Times New Roman" w:hAnsiTheme="majorBidi" w:cstheme="majorBidi"/>
-          <w:color w:val="000000"/>
-          <w:sz w:val="21"/>
-          <w:szCs w:val="21"/>
-        </w:rPr>
-        <w:t xml:space="preserve"> copying an object) and make changes to it. This </w:t>
+        <w:t xml:space="preserve">, (thinking he’s copying an object) and make changes to it. This </w:t>
       </w:r>
       <w:r>
         <w:rPr>
@@ -1120,21 +1074,7 @@
         <w:rPr>
           <w:rFonts w:eastAsiaTheme="minorEastAsia"/>
         </w:rPr>
-        <w:t xml:space="preserve">, the actual optimal distance </w:t>
-      </w:r>
-      <w:proofErr w:type="gramStart"/>
-      <w:r>
-        <w:rPr>
-          <w:rFonts w:eastAsiaTheme="minorEastAsia"/>
-        </w:rPr>
-        <w:t>we’ll</w:t>
-      </w:r>
-      <w:proofErr w:type="gramEnd"/>
-      <w:r>
-        <w:rPr>
-          <w:rFonts w:eastAsiaTheme="minorEastAsia"/>
-        </w:rPr>
-        <w:t xml:space="preserve"> have to travel is bigger than </w:t>
+        <w:t xml:space="preserve">, the actual optimal distance we’ll have to travel is bigger than </w:t>
       </w:r>
       <w:proofErr w:type="spellStart"/>
       <w:r>
@@ -1185,26 +1125,10 @@
         <w:t>is not admissible</w:t>
       </w:r>
       <w:r>
-        <w:t xml:space="preserve">! Following the closest node may give us the path which </w:t>
-      </w:r>
-      <w:proofErr w:type="gramStart"/>
-      <w:r>
-        <w:t>isn’t</w:t>
-      </w:r>
-      <w:proofErr w:type="gramEnd"/>
-      <w:r>
-        <w:t xml:space="preserve"> the most optimal one.</w:t>
-      </w:r>
-      <w:r>
-        <w:t xml:space="preserve"> </w:t>
-      </w:r>
-      <w:proofErr w:type="gramStart"/>
-      <w:r>
-        <w:t>It’s</w:t>
-      </w:r>
-      <w:proofErr w:type="gramEnd"/>
-      <w:r>
-        <w:t xml:space="preserve"> easier to illustrate an example to show where </w:t>
+        <w:t>! Following the closest node may give us the path which isn’t the most optimal one.</w:t>
+      </w:r>
+      <w:r>
+        <w:t xml:space="preserve"> It’s easier to illustrate an example to show where </w:t>
       </w:r>
       <m:oMath>
         <m:r>
@@ -1307,21 +1231,7 @@
         <w:rPr>
           <w:rFonts w:eastAsiaTheme="minorEastAsia"/>
         </w:rPr>
-        <w:t xml:space="preserve"> would give us the following path on the left, and </w:t>
-      </w:r>
-      <w:proofErr w:type="gramStart"/>
-      <w:r>
-        <w:rPr>
-          <w:rFonts w:eastAsiaTheme="minorEastAsia"/>
-        </w:rPr>
-        <w:t>it’s</w:t>
-      </w:r>
-      <w:proofErr w:type="gramEnd"/>
-      <w:r>
-        <w:rPr>
-          <w:rFonts w:eastAsiaTheme="minorEastAsia"/>
-        </w:rPr>
-        <w:t xml:space="preserve"> distance would be greater than the distance of </w:t>
+        <w:t xml:space="preserve"> would give us the following path on the left, and it’s distance would be greater than the distance of </w:t>
       </w:r>
       <m:oMath>
         <m:sSup>
@@ -1576,15 +1486,7 @@
         <w:t xml:space="preserve">MST heuristics measures the minimum spanning tree weight, using the distance cost. </w:t>
       </w:r>
       <w:r>
-        <w:t xml:space="preserve">The MST will find the shortest path connecting all the nodes in the graph. It cannot give a cost which is greater than </w:t>
-      </w:r>
-      <w:proofErr w:type="gramStart"/>
-      <w:r>
-        <w:t>other</w:t>
-      </w:r>
-      <w:proofErr w:type="gramEnd"/>
-      <w:r>
-        <w:t xml:space="preserve"> spanning tree. Thus, this heuristic </w:t>
+        <w:t xml:space="preserve">The MST will find the shortest path connecting all the nodes in the graph. It cannot give a cost which is greater than other spanning tree. Thus, this heuristic </w:t>
       </w:r>
       <w:r>
         <w:rPr>
@@ -2133,13 +2035,7 @@
       </w:r>
       <w:proofErr w:type="spellStart"/>
       <w:r>
-        <w:t>MDA</w:t>
-      </w:r>
-      <w:r>
-        <w:t>Sum</w:t>
-      </w:r>
-      <w:r>
-        <w:t>AirDistHeuristic</w:t>
+        <w:t>MDASumAirDistHeuristic</w:t>
       </w:r>
       <w:proofErr w:type="spellEnd"/>
       <w:r>
@@ -2217,13 +2113,8 @@
     </w:p>
     <w:p/>
     <w:p>
-      <w:proofErr w:type="gramStart"/>
-      <w:r>
-        <w:t>Also</w:t>
-      </w:r>
-      <w:proofErr w:type="gramEnd"/>
-      <w:r>
-        <w:t xml:space="preserve"> </w:t>
+      <w:r>
+        <w:t xml:space="preserve">Also </w:t>
       </w:r>
       <w:proofErr w:type="spellStart"/>
       <w:r>
@@ -2250,21 +2141,13 @@
         <w:t xml:space="preserve">It does find the shortest path connecting all nodes. </w:t>
       </w:r>
       <w:r>
-        <w:t xml:space="preserve">But it doesn’t take into account that we can </w:t>
-      </w:r>
-      <w:proofErr w:type="gramStart"/>
-      <w:r>
-        <w:t xml:space="preserve">drop </w:t>
+        <w:t xml:space="preserve">But it doesn’t take into account that we can drop </w:t>
       </w:r>
       <w:r>
         <w:t xml:space="preserve"> </w:t>
       </w:r>
       <w:r>
-        <w:t>tests</w:t>
-      </w:r>
-      <w:proofErr w:type="gramEnd"/>
-      <w:r>
-        <w:t xml:space="preserve"> at the lab to decrease this cost for some of the path.</w:t>
+        <w:t>tests at the lab to decrease this cost for some of the path.</w:t>
       </w:r>
       <w:r>
         <w:t xml:space="preserve"> The possible solution would be to estimate the tests travel distance to the nearest lab, as is proposed in </w:t>
@@ -2279,6 +2162,1694 @@
       </w:r>
     </w:p>
     <w:p/>
+    <w:p>
+      <w:pPr>
+        <w:pStyle w:val="Heading2"/>
+      </w:pPr>
+      <w:r>
+        <w:t xml:space="preserve">32. </w:t>
+      </w:r>
+    </w:p>
+    <w:p/>
+    <w:p>
+      <w:pPr>
+        <w:rPr>
+          <w:rFonts w:eastAsiaTheme="minorEastAsia"/>
+        </w:rPr>
+      </w:pPr>
+      <w:r>
+        <w:t xml:space="preserve">The algorithm is </w:t>
+      </w:r>
+      <w:r>
+        <w:rPr>
+          <w:b/>
+          <w:bCs/>
+        </w:rPr>
+        <w:t>complete</w:t>
+      </w:r>
+      <w:r>
+        <w:t>. In general, the UCS algorithm is complete.</w:t>
+      </w:r>
+      <m:oMath>
+        <m:r>
+          <w:rPr>
+            <w:rFonts w:ascii="Cambria Math" w:hAnsi="Cambria Math"/>
+          </w:rPr>
+          <m:t xml:space="preserve"> A1</m:t>
+        </m:r>
+      </m:oMath>
+      <w:r>
+        <w:rPr>
+          <w:rFonts w:eastAsiaTheme="minorEastAsia"/>
+        </w:rPr>
+        <w:t xml:space="preserve"> presents a filter on paths, which are longer than the minimum found path with </w:t>
+      </w:r>
+      <m:oMath>
+        <m:sSub>
+          <m:sSubPr>
+            <m:ctrlPr>
+              <w:rPr>
+                <w:rFonts w:ascii="Cambria Math" w:eastAsiaTheme="minorEastAsia" w:hAnsi="Cambria Math"/>
+                <w:i/>
+              </w:rPr>
+            </m:ctrlPr>
+          </m:sSubPr>
+          <m:e>
+            <m:r>
+              <w:rPr>
+                <w:rFonts w:ascii="Cambria Math" w:eastAsiaTheme="minorEastAsia" w:hAnsi="Cambria Math"/>
+              </w:rPr>
+              <m:t>C</m:t>
+            </m:r>
+          </m:e>
+          <m:sub>
+            <m:r>
+              <w:rPr>
+                <w:rFonts w:ascii="Cambria Math" w:eastAsiaTheme="minorEastAsia" w:hAnsi="Cambria Math"/>
+              </w:rPr>
+              <m:t>dist</m:t>
+            </m:r>
+          </m:sub>
+        </m:sSub>
+      </m:oMath>
+      <w:r>
+        <w:rPr>
+          <w:rFonts w:eastAsiaTheme="minorEastAsia"/>
+        </w:rPr>
+        <w:t xml:space="preserve"> cost function with some margin -  </w:t>
+      </w:r>
+      <m:oMath>
+        <m:r>
+          <w:rPr>
+            <w:rFonts w:ascii="Cambria Math" w:eastAsiaTheme="minorEastAsia" w:hAnsi="Cambria Math"/>
+          </w:rPr>
+          <m:t>(1+ϵ)⋅</m:t>
+        </m:r>
+        <m:sSubSup>
+          <m:sSubSupPr>
+            <m:ctrlPr>
+              <w:rPr>
+                <w:rFonts w:ascii="Cambria Math" w:eastAsiaTheme="minorEastAsia" w:hAnsi="Cambria Math"/>
+                <w:i/>
+              </w:rPr>
+            </m:ctrlPr>
+          </m:sSubSupPr>
+          <m:e>
+            <m:r>
+              <w:rPr>
+                <w:rFonts w:ascii="Cambria Math" w:eastAsiaTheme="minorEastAsia" w:hAnsi="Cambria Math"/>
+              </w:rPr>
+              <m:t>C</m:t>
+            </m:r>
+          </m:e>
+          <m:sub>
+            <m:r>
+              <w:rPr>
+                <w:rFonts w:ascii="Cambria Math" w:eastAsiaTheme="minorEastAsia" w:hAnsi="Cambria Math"/>
+              </w:rPr>
+              <m:t>dist</m:t>
+            </m:r>
+          </m:sub>
+          <m:sup>
+            <m:r>
+              <w:rPr>
+                <w:rFonts w:ascii="Cambria Math" w:eastAsiaTheme="minorEastAsia" w:hAnsi="Cambria Math"/>
+              </w:rPr>
+              <m:t>*</m:t>
+            </m:r>
+          </m:sup>
+        </m:sSubSup>
+        <m:r>
+          <w:rPr>
+            <w:rFonts w:ascii="Cambria Math" w:eastAsiaTheme="minorEastAsia" w:hAnsi="Cambria Math"/>
+          </w:rPr>
+          <m:t>)</m:t>
+        </m:r>
+      </m:oMath>
+      <w:r>
+        <w:rPr>
+          <w:rFonts w:eastAsiaTheme="minorEastAsia"/>
+        </w:rPr>
+        <w:t xml:space="preserve">.  But there is still paths which do pass through this filter, at least one of them, which is the path with the </w:t>
+      </w:r>
+      <m:oMath>
+        <m:sSubSup>
+          <m:sSubSupPr>
+            <m:ctrlPr>
+              <w:rPr>
+                <w:rFonts w:ascii="Cambria Math" w:eastAsiaTheme="minorEastAsia" w:hAnsi="Cambria Math"/>
+                <w:i/>
+              </w:rPr>
+            </m:ctrlPr>
+          </m:sSubSupPr>
+          <m:e>
+            <m:r>
+              <w:rPr>
+                <w:rFonts w:ascii="Cambria Math" w:eastAsiaTheme="minorEastAsia" w:hAnsi="Cambria Math"/>
+              </w:rPr>
+              <m:t>C</m:t>
+            </m:r>
+          </m:e>
+          <m:sub>
+            <m:r>
+              <w:rPr>
+                <w:rFonts w:ascii="Cambria Math" w:eastAsiaTheme="minorEastAsia" w:hAnsi="Cambria Math"/>
+              </w:rPr>
+              <m:t>dist</m:t>
+            </m:r>
+          </m:sub>
+          <m:sup>
+            <m:r>
+              <w:rPr>
+                <w:rFonts w:ascii="Cambria Math" w:eastAsiaTheme="minorEastAsia" w:hAnsi="Cambria Math"/>
+              </w:rPr>
+              <m:t>*</m:t>
+            </m:r>
+          </m:sup>
+        </m:sSubSup>
+      </m:oMath>
+      <w:r>
+        <w:rPr>
+          <w:rFonts w:eastAsiaTheme="minorEastAsia"/>
+        </w:rPr>
+        <w:t xml:space="preserve"> cost itself. Thus the algorithm will return a solution if such exists.</w:t>
+      </w:r>
+    </w:p>
+    <w:p>
+      <w:pPr>
+        <w:rPr>
+          <w:rFonts w:eastAsiaTheme="minorEastAsia"/>
+        </w:rPr>
+      </w:pPr>
+    </w:p>
+    <w:p>
+      <w:pPr>
+        <w:pStyle w:val="Heading2"/>
+      </w:pPr>
+      <w:r>
+        <w:t xml:space="preserve">33. </w:t>
+      </w:r>
+    </w:p>
+    <w:p/>
+    <w:p>
+      <w:pPr>
+        <w:rPr>
+          <w:rFonts w:eastAsiaTheme="minorEastAsia"/>
+        </w:rPr>
+      </w:pPr>
+      <w:r>
+        <w:t xml:space="preserve"> The algorithm </w:t>
+      </w:r>
+      <w:r>
+        <w:rPr>
+          <w:b/>
+          <w:bCs/>
+        </w:rPr>
+        <w:t>will not always return the most optimal solution</w:t>
+      </w:r>
+      <w:r>
+        <w:t xml:space="preserve">, as the most optimal solutions in regard to the </w:t>
+      </w:r>
+      <m:oMath>
+        <m:r>
+          <w:rPr>
+            <w:rFonts w:ascii="Cambria Math" w:hAnsi="Cambria Math"/>
+          </w:rPr>
+          <m:t>cos</m:t>
+        </m:r>
+        <m:sSubSup>
+          <m:sSubSupPr>
+            <m:ctrlPr>
+              <w:rPr>
+                <w:rFonts w:ascii="Cambria Math" w:hAnsi="Cambria Math"/>
+                <w:i/>
+              </w:rPr>
+            </m:ctrlPr>
+          </m:sSubSupPr>
+          <m:e>
+            <m:r>
+              <w:rPr>
+                <w:rFonts w:ascii="Cambria Math" w:hAnsi="Cambria Math"/>
+              </w:rPr>
+              <m:t>t</m:t>
+            </m:r>
+          </m:e>
+          <m:sub>
+            <m:r>
+              <w:rPr>
+                <w:rFonts w:ascii="Cambria Math" w:hAnsi="Cambria Math"/>
+              </w:rPr>
+              <m:t>MDA</m:t>
+            </m:r>
+          </m:sub>
+          <m:sup>
+            <m:r>
+              <w:rPr>
+                <w:rFonts w:ascii="Cambria Math" w:hAnsi="Cambria Math"/>
+              </w:rPr>
+              <m:t>test travel</m:t>
+            </m:r>
+          </m:sup>
+        </m:sSubSup>
+      </m:oMath>
+      <w:r>
+        <w:rPr>
+          <w:rFonts w:eastAsiaTheme="minorEastAsia"/>
+        </w:rPr>
+        <w:t xml:space="preserve"> cost function may be filtered out in the first stage. Easiest is to visualize</w:t>
+      </w:r>
+      <w:r>
+        <w:rPr>
+          <w:rFonts w:eastAsiaTheme="minorEastAsia"/>
+        </w:rPr>
+        <w:t xml:space="preserve">. Assume </w:t>
+      </w:r>
+      <m:oMath>
+        <m:r>
+          <w:rPr>
+            <w:rFonts w:ascii="Cambria Math" w:eastAsiaTheme="minorEastAsia" w:hAnsi="Cambria Math"/>
+          </w:rPr>
+          <m:t>ϵ=0.6</m:t>
+        </m:r>
+      </m:oMath>
+      <w:r>
+        <w:rPr>
+          <w:rFonts w:eastAsiaTheme="minorEastAsia"/>
+        </w:rPr>
+        <w:t>, as in the Ex. 34.</w:t>
+      </w:r>
+    </w:p>
+    <w:p>
+      <w:r>
+        <w:rPr>
+          <w:rFonts w:eastAsiaTheme="minorEastAsia"/>
+          <w:noProof/>
+        </w:rPr>
+        <w:drawing>
+          <wp:inline distT="0" distB="0" distL="0" distR="0" wp14:anchorId="7AA3F55C" wp14:editId="274F66DB">
+            <wp:extent cx="2329132" cy="1812163"/>
+            <wp:effectExtent l="0" t="0" r="0" b="0"/>
+            <wp:docPr id="5" name="Picture 5"/>
+            <wp:cNvGraphicFramePr>
+              <a:graphicFrameLocks xmlns:a="http://schemas.openxmlformats.org/drawingml/2006/main" noChangeAspect="1"/>
+            </wp:cNvGraphicFramePr>
+            <a:graphic xmlns:a="http://schemas.openxmlformats.org/drawingml/2006/main">
+              <a:graphicData uri="http://schemas.openxmlformats.org/drawingml/2006/picture">
+                <pic:pic xmlns:pic="http://schemas.openxmlformats.org/drawingml/2006/picture">
+                  <pic:nvPicPr>
+                    <pic:cNvPr id="0" name="Picture 1"/>
+                    <pic:cNvPicPr>
+                      <a:picLocks noChangeAspect="1" noChangeArrowheads="1"/>
+                    </pic:cNvPicPr>
+                  </pic:nvPicPr>
+                  <pic:blipFill>
+                    <a:blip r:embed="rId11" cstate="print">
+                      <a:extLst>
+                        <a:ext uri="{28A0092B-C50C-407E-A947-70E740481C1C}">
+                          <a14:useLocalDpi xmlns:a14="http://schemas.microsoft.com/office/drawing/2010/main" val="0"/>
+                        </a:ext>
+                      </a:extLst>
+                    </a:blip>
+                    <a:srcRect/>
+                    <a:stretch>
+                      <a:fillRect/>
+                    </a:stretch>
+                  </pic:blipFill>
+                  <pic:spPr bwMode="auto">
+                    <a:xfrm>
+                      <a:off x="0" y="0"/>
+                      <a:ext cx="2330365" cy="1813123"/>
+                    </a:xfrm>
+                    <a:prstGeom prst="rect">
+                      <a:avLst/>
+                    </a:prstGeom>
+                    <a:noFill/>
+                    <a:ln>
+                      <a:noFill/>
+                    </a:ln>
+                  </pic:spPr>
+                </pic:pic>
+              </a:graphicData>
+            </a:graphic>
+          </wp:inline>
+        </w:drawing>
+      </w:r>
+    </w:p>
+    <w:p>
+      <w:pPr>
+        <w:rPr>
+          <w:rFonts w:eastAsiaTheme="minorEastAsia"/>
+        </w:rPr>
+      </w:pPr>
+      <w:r>
+        <w:t xml:space="preserve">Using the UCS, the next node to expand is the closest one. Regarding to O, this is </w:t>
+      </w:r>
+      <w:proofErr w:type="spellStart"/>
+      <w:r>
+        <w:t>Appartment</w:t>
+      </w:r>
+      <w:proofErr w:type="spellEnd"/>
+      <w:r>
+        <w:t xml:space="preserve">. </w:t>
+      </w:r>
+      <w:r>
+        <w:t xml:space="preserve">The </w:t>
+      </w:r>
+      <m:oMath>
+        <m:sSubSup>
+          <m:sSubSupPr>
+            <m:ctrlPr>
+              <w:rPr>
+                <w:rFonts w:ascii="Cambria Math" w:hAnsi="Cambria Math"/>
+                <w:i/>
+              </w:rPr>
+            </m:ctrlPr>
+          </m:sSubSupPr>
+          <m:e>
+            <m:r>
+              <w:rPr>
+                <w:rFonts w:ascii="Cambria Math" w:hAnsi="Cambria Math"/>
+              </w:rPr>
+              <m:t>C</m:t>
+            </m:r>
+          </m:e>
+          <m:sub>
+            <m:r>
+              <w:rPr>
+                <w:rFonts w:ascii="Cambria Math" w:hAnsi="Cambria Math"/>
+              </w:rPr>
+              <m:t>dist</m:t>
+            </m:r>
+          </m:sub>
+          <m:sup>
+            <m:r>
+              <w:rPr>
+                <w:rFonts w:ascii="Cambria Math" w:hAnsi="Cambria Math"/>
+              </w:rPr>
+              <m:t>*</m:t>
+            </m:r>
+          </m:sup>
+        </m:sSubSup>
+      </m:oMath>
+      <w:r>
+        <w:rPr>
+          <w:rFonts w:eastAsiaTheme="minorEastAsia"/>
+        </w:rPr>
+        <w:t xml:space="preserve"> in this case will be O-&gt; app -&gt; lab =  3+5 = 8. Visiting the apartment before the lab is obviously the best solution if we take into account only the distance. Then, </w:t>
+      </w:r>
+      <m:oMath>
+        <m:d>
+          <m:dPr>
+            <m:ctrlPr>
+              <w:rPr>
+                <w:rFonts w:ascii="Cambria Math" w:eastAsiaTheme="minorEastAsia" w:hAnsi="Cambria Math"/>
+                <w:i/>
+              </w:rPr>
+            </m:ctrlPr>
+          </m:dPr>
+          <m:e>
+            <m:r>
+              <w:rPr>
+                <w:rFonts w:ascii="Cambria Math" w:eastAsiaTheme="minorEastAsia" w:hAnsi="Cambria Math"/>
+              </w:rPr>
+              <m:t>1+ϵ</m:t>
+            </m:r>
+          </m:e>
+        </m:d>
+        <m:r>
+          <w:rPr>
+            <w:rFonts w:ascii="Cambria Math" w:eastAsiaTheme="minorEastAsia" w:hAnsi="Cambria Math"/>
+          </w:rPr>
+          <m:t>⋅</m:t>
+        </m:r>
+        <m:sSubSup>
+          <m:sSubSupPr>
+            <m:ctrlPr>
+              <w:rPr>
+                <w:rFonts w:ascii="Cambria Math" w:eastAsiaTheme="minorEastAsia" w:hAnsi="Cambria Math"/>
+                <w:i/>
+              </w:rPr>
+            </m:ctrlPr>
+          </m:sSubSupPr>
+          <m:e>
+            <m:r>
+              <w:rPr>
+                <w:rFonts w:ascii="Cambria Math" w:eastAsiaTheme="minorEastAsia" w:hAnsi="Cambria Math"/>
+              </w:rPr>
+              <m:t>C</m:t>
+            </m:r>
+          </m:e>
+          <m:sub>
+            <m:r>
+              <w:rPr>
+                <w:rFonts w:ascii="Cambria Math" w:eastAsiaTheme="minorEastAsia" w:hAnsi="Cambria Math"/>
+              </w:rPr>
+              <m:t>dist</m:t>
+            </m:r>
+          </m:sub>
+          <m:sup>
+            <m:r>
+              <w:rPr>
+                <w:rFonts w:ascii="Cambria Math" w:eastAsiaTheme="minorEastAsia" w:hAnsi="Cambria Math"/>
+              </w:rPr>
+              <m:t>*</m:t>
+            </m:r>
+          </m:sup>
+        </m:sSubSup>
+        <m:r>
+          <w:rPr>
+            <w:rFonts w:ascii="Cambria Math" w:eastAsiaTheme="minorEastAsia" w:hAnsi="Cambria Math"/>
+          </w:rPr>
+          <m:t>=8*1.6=12.8</m:t>
+        </m:r>
+      </m:oMath>
+      <w:r>
+        <w:rPr>
+          <w:rFonts w:eastAsiaTheme="minorEastAsia"/>
+        </w:rPr>
+        <w:t xml:space="preserve">. The second solution (O -&gt; lab -&gt; app -&gt; lab) will cost </w:t>
+      </w:r>
+      <m:oMath>
+        <m:r>
+          <w:rPr>
+            <w:rFonts w:ascii="Cambria Math" w:eastAsiaTheme="minorEastAsia" w:hAnsi="Cambria Math"/>
+          </w:rPr>
+          <m:t>cos</m:t>
+        </m:r>
+        <m:sSub>
+          <m:sSubPr>
+            <m:ctrlPr>
+              <w:rPr>
+                <w:rFonts w:ascii="Cambria Math" w:eastAsiaTheme="minorEastAsia" w:hAnsi="Cambria Math"/>
+                <w:i/>
+              </w:rPr>
+            </m:ctrlPr>
+          </m:sSubPr>
+          <m:e>
+            <m:r>
+              <w:rPr>
+                <w:rFonts w:ascii="Cambria Math" w:eastAsiaTheme="minorEastAsia" w:hAnsi="Cambria Math"/>
+              </w:rPr>
+              <m:t>t</m:t>
+            </m:r>
+          </m:e>
+          <m:sub>
+            <m:r>
+              <w:rPr>
+                <w:rFonts w:ascii="Cambria Math" w:eastAsiaTheme="minorEastAsia" w:hAnsi="Cambria Math"/>
+              </w:rPr>
+              <m:t>dist</m:t>
+            </m:r>
+          </m:sub>
+        </m:sSub>
+        <m:r>
+          <w:rPr>
+            <w:rFonts w:ascii="Cambria Math" w:eastAsiaTheme="minorEastAsia" w:hAnsi="Cambria Math"/>
+          </w:rPr>
+          <m:t xml:space="preserve">= </m:t>
+        </m:r>
+        <m:r>
+          <w:rPr>
+            <w:rFonts w:ascii="Cambria Math" w:eastAsiaTheme="minorEastAsia" w:hAnsi="Cambria Math"/>
+          </w:rPr>
+          <m:t>4 + 5 + 5 = 14</m:t>
+        </m:r>
+        <m:r>
+          <w:rPr>
+            <w:rFonts w:ascii="Cambria Math" w:eastAsiaTheme="minorEastAsia" w:hAnsi="Cambria Math"/>
+          </w:rPr>
+          <m:t>&gt;</m:t>
+        </m:r>
+        <m:sSubSup>
+          <m:sSubSupPr>
+            <m:ctrlPr>
+              <w:rPr>
+                <w:rFonts w:ascii="Cambria Math" w:eastAsiaTheme="minorEastAsia" w:hAnsi="Cambria Math"/>
+                <w:i/>
+              </w:rPr>
+            </m:ctrlPr>
+          </m:sSubSupPr>
+          <m:e>
+            <m:r>
+              <w:rPr>
+                <w:rFonts w:ascii="Cambria Math" w:eastAsiaTheme="minorEastAsia" w:hAnsi="Cambria Math"/>
+              </w:rPr>
+              <m:t>C</m:t>
+            </m:r>
+          </m:e>
+          <m:sub>
+            <m:r>
+              <w:rPr>
+                <w:rFonts w:ascii="Cambria Math" w:eastAsiaTheme="minorEastAsia" w:hAnsi="Cambria Math"/>
+              </w:rPr>
+              <m:t>dist</m:t>
+            </m:r>
+          </m:sub>
+          <m:sup>
+            <m:r>
+              <w:rPr>
+                <w:rFonts w:ascii="Cambria Math" w:eastAsiaTheme="minorEastAsia" w:hAnsi="Cambria Math"/>
+              </w:rPr>
+              <m:t>*</m:t>
+            </m:r>
+          </m:sup>
+        </m:sSubSup>
+        <m:r>
+          <w:rPr>
+            <w:rFonts w:ascii="Cambria Math" w:eastAsiaTheme="minorEastAsia" w:hAnsi="Cambria Math"/>
+          </w:rPr>
+          <m:t>= 12.8</m:t>
+        </m:r>
+      </m:oMath>
+      <w:r>
+        <w:rPr>
+          <w:rFonts w:eastAsiaTheme="minorEastAsia"/>
+        </w:rPr>
+        <w:t xml:space="preserve">, thus will be filtered out. Now calculating the </w:t>
+      </w:r>
+      <m:oMath>
+        <m:r>
+          <w:rPr>
+            <w:rFonts w:ascii="Cambria Math" w:eastAsiaTheme="minorEastAsia" w:hAnsi="Cambria Math"/>
+          </w:rPr>
+          <m:t>cos</m:t>
+        </m:r>
+        <m:sSubSup>
+          <m:sSubSupPr>
+            <m:ctrlPr>
+              <w:rPr>
+                <w:rFonts w:ascii="Cambria Math" w:eastAsiaTheme="minorEastAsia" w:hAnsi="Cambria Math"/>
+                <w:i/>
+              </w:rPr>
+            </m:ctrlPr>
+          </m:sSubSupPr>
+          <m:e>
+            <m:r>
+              <w:rPr>
+                <w:rFonts w:ascii="Cambria Math" w:eastAsiaTheme="minorEastAsia" w:hAnsi="Cambria Math"/>
+              </w:rPr>
+              <m:t>t</m:t>
+            </m:r>
+          </m:e>
+          <m:sub>
+            <m:r>
+              <w:rPr>
+                <w:rFonts w:ascii="Cambria Math" w:eastAsiaTheme="minorEastAsia" w:hAnsi="Cambria Math"/>
+              </w:rPr>
+              <m:t>MDA</m:t>
+            </m:r>
+          </m:sub>
+          <m:sup>
+            <m:r>
+              <w:rPr>
+                <w:rFonts w:ascii="Cambria Math" w:eastAsiaTheme="minorEastAsia" w:hAnsi="Cambria Math"/>
+              </w:rPr>
+              <m:t>test travel</m:t>
+            </m:r>
+          </m:sup>
+        </m:sSubSup>
+      </m:oMath>
+      <w:r>
+        <w:rPr>
+          <w:rFonts w:eastAsiaTheme="minorEastAsia"/>
+        </w:rPr>
+        <w:t xml:space="preserve"> for both paths:</w:t>
+      </w:r>
+    </w:p>
+    <w:p>
+      <w:pPr>
+        <w:rPr>
+          <w:rFonts w:eastAsiaTheme="minorEastAsia"/>
+        </w:rPr>
+      </w:pPr>
+      <m:oMathPara>
+        <m:oMath>
+          <m:r>
+            <w:rPr>
+              <w:rFonts w:ascii="Cambria Math" w:eastAsiaTheme="minorEastAsia" w:hAnsi="Cambria Math"/>
+            </w:rPr>
+            <m:t>cos</m:t>
+          </m:r>
+          <m:sSubSup>
+            <m:sSubSupPr>
+              <m:ctrlPr>
+                <w:rPr>
+                  <w:rFonts w:ascii="Cambria Math" w:eastAsiaTheme="minorEastAsia" w:hAnsi="Cambria Math"/>
+                  <w:i/>
+                </w:rPr>
+              </m:ctrlPr>
+            </m:sSubSupPr>
+            <m:e>
+              <m:r>
+                <w:rPr>
+                  <w:rFonts w:ascii="Cambria Math" w:eastAsiaTheme="minorEastAsia" w:hAnsi="Cambria Math"/>
+                </w:rPr>
+                <m:t>t</m:t>
+              </m:r>
+            </m:e>
+            <m:sub>
+              <m:r>
+                <w:rPr>
+                  <w:rFonts w:ascii="Cambria Math" w:eastAsiaTheme="minorEastAsia" w:hAnsi="Cambria Math"/>
+                </w:rPr>
+                <m:t>MDA</m:t>
+              </m:r>
+            </m:sub>
+            <m:sup>
+              <m:r>
+                <w:rPr>
+                  <w:rFonts w:ascii="Cambria Math" w:eastAsiaTheme="minorEastAsia" w:hAnsi="Cambria Math"/>
+                </w:rPr>
+                <m:t>test travel</m:t>
+              </m:r>
+            </m:sup>
+          </m:sSubSup>
+          <m:r>
+            <w:rPr>
+              <w:rFonts w:ascii="Cambria Math" w:eastAsiaTheme="minorEastAsia" w:hAnsi="Cambria Math"/>
+            </w:rPr>
+            <m:t xml:space="preserve"> </m:t>
+          </m:r>
+          <m:d>
+            <m:dPr>
+              <m:ctrlPr>
+                <w:rPr>
+                  <w:rFonts w:ascii="Cambria Math" w:eastAsiaTheme="minorEastAsia" w:hAnsi="Cambria Math"/>
+                  <w:i/>
+                </w:rPr>
+              </m:ctrlPr>
+            </m:dPr>
+            <m:e>
+              <m:r>
+                <w:rPr>
+                  <w:rFonts w:ascii="Cambria Math" w:eastAsiaTheme="minorEastAsia" w:hAnsi="Cambria Math"/>
+                </w:rPr>
+                <m:t>O→lab→app→lab</m:t>
+              </m:r>
+            </m:e>
+          </m:d>
+          <m:r>
+            <w:rPr>
+              <w:rFonts w:ascii="Cambria Math" w:eastAsiaTheme="minorEastAsia" w:hAnsi="Cambria Math"/>
+            </w:rPr>
+            <m:t>=4⋅4+5⋅0+5⋅2=26</m:t>
+          </m:r>
+        </m:oMath>
+      </m:oMathPara>
+    </w:p>
+    <w:p>
+      <w:pPr>
+        <w:rPr>
+          <w:rFonts w:eastAsiaTheme="minorEastAsia"/>
+        </w:rPr>
+      </w:pPr>
+      <m:oMathPara>
+        <m:oMath>
+          <m:r>
+            <w:rPr>
+              <w:rFonts w:ascii="Cambria Math" w:eastAsiaTheme="minorEastAsia" w:hAnsi="Cambria Math"/>
+            </w:rPr>
+            <m:t>cos</m:t>
+          </m:r>
+          <m:sSubSup>
+            <m:sSubSupPr>
+              <m:ctrlPr>
+                <w:rPr>
+                  <w:rFonts w:ascii="Cambria Math" w:eastAsiaTheme="minorEastAsia" w:hAnsi="Cambria Math"/>
+                  <w:i/>
+                </w:rPr>
+              </m:ctrlPr>
+            </m:sSubSupPr>
+            <m:e>
+              <m:r>
+                <w:rPr>
+                  <w:rFonts w:ascii="Cambria Math" w:eastAsiaTheme="minorEastAsia" w:hAnsi="Cambria Math"/>
+                </w:rPr>
+                <m:t>t</m:t>
+              </m:r>
+            </m:e>
+            <m:sub>
+              <m:r>
+                <w:rPr>
+                  <w:rFonts w:ascii="Cambria Math" w:eastAsiaTheme="minorEastAsia" w:hAnsi="Cambria Math"/>
+                </w:rPr>
+                <m:t>MDA</m:t>
+              </m:r>
+            </m:sub>
+            <m:sup>
+              <m:r>
+                <w:rPr>
+                  <w:rFonts w:ascii="Cambria Math" w:eastAsiaTheme="minorEastAsia" w:hAnsi="Cambria Math"/>
+                </w:rPr>
+                <m:t>test travel</m:t>
+              </m:r>
+            </m:sup>
+          </m:sSubSup>
+          <m:r>
+            <w:rPr>
+              <w:rFonts w:ascii="Cambria Math" w:eastAsiaTheme="minorEastAsia" w:hAnsi="Cambria Math"/>
+            </w:rPr>
+            <m:t xml:space="preserve"> </m:t>
+          </m:r>
+          <m:d>
+            <m:dPr>
+              <m:ctrlPr>
+                <w:rPr>
+                  <w:rFonts w:ascii="Cambria Math" w:eastAsiaTheme="minorEastAsia" w:hAnsi="Cambria Math"/>
+                  <w:i/>
+                </w:rPr>
+              </m:ctrlPr>
+            </m:dPr>
+            <m:e>
+              <m:r>
+                <w:rPr>
+                  <w:rFonts w:ascii="Cambria Math" w:eastAsiaTheme="minorEastAsia" w:hAnsi="Cambria Math"/>
+                </w:rPr>
+                <m:t>O→app→lab</m:t>
+              </m:r>
+            </m:e>
+          </m:d>
+          <m:r>
+            <w:rPr>
+              <w:rFonts w:ascii="Cambria Math" w:eastAsiaTheme="minorEastAsia" w:hAnsi="Cambria Math"/>
+            </w:rPr>
+            <m:t>=4⋅</m:t>
+          </m:r>
+          <m:r>
+            <w:rPr>
+              <w:rFonts w:ascii="Cambria Math" w:eastAsiaTheme="minorEastAsia" w:hAnsi="Cambria Math"/>
+            </w:rPr>
+            <m:t>3</m:t>
+          </m:r>
+          <m:r>
+            <w:rPr>
+              <w:rFonts w:ascii="Cambria Math" w:eastAsiaTheme="minorEastAsia" w:hAnsi="Cambria Math"/>
+            </w:rPr>
+            <m:t>+5⋅</m:t>
+          </m:r>
+          <m:r>
+            <w:rPr>
+              <w:rFonts w:ascii="Cambria Math" w:eastAsiaTheme="minorEastAsia" w:hAnsi="Cambria Math"/>
+            </w:rPr>
+            <m:t>6</m:t>
+          </m:r>
+          <m:r>
+            <w:rPr>
+              <w:rFonts w:ascii="Cambria Math" w:eastAsiaTheme="minorEastAsia" w:hAnsi="Cambria Math"/>
+            </w:rPr>
+            <m:t>=</m:t>
+          </m:r>
+          <m:r>
+            <w:rPr>
+              <w:rFonts w:ascii="Cambria Math" w:eastAsiaTheme="minorEastAsia" w:hAnsi="Cambria Math"/>
+            </w:rPr>
+            <m:t>42</m:t>
+          </m:r>
+        </m:oMath>
+      </m:oMathPara>
+    </w:p>
+    <w:p>
+      <w:pPr>
+        <w:rPr>
+          <w:rFonts w:eastAsiaTheme="minorEastAsia"/>
+        </w:rPr>
+      </w:pPr>
+      <w:r>
+        <w:rPr>
+          <w:rFonts w:eastAsiaTheme="minorEastAsia"/>
+        </w:rPr>
+        <w:lastRenderedPageBreak/>
+        <w:t xml:space="preserve">Obviously, </w:t>
+      </w:r>
+      <m:oMath>
+        <m:r>
+          <w:rPr>
+            <w:rFonts w:ascii="Cambria Math" w:eastAsiaTheme="minorEastAsia" w:hAnsi="Cambria Math"/>
+          </w:rPr>
+          <m:t>cos</m:t>
+        </m:r>
+        <m:sSubSup>
+          <m:sSubSupPr>
+            <m:ctrlPr>
+              <w:rPr>
+                <w:rFonts w:ascii="Cambria Math" w:eastAsiaTheme="minorEastAsia" w:hAnsi="Cambria Math"/>
+                <w:i/>
+              </w:rPr>
+            </m:ctrlPr>
+          </m:sSubSupPr>
+          <m:e>
+            <m:r>
+              <w:rPr>
+                <w:rFonts w:ascii="Cambria Math" w:eastAsiaTheme="minorEastAsia" w:hAnsi="Cambria Math"/>
+              </w:rPr>
+              <m:t>t</m:t>
+            </m:r>
+          </m:e>
+          <m:sub>
+            <m:r>
+              <w:rPr>
+                <w:rFonts w:ascii="Cambria Math" w:eastAsiaTheme="minorEastAsia" w:hAnsi="Cambria Math"/>
+              </w:rPr>
+              <m:t>MDA</m:t>
+            </m:r>
+          </m:sub>
+          <m:sup>
+            <m:r>
+              <w:rPr>
+                <w:rFonts w:ascii="Cambria Math" w:eastAsiaTheme="minorEastAsia" w:hAnsi="Cambria Math"/>
+              </w:rPr>
+              <m:t>test travel</m:t>
+            </m:r>
+          </m:sup>
+        </m:sSubSup>
+        <m:r>
+          <w:rPr>
+            <w:rFonts w:ascii="Cambria Math" w:eastAsiaTheme="minorEastAsia" w:hAnsi="Cambria Math"/>
+          </w:rPr>
+          <m:t xml:space="preserve"> </m:t>
+        </m:r>
+        <m:d>
+          <m:dPr>
+            <m:ctrlPr>
+              <w:rPr>
+                <w:rFonts w:ascii="Cambria Math" w:eastAsiaTheme="minorEastAsia" w:hAnsi="Cambria Math"/>
+                <w:i/>
+              </w:rPr>
+            </m:ctrlPr>
+          </m:dPr>
+          <m:e>
+            <m:r>
+              <w:rPr>
+                <w:rFonts w:ascii="Cambria Math" w:eastAsiaTheme="minorEastAsia" w:hAnsi="Cambria Math"/>
+              </w:rPr>
+              <m:t>O→lab→app→lab</m:t>
+            </m:r>
+          </m:e>
+        </m:d>
+      </m:oMath>
+      <w:r>
+        <w:rPr>
+          <w:rFonts w:eastAsiaTheme="minorEastAsia"/>
+        </w:rPr>
+        <w:t xml:space="preserve"> is the optimal path</w:t>
+      </w:r>
+      <w:r>
+        <w:rPr>
+          <w:rFonts w:eastAsiaTheme="minorEastAsia"/>
+        </w:rPr>
+        <w:t xml:space="preserve"> according to </w:t>
+      </w:r>
+      <m:oMath>
+        <m:r>
+          <w:rPr>
+            <w:rFonts w:ascii="Cambria Math" w:eastAsiaTheme="minorEastAsia" w:hAnsi="Cambria Math"/>
+          </w:rPr>
+          <m:t>cos</m:t>
+        </m:r>
+        <m:sSubSup>
+          <m:sSubSupPr>
+            <m:ctrlPr>
+              <w:rPr>
+                <w:rFonts w:ascii="Cambria Math" w:eastAsiaTheme="minorEastAsia" w:hAnsi="Cambria Math"/>
+                <w:i/>
+              </w:rPr>
+            </m:ctrlPr>
+          </m:sSubSupPr>
+          <m:e>
+            <m:r>
+              <w:rPr>
+                <w:rFonts w:ascii="Cambria Math" w:eastAsiaTheme="minorEastAsia" w:hAnsi="Cambria Math"/>
+              </w:rPr>
+              <m:t>t</m:t>
+            </m:r>
+          </m:e>
+          <m:sub>
+            <m:r>
+              <w:rPr>
+                <w:rFonts w:ascii="Cambria Math" w:eastAsiaTheme="minorEastAsia" w:hAnsi="Cambria Math"/>
+              </w:rPr>
+              <m:t>MDA</m:t>
+            </m:r>
+          </m:sub>
+          <m:sup>
+            <m:r>
+              <w:rPr>
+                <w:rFonts w:ascii="Cambria Math" w:eastAsiaTheme="minorEastAsia" w:hAnsi="Cambria Math"/>
+              </w:rPr>
+              <m:t>test travel</m:t>
+            </m:r>
+          </m:sup>
+        </m:sSubSup>
+        <m:r>
+          <w:rPr>
+            <w:rFonts w:ascii="Cambria Math" w:eastAsiaTheme="minorEastAsia" w:hAnsi="Cambria Math"/>
+          </w:rPr>
+          <m:t xml:space="preserve"> </m:t>
+        </m:r>
+      </m:oMath>
+      <w:r>
+        <w:rPr>
+          <w:rFonts w:eastAsiaTheme="minorEastAsia"/>
+        </w:rPr>
+        <w:t xml:space="preserve"> c</w:t>
+      </w:r>
+      <w:proofErr w:type="spellStart"/>
+      <w:r>
+        <w:rPr>
+          <w:rFonts w:eastAsiaTheme="minorEastAsia"/>
+        </w:rPr>
+        <w:t>ost</w:t>
+      </w:r>
+      <w:proofErr w:type="spellEnd"/>
+      <w:r>
+        <w:rPr>
+          <w:rFonts w:eastAsiaTheme="minorEastAsia"/>
+        </w:rPr>
+        <w:t xml:space="preserve"> function</w:t>
+      </w:r>
+      <w:r>
+        <w:rPr>
+          <w:rFonts w:eastAsiaTheme="minorEastAsia"/>
+        </w:rPr>
+        <w:t>, but it was filtered out in the first stage.</w:t>
+      </w:r>
+    </w:p>
+    <w:p>
+      <w:pPr>
+        <w:rPr>
+          <w:rFonts w:eastAsiaTheme="minorEastAsia"/>
+          <w:lang w:val="ru-RU"/>
+        </w:rPr>
+      </w:pPr>
+      <w:r>
+        <w:rPr>
+          <w:rFonts w:eastAsiaTheme="minorEastAsia"/>
+        </w:rPr>
+        <w:t xml:space="preserve"> </w:t>
+      </w:r>
+    </w:p>
+    <w:p>
+      <w:pPr>
+        <w:pStyle w:val="Heading2"/>
+      </w:pPr>
+      <w:r>
+        <w:rPr>
+          <w:lang w:val="ru-RU"/>
+        </w:rPr>
+        <w:t>34</w:t>
+      </w:r>
+      <w:r>
+        <w:t xml:space="preserve">. </w:t>
+      </w:r>
+    </w:p>
+    <w:p/>
+    <w:p>
+      <w:pPr>
+        <w:rPr>
+          <w:rFonts w:eastAsiaTheme="minorEastAsia"/>
+        </w:rPr>
+      </w:pPr>
+      <w:r>
+        <w:t xml:space="preserve">By running the algorithm with the </w:t>
+      </w:r>
+      <w:proofErr w:type="spellStart"/>
+      <w:r>
+        <w:t>TravelDistance</w:t>
+      </w:r>
+      <w:proofErr w:type="spellEnd"/>
+      <w:r>
+        <w:t xml:space="preserve"> cost function, the optimal algorithm returned was of length </w:t>
+      </w:r>
+      <m:oMath>
+        <m:sSubSup>
+          <m:sSubSupPr>
+            <m:ctrlPr>
+              <w:rPr>
+                <w:rFonts w:ascii="Cambria Math" w:eastAsiaTheme="minorEastAsia" w:hAnsi="Cambria Math"/>
+                <w:i/>
+              </w:rPr>
+            </m:ctrlPr>
+          </m:sSubSupPr>
+          <m:e>
+            <m:r>
+              <w:rPr>
+                <w:rFonts w:ascii="Cambria Math" w:eastAsiaTheme="minorEastAsia" w:hAnsi="Cambria Math"/>
+              </w:rPr>
+              <m:t>C</m:t>
+            </m:r>
+          </m:e>
+          <m:sub>
+            <m:r>
+              <w:rPr>
+                <w:rFonts w:ascii="Cambria Math" w:eastAsiaTheme="minorEastAsia" w:hAnsi="Cambria Math"/>
+              </w:rPr>
+              <m:t>dist</m:t>
+            </m:r>
+          </m:sub>
+          <m:sup>
+            <m:r>
+              <w:rPr>
+                <w:rFonts w:ascii="Cambria Math" w:eastAsiaTheme="minorEastAsia" w:hAnsi="Cambria Math"/>
+              </w:rPr>
+              <m:t>*</m:t>
+            </m:r>
+          </m:sup>
+        </m:sSubSup>
+        <m:r>
+          <w:rPr>
+            <w:rFonts w:ascii="Cambria Math" w:eastAsiaTheme="minorEastAsia" w:hAnsi="Cambria Math"/>
+          </w:rPr>
+          <m:t>=</m:t>
+        </m:r>
+        <m:r>
+          <w:rPr>
+            <w:rFonts w:ascii="Cambria Math" w:eastAsiaTheme="minorEastAsia" w:hAnsi="Cambria Math"/>
+          </w:rPr>
+          <m:t>58254.2</m:t>
+        </m:r>
+      </m:oMath>
+      <w:r>
+        <w:rPr>
+          <w:rFonts w:eastAsiaTheme="minorEastAsia"/>
+        </w:rPr>
+        <w:t xml:space="preserve">, which resulted in a threshold of </w:t>
+      </w:r>
+      <m:oMath>
+        <m:d>
+          <m:dPr>
+            <m:ctrlPr>
+              <w:rPr>
+                <w:rFonts w:ascii="Cambria Math" w:eastAsiaTheme="minorEastAsia" w:hAnsi="Cambria Math"/>
+                <w:i/>
+              </w:rPr>
+            </m:ctrlPr>
+          </m:dPr>
+          <m:e>
+            <m:r>
+              <w:rPr>
+                <w:rFonts w:ascii="Cambria Math" w:eastAsiaTheme="minorEastAsia" w:hAnsi="Cambria Math"/>
+              </w:rPr>
+              <m:t>1+ϵ</m:t>
+            </m:r>
+          </m:e>
+        </m:d>
+        <m:r>
+          <w:rPr>
+            <w:rFonts w:ascii="Cambria Math" w:eastAsiaTheme="minorEastAsia" w:hAnsi="Cambria Math"/>
+          </w:rPr>
+          <m:t>⋅</m:t>
+        </m:r>
+        <m:sSubSup>
+          <m:sSubSupPr>
+            <m:ctrlPr>
+              <w:rPr>
+                <w:rFonts w:ascii="Cambria Math" w:eastAsiaTheme="minorEastAsia" w:hAnsi="Cambria Math"/>
+                <w:i/>
+              </w:rPr>
+            </m:ctrlPr>
+          </m:sSubSupPr>
+          <m:e>
+            <m:r>
+              <w:rPr>
+                <w:rFonts w:ascii="Cambria Math" w:eastAsiaTheme="minorEastAsia" w:hAnsi="Cambria Math"/>
+              </w:rPr>
+              <m:t>C</m:t>
+            </m:r>
+          </m:e>
+          <m:sub>
+            <m:r>
+              <w:rPr>
+                <w:rFonts w:ascii="Cambria Math" w:eastAsiaTheme="minorEastAsia" w:hAnsi="Cambria Math"/>
+              </w:rPr>
+              <m:t>dist</m:t>
+            </m:r>
+          </m:sub>
+          <m:sup>
+            <m:r>
+              <w:rPr>
+                <w:rFonts w:ascii="Cambria Math" w:eastAsiaTheme="minorEastAsia" w:hAnsi="Cambria Math"/>
+              </w:rPr>
+              <m:t>*</m:t>
+            </m:r>
+          </m:sup>
+        </m:sSubSup>
+        <m:r>
+          <w:rPr>
+            <w:rFonts w:ascii="Cambria Math" w:eastAsiaTheme="minorEastAsia" w:hAnsi="Cambria Math"/>
+          </w:rPr>
+          <m:t xml:space="preserve">= </m:t>
+        </m:r>
+        <m:d>
+          <m:dPr>
+            <m:ctrlPr>
+              <w:rPr>
+                <w:rFonts w:ascii="Cambria Math" w:eastAsiaTheme="minorEastAsia" w:hAnsi="Cambria Math"/>
+                <w:i/>
+              </w:rPr>
+            </m:ctrlPr>
+          </m:dPr>
+          <m:e>
+            <m:r>
+              <w:rPr>
+                <w:rFonts w:ascii="Cambria Math" w:eastAsiaTheme="minorEastAsia" w:hAnsi="Cambria Math"/>
+              </w:rPr>
+              <m:t>1+</m:t>
+            </m:r>
+            <m:r>
+              <w:rPr>
+                <w:rFonts w:ascii="Cambria Math" w:eastAsiaTheme="minorEastAsia" w:hAnsi="Cambria Math"/>
+              </w:rPr>
+              <m:t>0.6</m:t>
+            </m:r>
+          </m:e>
+        </m:d>
+        <m:r>
+          <w:rPr>
+            <w:rFonts w:ascii="Cambria Math" w:eastAsiaTheme="minorEastAsia" w:hAnsi="Cambria Math"/>
+          </w:rPr>
+          <m:t>⋅</m:t>
+        </m:r>
+        <m:sSubSup>
+          <m:sSubSupPr>
+            <m:ctrlPr>
+              <w:rPr>
+                <w:rFonts w:ascii="Cambria Math" w:eastAsiaTheme="minorEastAsia" w:hAnsi="Cambria Math"/>
+                <w:i/>
+              </w:rPr>
+            </m:ctrlPr>
+          </m:sSubSupPr>
+          <m:e>
+            <m:r>
+              <w:rPr>
+                <w:rFonts w:ascii="Cambria Math" w:eastAsiaTheme="minorEastAsia" w:hAnsi="Cambria Math"/>
+              </w:rPr>
+              <m:t>C</m:t>
+            </m:r>
+          </m:e>
+          <m:sub>
+            <m:r>
+              <w:rPr>
+                <w:rFonts w:ascii="Cambria Math" w:eastAsiaTheme="minorEastAsia" w:hAnsi="Cambria Math"/>
+              </w:rPr>
+              <m:t>dist</m:t>
+            </m:r>
+          </m:sub>
+          <m:sup>
+            <m:r>
+              <w:rPr>
+                <w:rFonts w:ascii="Cambria Math" w:eastAsiaTheme="minorEastAsia" w:hAnsi="Cambria Math"/>
+              </w:rPr>
+              <m:t>*</m:t>
+            </m:r>
+          </m:sup>
+        </m:sSubSup>
+        <m:r>
+          <w:rPr>
+            <w:rFonts w:ascii="Cambria Math" w:eastAsiaTheme="minorEastAsia" w:hAnsi="Cambria Math"/>
+          </w:rPr>
+          <m:t>=93206.7</m:t>
+        </m:r>
+      </m:oMath>
+    </w:p>
+    <w:p>
+      <w:pPr>
+        <w:rPr>
+          <w:rFonts w:eastAsiaTheme="minorEastAsia"/>
+        </w:rPr>
+      </w:pPr>
+      <w:r>
+        <w:rPr>
+          <w:rFonts w:eastAsiaTheme="minorEastAsia"/>
+        </w:rPr>
+        <w:t xml:space="preserve">After running the second step of the algorithm, </w:t>
+      </w:r>
+      <m:oMath>
+        <m:r>
+          <w:rPr>
+            <w:rFonts w:ascii="Cambria Math" w:eastAsiaTheme="minorEastAsia" w:hAnsi="Cambria Math"/>
+          </w:rPr>
+          <m:t>DistCost</m:t>
+        </m:r>
+        <m:d>
+          <m:dPr>
+            <m:ctrlPr>
+              <w:rPr>
+                <w:rFonts w:ascii="Cambria Math" w:eastAsiaTheme="minorEastAsia" w:hAnsi="Cambria Math"/>
+                <w:i/>
+              </w:rPr>
+            </m:ctrlPr>
+          </m:dPr>
+          <m:e>
+            <m:r>
+              <w:rPr>
+                <w:rFonts w:ascii="Cambria Math" w:eastAsiaTheme="minorEastAsia" w:hAnsi="Cambria Math"/>
+              </w:rPr>
+              <m:t>ReturnedSolution</m:t>
+            </m:r>
+          </m:e>
+        </m:d>
+        <m:r>
+          <w:rPr>
+            <w:rFonts w:ascii="Cambria Math" w:eastAsiaTheme="minorEastAsia" w:hAnsi="Cambria Math"/>
+          </w:rPr>
+          <m:t>=89430.7</m:t>
+        </m:r>
+      </m:oMath>
+      <w:r>
+        <w:rPr>
+          <w:rFonts w:eastAsiaTheme="minorEastAsia"/>
+        </w:rPr>
+        <w:t xml:space="preserve">. </w:t>
+      </w:r>
+    </w:p>
+    <w:p>
+      <w:pPr>
+        <w:pStyle w:val="ListParagraph"/>
+        <w:numPr>
+          <w:ilvl w:val="0"/>
+          <w:numId w:val="2"/>
+        </w:numPr>
+        <w:rPr>
+          <w:rFonts w:eastAsiaTheme="minorEastAsia"/>
+        </w:rPr>
+      </w:pPr>
+      <w:r>
+        <w:rPr>
+          <w:rFonts w:eastAsiaTheme="minorEastAsia"/>
+        </w:rPr>
+        <w:t>It does suit the condition:</w:t>
+      </w:r>
+    </w:p>
+    <w:p>
+      <w:pPr>
+        <w:pStyle w:val="ListParagraph"/>
+        <w:rPr>
+          <w:rFonts w:eastAsiaTheme="minorEastAsia"/>
+        </w:rPr>
+      </w:pPr>
+    </w:p>
+    <w:p>
+      <w:pPr>
+        <w:pStyle w:val="ListParagraph"/>
+        <w:rPr>
+          <w:rFonts w:eastAsiaTheme="minorEastAsia"/>
+        </w:rPr>
+      </w:pPr>
+      <m:oMathPara>
+        <m:oMath>
+          <m:r>
+            <w:rPr>
+              <w:rFonts w:ascii="Cambria Math" w:eastAsiaTheme="minorEastAsia" w:hAnsi="Cambria Math"/>
+            </w:rPr>
+            <m:t>DistCost</m:t>
+          </m:r>
+          <m:d>
+            <m:dPr>
+              <m:ctrlPr>
+                <w:rPr>
+                  <w:rFonts w:ascii="Cambria Math" w:eastAsiaTheme="minorEastAsia" w:hAnsi="Cambria Math"/>
+                  <w:i/>
+                </w:rPr>
+              </m:ctrlPr>
+            </m:dPr>
+            <m:e>
+              <m:r>
+                <w:rPr>
+                  <w:rFonts w:ascii="Cambria Math" w:eastAsiaTheme="minorEastAsia" w:hAnsi="Cambria Math"/>
+                </w:rPr>
+                <m:t>ReturnedSolution</m:t>
+              </m:r>
+            </m:e>
+          </m:d>
+          <m:r>
+            <w:rPr>
+              <w:rFonts w:ascii="Cambria Math" w:eastAsiaTheme="minorEastAsia" w:hAnsi="Cambria Math"/>
+            </w:rPr>
+            <m:t xml:space="preserve">&lt; </m:t>
+          </m:r>
+          <m:d>
+            <m:dPr>
+              <m:ctrlPr>
+                <w:rPr>
+                  <w:rFonts w:ascii="Cambria Math" w:eastAsiaTheme="minorEastAsia" w:hAnsi="Cambria Math"/>
+                  <w:i/>
+                </w:rPr>
+              </m:ctrlPr>
+            </m:dPr>
+            <m:e>
+              <m:r>
+                <w:rPr>
+                  <w:rFonts w:ascii="Cambria Math" w:eastAsiaTheme="minorEastAsia" w:hAnsi="Cambria Math"/>
+                </w:rPr>
+                <m:t>1+ϵ</m:t>
+              </m:r>
+            </m:e>
+          </m:d>
+          <m:r>
+            <w:rPr>
+              <w:rFonts w:ascii="Cambria Math" w:eastAsiaTheme="minorEastAsia" w:hAnsi="Cambria Math"/>
+            </w:rPr>
+            <m:t>⋅</m:t>
+          </m:r>
+          <m:sSubSup>
+            <m:sSubSupPr>
+              <m:ctrlPr>
+                <w:rPr>
+                  <w:rFonts w:ascii="Cambria Math" w:eastAsiaTheme="minorEastAsia" w:hAnsi="Cambria Math"/>
+                  <w:i/>
+                </w:rPr>
+              </m:ctrlPr>
+            </m:sSubSupPr>
+            <m:e>
+              <m:r>
+                <w:rPr>
+                  <w:rFonts w:ascii="Cambria Math" w:eastAsiaTheme="minorEastAsia" w:hAnsi="Cambria Math"/>
+                </w:rPr>
+                <m:t>C</m:t>
+              </m:r>
+            </m:e>
+            <m:sub>
+              <m:r>
+                <w:rPr>
+                  <w:rFonts w:ascii="Cambria Math" w:eastAsiaTheme="minorEastAsia" w:hAnsi="Cambria Math"/>
+                </w:rPr>
+                <m:t>dist</m:t>
+              </m:r>
+            </m:sub>
+            <m:sup>
+              <m:r>
+                <w:rPr>
+                  <w:rFonts w:ascii="Cambria Math" w:eastAsiaTheme="minorEastAsia" w:hAnsi="Cambria Math"/>
+                </w:rPr>
+                <m:t>*</m:t>
+              </m:r>
+            </m:sup>
+          </m:sSubSup>
+        </m:oMath>
+      </m:oMathPara>
+    </w:p>
+    <w:p>
+      <w:pPr>
+        <w:pStyle w:val="ListParagraph"/>
+        <w:rPr>
+          <w:rFonts w:eastAsiaTheme="minorEastAsia"/>
+        </w:rPr>
+      </w:pPr>
+    </w:p>
+    <w:p>
+      <w:pPr>
+        <w:pStyle w:val="ListParagraph"/>
+        <w:numPr>
+          <w:ilvl w:val="0"/>
+          <w:numId w:val="2"/>
+        </w:numPr>
+        <w:rPr>
+          <w:rFonts w:eastAsiaTheme="minorEastAsia"/>
+        </w:rPr>
+      </w:pPr>
+      <w:r>
+        <w:rPr>
+          <w:rFonts w:eastAsiaTheme="minorEastAsia"/>
+        </w:rPr>
+        <w:t xml:space="preserve">The required relation: </w:t>
+      </w:r>
+    </w:p>
+    <w:p>
+      <w:pPr>
+        <w:rPr>
+          <w:rFonts w:eastAsiaTheme="minorEastAsia"/>
+        </w:rPr>
+      </w:pPr>
+      <m:oMathPara>
+        <m:oMath>
+          <m:f>
+            <m:fPr>
+              <m:ctrlPr>
+                <w:rPr>
+                  <w:rFonts w:ascii="Cambria Math" w:eastAsiaTheme="minorEastAsia" w:hAnsi="Cambria Math"/>
+                  <w:i/>
+                </w:rPr>
+              </m:ctrlPr>
+            </m:fPr>
+            <m:num>
+              <m:sSubSup>
+                <m:sSubSupPr>
+                  <m:ctrlPr>
+                    <w:rPr>
+                      <w:rFonts w:ascii="Cambria Math" w:eastAsiaTheme="minorEastAsia" w:hAnsi="Cambria Math"/>
+                      <w:i/>
+                    </w:rPr>
+                  </m:ctrlPr>
+                </m:sSubSupPr>
+                <m:e>
+                  <m:r>
+                    <w:rPr>
+                      <w:rFonts w:ascii="Cambria Math" w:eastAsiaTheme="minorEastAsia" w:hAnsi="Cambria Math"/>
+                    </w:rPr>
+                    <m:t>C</m:t>
+                  </m:r>
+                </m:e>
+                <m:sub>
+                  <m:r>
+                    <w:rPr>
+                      <w:rFonts w:ascii="Cambria Math" w:eastAsiaTheme="minorEastAsia" w:hAnsi="Cambria Math"/>
+                    </w:rPr>
+                    <m:t>dist</m:t>
+                  </m:r>
+                </m:sub>
+                <m:sup>
+                  <m:r>
+                    <w:rPr>
+                      <w:rFonts w:ascii="Cambria Math" w:eastAsiaTheme="minorEastAsia" w:hAnsi="Cambria Math"/>
+                    </w:rPr>
+                    <m:t>*</m:t>
+                  </m:r>
+                </m:sup>
+              </m:sSubSup>
+            </m:num>
+            <m:den>
+              <m:r>
+                <m:rPr>
+                  <m:sty m:val="p"/>
+                </m:rPr>
+                <w:rPr>
+                  <w:rFonts w:ascii="Cambria Math" w:eastAsiaTheme="minorEastAsia" w:hAnsi="Cambria Math"/>
+                </w:rPr>
+                <m:t xml:space="preserve"> </m:t>
+              </m:r>
+              <m:r>
+                <w:rPr>
+                  <w:rFonts w:ascii="Cambria Math" w:eastAsiaTheme="minorEastAsia" w:hAnsi="Cambria Math"/>
+                </w:rPr>
+                <m:t>DistCost</m:t>
+              </m:r>
+              <m:d>
+                <m:dPr>
+                  <m:ctrlPr>
+                    <w:rPr>
+                      <w:rFonts w:ascii="Cambria Math" w:eastAsiaTheme="minorEastAsia" w:hAnsi="Cambria Math"/>
+                      <w:i/>
+                    </w:rPr>
+                  </m:ctrlPr>
+                </m:dPr>
+                <m:e>
+                  <m:r>
+                    <w:rPr>
+                      <w:rFonts w:ascii="Cambria Math" w:eastAsiaTheme="minorEastAsia" w:hAnsi="Cambria Math"/>
+                    </w:rPr>
+                    <m:t>ReturnedSolution</m:t>
+                  </m:r>
+                </m:e>
+              </m:d>
+            </m:den>
+          </m:f>
+          <m:r>
+            <w:rPr>
+              <w:rFonts w:ascii="Cambria Math" w:eastAsiaTheme="minorEastAsia" w:hAnsi="Cambria Math"/>
+            </w:rPr>
+            <m:t>=</m:t>
+          </m:r>
+          <m:f>
+            <m:fPr>
+              <m:ctrlPr>
+                <w:rPr>
+                  <w:rFonts w:ascii="Cambria Math" w:eastAsiaTheme="minorEastAsia" w:hAnsi="Cambria Math"/>
+                  <w:i/>
+                </w:rPr>
+              </m:ctrlPr>
+            </m:fPr>
+            <m:num>
+              <m:r>
+                <w:rPr>
+                  <w:rFonts w:ascii="Cambria Math" w:eastAsiaTheme="minorEastAsia" w:hAnsi="Cambria Math"/>
+                </w:rPr>
+                <m:t>58254.2</m:t>
+              </m:r>
+            </m:num>
+            <m:den>
+              <m:r>
+                <w:rPr>
+                  <w:rFonts w:ascii="Cambria Math" w:eastAsiaTheme="minorEastAsia" w:hAnsi="Cambria Math"/>
+                </w:rPr>
+                <m:t>89430.7</m:t>
+              </m:r>
+            </m:den>
+          </m:f>
+          <m:r>
+            <w:rPr>
+              <w:rFonts w:ascii="Cambria Math" w:eastAsiaTheme="minorEastAsia" w:hAnsi="Cambria Math"/>
+            </w:rPr>
+            <m:t>≈0.65</m:t>
+          </m:r>
+        </m:oMath>
+      </m:oMathPara>
+    </w:p>
+    <w:p>
+      <w:pPr>
+        <w:rPr>
+          <w:rFonts w:eastAsiaTheme="minorEastAsia"/>
+        </w:rPr>
+      </w:pPr>
+      <w:r>
+        <w:rPr>
+          <w:rFonts w:eastAsiaTheme="minorEastAsia"/>
+        </w:rPr>
+        <w:t>Which means this solution is much longer (regarding to pure distance cost function).</w:t>
+      </w:r>
+    </w:p>
+    <w:p>
+      <w:pPr>
+        <w:rPr>
+          <w:rFonts w:eastAsiaTheme="minorEastAsia"/>
+        </w:rPr>
+      </w:pPr>
+    </w:p>
+    <w:p>
+      <w:pPr>
+        <w:pStyle w:val="Heading2"/>
+        <w:rPr>
+          <w:rFonts w:eastAsiaTheme="minorEastAsia"/>
+        </w:rPr>
+      </w:pPr>
+      <w:r>
+        <w:rPr>
+          <w:rFonts w:eastAsiaTheme="minorEastAsia"/>
+        </w:rPr>
+        <w:t xml:space="preserve">35. </w:t>
+      </w:r>
+    </w:p>
+    <w:p/>
+    <w:p/>
+    <w:p>
+      <w:pPr>
+        <w:pStyle w:val="Heading2"/>
+      </w:pPr>
+      <w:r>
+        <w:t xml:space="preserve">36. </w:t>
+      </w:r>
+    </w:p>
+    <w:p/>
+    <w:p>
+      <w:pPr>
+        <w:pStyle w:val="Heading2"/>
+      </w:pPr>
+      <w:r>
+        <w:t xml:space="preserve">37. </w:t>
+      </w:r>
+    </w:p>
+    <w:p/>
+    <w:p>
+      <w:r>
+        <w:t>Several benefits of A2 over A2:</w:t>
+      </w:r>
+    </w:p>
+    <w:p>
+      <w:pPr>
+        <w:pStyle w:val="ListParagraph"/>
+        <w:numPr>
+          <w:ilvl w:val="0"/>
+          <w:numId w:val="3"/>
+        </w:numPr>
+      </w:pPr>
+      <w:r>
+        <w:t xml:space="preserve">It does not store nodes in the Open queue, the cost of which does not meet the condition of being less than </w:t>
+      </w:r>
+      <m:oMath>
+        <m:d>
+          <m:dPr>
+            <m:ctrlPr>
+              <w:rPr>
+                <w:rFonts w:ascii="Cambria Math" w:eastAsiaTheme="minorEastAsia" w:hAnsi="Cambria Math"/>
+                <w:i/>
+              </w:rPr>
+            </m:ctrlPr>
+          </m:dPr>
+          <m:e>
+            <m:r>
+              <w:rPr>
+                <w:rFonts w:ascii="Cambria Math" w:eastAsiaTheme="minorEastAsia" w:hAnsi="Cambria Math"/>
+              </w:rPr>
+              <m:t>1+ϵ</m:t>
+            </m:r>
+          </m:e>
+        </m:d>
+        <m:r>
+          <w:rPr>
+            <w:rFonts w:ascii="Cambria Math" w:eastAsiaTheme="minorEastAsia" w:hAnsi="Cambria Math"/>
+          </w:rPr>
+          <m:t>⋅</m:t>
+        </m:r>
+        <m:sSubSup>
+          <m:sSubSupPr>
+            <m:ctrlPr>
+              <w:rPr>
+                <w:rFonts w:ascii="Cambria Math" w:eastAsiaTheme="minorEastAsia" w:hAnsi="Cambria Math"/>
+                <w:i/>
+              </w:rPr>
+            </m:ctrlPr>
+          </m:sSubSupPr>
+          <m:e>
+            <m:r>
+              <w:rPr>
+                <w:rFonts w:ascii="Cambria Math" w:eastAsiaTheme="minorEastAsia" w:hAnsi="Cambria Math"/>
+              </w:rPr>
+              <m:t>C</m:t>
+            </m:r>
+          </m:e>
+          <m:sub>
+            <m:r>
+              <w:rPr>
+                <w:rFonts w:ascii="Cambria Math" w:eastAsiaTheme="minorEastAsia" w:hAnsi="Cambria Math"/>
+              </w:rPr>
+              <m:t>dist</m:t>
+            </m:r>
+          </m:sub>
+          <m:sup>
+            <m:r>
+              <w:rPr>
+                <w:rFonts w:ascii="Cambria Math" w:eastAsiaTheme="minorEastAsia" w:hAnsi="Cambria Math"/>
+              </w:rPr>
+              <m:t>*</m:t>
+            </m:r>
+          </m:sup>
+        </m:sSubSup>
+      </m:oMath>
+    </w:p>
+    <w:p>
+      <w:pPr>
+        <w:pStyle w:val="ListParagraph"/>
+        <w:numPr>
+          <w:ilvl w:val="0"/>
+          <w:numId w:val="3"/>
+        </w:numPr>
+      </w:pPr>
+      <w:r>
+        <w:rPr>
+          <w:rFonts w:eastAsiaTheme="minorEastAsia"/>
+        </w:rPr>
+        <w:t xml:space="preserve">It runs the UCS search algorithm, which always choses to open the next closest node, and doesn’t relate to any heuristics. </w:t>
+      </w:r>
+    </w:p>
     <w:p/>
     <w:sectPr>
       <w:pgSz w:w="12240" w:h="15840"/>
@@ -2291,7 +3862,7 @@
 </file>
 
 <file path=word/numbering.xml><?xml version="1.0" encoding="utf-8"?>
-<w:numbering xmlns:wpc="http://schemas.microsoft.com/office/word/2010/wordprocessingCanvas" xmlns:cx="http://schemas.microsoft.com/office/drawing/2014/chartex" xmlns:cx1="http://schemas.microsoft.com/office/drawing/2015/9/8/chartex" xmlns:cx2="http://schemas.microsoft.com/office/drawing/2015/10/21/chartex" xmlns:cx3="http://schemas.microsoft.com/office/drawing/2016/5/9/chartex" xmlns:cx4="http://schemas.microsoft.com/office/drawing/2016/5/10/chartex" xmlns:cx5="http://schemas.microsoft.com/office/drawing/2016/5/11/chartex" xmlns:cx6="http://schemas.microsoft.com/office/drawing/2016/5/12/chartex" xmlns:cx7="http://schemas.microsoft.com/office/drawing/2016/5/13/chartex" xmlns:cx8="http://schemas.microsoft.com/office/drawing/2016/5/14/chartex" xmlns:mc="http://schemas.openxmlformats.org/markup-compatibility/2006" xmlns:aink="http://schemas.microsoft.com/office/drawing/2016/ink" xmlns:am3d="http://schemas.microsoft.com/office/drawing/2017/model3d" xmlns:o="urn:schemas-microsoft-com:office:office" xmlns:r="http://schemas.openxmlformats.org/officeDocument/2006/relationships" xmlns:m="http://schemas.openxmlformats.org/officeDocument/2006/math" xmlns:v="urn:schemas-microsoft-com:vml" xmlns:wp14="http://schemas.microsoft.com/office/word/2010/wordprocessingDrawing" xmlns:wp="http://schemas.openxmlformats.org/drawingml/2006/wordprocessingDrawing" xmlns:w10="urn:schemas-microsoft-com:office:word" xmlns:w="http://schemas.openxmlformats.org/wordprocessingml/2006/main" xmlns:w14="http://schemas.microsoft.com/office/word/2010/wordml" xmlns:w15="http://schemas.microsoft.com/office/word/2012/wordml" xmlns:w16cid="http://schemas.microsoft.com/office/word/2016/wordml/cid" xmlns:w16se="http://schemas.microsoft.com/office/word/2015/wordml/symex" xmlns:wpg="http://schemas.microsoft.com/office/word/2010/wordprocessingGroup" xmlns:wpi="http://schemas.microsoft.com/office/word/2010/wordprocessingInk" xmlns:wne="http://schemas.microsoft.com/office/word/2006/wordml" xmlns:wps="http://schemas.microsoft.com/office/word/2010/wordprocessingShape" mc:Ignorable="w14 w15 w16se w16cid wp14">
+<w:numbering xmlns:wpc="http://schemas.microsoft.com/office/word/2010/wordprocessingCanvas" xmlns:cx="http://schemas.microsoft.com/office/drawing/2014/chartex" xmlns:cx1="http://schemas.microsoft.com/office/drawing/2015/9/8/chartex" xmlns:cx2="http://schemas.microsoft.com/office/drawing/2015/10/21/chartex" xmlns:cx3="http://schemas.microsoft.com/office/drawing/2016/5/9/chartex" xmlns:cx4="http://schemas.microsoft.com/office/drawing/2016/5/10/chartex" xmlns:cx5="http://schemas.microsoft.com/office/drawing/2016/5/11/chartex" xmlns:cx6="http://schemas.microsoft.com/office/drawing/2016/5/12/chartex" xmlns:cx7="http://schemas.microsoft.com/office/drawing/2016/5/13/chartex" xmlns:cx8="http://schemas.microsoft.com/office/drawing/2016/5/14/chartex" xmlns:mc="http://schemas.openxmlformats.org/markup-compatibility/2006" xmlns:aink="http://schemas.microsoft.com/office/drawing/2016/ink" xmlns:am3d="http://schemas.microsoft.com/office/drawing/2017/model3d" xmlns:o="urn:schemas-microsoft-com:office:office" xmlns:r="http://schemas.openxmlformats.org/officeDocument/2006/relationships" xmlns:m="http://schemas.openxmlformats.org/officeDocument/2006/math" xmlns:v="urn:schemas-microsoft-com:vml" xmlns:wp14="http://schemas.microsoft.com/office/word/2010/wordprocessingDrawing" xmlns:wp="http://schemas.openxmlformats.org/drawingml/2006/wordprocessingDrawing" xmlns:w10="urn:schemas-microsoft-com:office:word" xmlns:w="http://schemas.openxmlformats.org/wordprocessingml/2006/main" xmlns:w14="http://schemas.microsoft.com/office/word/2010/wordml" xmlns:w15="http://schemas.microsoft.com/office/word/2012/wordml" xmlns:w16cex="http://schemas.microsoft.com/office/word/2018/wordml/cex" xmlns:w16cid="http://schemas.microsoft.com/office/word/2016/wordml/cid" xmlns:w16="http://schemas.microsoft.com/office/word/2018/wordml" xmlns:w16se="http://schemas.microsoft.com/office/word/2015/wordml/symex" xmlns:wpg="http://schemas.microsoft.com/office/word/2010/wordprocessingGroup" xmlns:wpi="http://schemas.microsoft.com/office/word/2010/wordprocessingInk" xmlns:wne="http://schemas.microsoft.com/office/word/2006/wordml" xmlns:wps="http://schemas.microsoft.com/office/word/2010/wordprocessingShape" mc:Ignorable="w14 w15 w16se w16cid w16 w16cex wp14">
   <w:abstractNum w:abstractNumId="0" w15:restartNumberingAfterBreak="0">
     <w:nsid w:val="24046FAD"/>
     <w:multiLevelType w:val="hybridMultilevel"/>
@@ -2381,14 +3952,198 @@
       </w:pPr>
     </w:lvl>
   </w:abstractNum>
+  <w:abstractNum w:abstractNumId="1" w15:restartNumberingAfterBreak="0">
+    <w:nsid w:val="69F53629"/>
+    <w:multiLevelType w:val="hybridMultilevel"/>
+    <w:tmpl w:val="9AF41CB0"/>
+    <w:lvl w:ilvl="0" w:tplc="0409000F">
+      <w:start w:val="1"/>
+      <w:numFmt w:val="decimal"/>
+      <w:lvlText w:val="%1."/>
+      <w:lvlJc w:val="left"/>
+      <w:pPr>
+        <w:ind w:left="720" w:hanging="360"/>
+      </w:pPr>
+      <w:rPr>
+        <w:rFonts w:hint="default"/>
+      </w:rPr>
+    </w:lvl>
+    <w:lvl w:ilvl="1" w:tplc="04090019" w:tentative="1">
+      <w:start w:val="1"/>
+      <w:numFmt w:val="lowerLetter"/>
+      <w:lvlText w:val="%2."/>
+      <w:lvlJc w:val="left"/>
+      <w:pPr>
+        <w:ind w:left="1440" w:hanging="360"/>
+      </w:pPr>
+    </w:lvl>
+    <w:lvl w:ilvl="2" w:tplc="0409001B" w:tentative="1">
+      <w:start w:val="1"/>
+      <w:numFmt w:val="lowerRoman"/>
+      <w:lvlText w:val="%3."/>
+      <w:lvlJc w:val="right"/>
+      <w:pPr>
+        <w:ind w:left="2160" w:hanging="180"/>
+      </w:pPr>
+    </w:lvl>
+    <w:lvl w:ilvl="3" w:tplc="0409000F" w:tentative="1">
+      <w:start w:val="1"/>
+      <w:numFmt w:val="decimal"/>
+      <w:lvlText w:val="%4."/>
+      <w:lvlJc w:val="left"/>
+      <w:pPr>
+        <w:ind w:left="2880" w:hanging="360"/>
+      </w:pPr>
+    </w:lvl>
+    <w:lvl w:ilvl="4" w:tplc="04090019" w:tentative="1">
+      <w:start w:val="1"/>
+      <w:numFmt w:val="lowerLetter"/>
+      <w:lvlText w:val="%5."/>
+      <w:lvlJc w:val="left"/>
+      <w:pPr>
+        <w:ind w:left="3600" w:hanging="360"/>
+      </w:pPr>
+    </w:lvl>
+    <w:lvl w:ilvl="5" w:tplc="0409001B" w:tentative="1">
+      <w:start w:val="1"/>
+      <w:numFmt w:val="lowerRoman"/>
+      <w:lvlText w:val="%6."/>
+      <w:lvlJc w:val="right"/>
+      <w:pPr>
+        <w:ind w:left="4320" w:hanging="180"/>
+      </w:pPr>
+    </w:lvl>
+    <w:lvl w:ilvl="6" w:tplc="0409000F" w:tentative="1">
+      <w:start w:val="1"/>
+      <w:numFmt w:val="decimal"/>
+      <w:lvlText w:val="%7."/>
+      <w:lvlJc w:val="left"/>
+      <w:pPr>
+        <w:ind w:left="5040" w:hanging="360"/>
+      </w:pPr>
+    </w:lvl>
+    <w:lvl w:ilvl="7" w:tplc="04090019" w:tentative="1">
+      <w:start w:val="1"/>
+      <w:numFmt w:val="lowerLetter"/>
+      <w:lvlText w:val="%8."/>
+      <w:lvlJc w:val="left"/>
+      <w:pPr>
+        <w:ind w:left="5760" w:hanging="360"/>
+      </w:pPr>
+    </w:lvl>
+    <w:lvl w:ilvl="8" w:tplc="0409001B" w:tentative="1">
+      <w:start w:val="1"/>
+      <w:numFmt w:val="lowerRoman"/>
+      <w:lvlText w:val="%9."/>
+      <w:lvlJc w:val="right"/>
+      <w:pPr>
+        <w:ind w:left="6480" w:hanging="180"/>
+      </w:pPr>
+    </w:lvl>
+  </w:abstractNum>
+  <w:abstractNum w:abstractNumId="2" w15:restartNumberingAfterBreak="0">
+    <w:nsid w:val="6D65113D"/>
+    <w:multiLevelType w:val="hybridMultilevel"/>
+    <w:tmpl w:val="27D0E0DC"/>
+    <w:lvl w:ilvl="0" w:tplc="0409000F">
+      <w:start w:val="1"/>
+      <w:numFmt w:val="decimal"/>
+      <w:lvlText w:val="%1."/>
+      <w:lvlJc w:val="left"/>
+      <w:pPr>
+        <w:ind w:left="720" w:hanging="360"/>
+      </w:pPr>
+      <w:rPr>
+        <w:rFonts w:hint="default"/>
+      </w:rPr>
+    </w:lvl>
+    <w:lvl w:ilvl="1" w:tplc="04090019" w:tentative="1">
+      <w:start w:val="1"/>
+      <w:numFmt w:val="lowerLetter"/>
+      <w:lvlText w:val="%2."/>
+      <w:lvlJc w:val="left"/>
+      <w:pPr>
+        <w:ind w:left="1440" w:hanging="360"/>
+      </w:pPr>
+    </w:lvl>
+    <w:lvl w:ilvl="2" w:tplc="0409001B" w:tentative="1">
+      <w:start w:val="1"/>
+      <w:numFmt w:val="lowerRoman"/>
+      <w:lvlText w:val="%3."/>
+      <w:lvlJc w:val="right"/>
+      <w:pPr>
+        <w:ind w:left="2160" w:hanging="180"/>
+      </w:pPr>
+    </w:lvl>
+    <w:lvl w:ilvl="3" w:tplc="0409000F" w:tentative="1">
+      <w:start w:val="1"/>
+      <w:numFmt w:val="decimal"/>
+      <w:lvlText w:val="%4."/>
+      <w:lvlJc w:val="left"/>
+      <w:pPr>
+        <w:ind w:left="2880" w:hanging="360"/>
+      </w:pPr>
+    </w:lvl>
+    <w:lvl w:ilvl="4" w:tplc="04090019" w:tentative="1">
+      <w:start w:val="1"/>
+      <w:numFmt w:val="lowerLetter"/>
+      <w:lvlText w:val="%5."/>
+      <w:lvlJc w:val="left"/>
+      <w:pPr>
+        <w:ind w:left="3600" w:hanging="360"/>
+      </w:pPr>
+    </w:lvl>
+    <w:lvl w:ilvl="5" w:tplc="0409001B" w:tentative="1">
+      <w:start w:val="1"/>
+      <w:numFmt w:val="lowerRoman"/>
+      <w:lvlText w:val="%6."/>
+      <w:lvlJc w:val="right"/>
+      <w:pPr>
+        <w:ind w:left="4320" w:hanging="180"/>
+      </w:pPr>
+    </w:lvl>
+    <w:lvl w:ilvl="6" w:tplc="0409000F" w:tentative="1">
+      <w:start w:val="1"/>
+      <w:numFmt w:val="decimal"/>
+      <w:lvlText w:val="%7."/>
+      <w:lvlJc w:val="left"/>
+      <w:pPr>
+        <w:ind w:left="5040" w:hanging="360"/>
+      </w:pPr>
+    </w:lvl>
+    <w:lvl w:ilvl="7" w:tplc="04090019" w:tentative="1">
+      <w:start w:val="1"/>
+      <w:numFmt w:val="lowerLetter"/>
+      <w:lvlText w:val="%8."/>
+      <w:lvlJc w:val="left"/>
+      <w:pPr>
+        <w:ind w:left="5760" w:hanging="360"/>
+      </w:pPr>
+    </w:lvl>
+    <w:lvl w:ilvl="8" w:tplc="0409001B" w:tentative="1">
+      <w:start w:val="1"/>
+      <w:numFmt w:val="lowerRoman"/>
+      <w:lvlText w:val="%9."/>
+      <w:lvlJc w:val="right"/>
+      <w:pPr>
+        <w:ind w:left="6480" w:hanging="180"/>
+      </w:pPr>
+    </w:lvl>
+  </w:abstractNum>
   <w:num w:numId="1">
     <w:abstractNumId w:val="0"/>
+  </w:num>
+  <w:num w:numId="2">
+    <w:abstractNumId w:val="2"/>
+  </w:num>
+  <w:num w:numId="3">
+    <w:abstractNumId w:val="1"/>
   </w:num>
 </w:numbering>
 </file>
 
 <file path=word/styles.xml><?xml version="1.0" encoding="utf-8"?>
-<w:styles xmlns:mc="http://schemas.openxmlformats.org/markup-compatibility/2006" xmlns:r="http://schemas.openxmlformats.org/officeDocument/2006/relationships" xmlns:w="http://schemas.openxmlformats.org/wordprocessingml/2006/main" xmlns:w14="http://schemas.microsoft.com/office/word/2010/wordml" xmlns:w15="http://schemas.microsoft.com/office/word/2012/wordml" xmlns:w16cid="http://schemas.microsoft.com/office/word/2016/wordml/cid" xmlns:w16se="http://schemas.microsoft.com/office/word/2015/wordml/symex" mc:Ignorable="w14 w15 w16se w16cid">
+<w:styles xmlns:mc="http://schemas.openxmlformats.org/markup-compatibility/2006" xmlns:r="http://schemas.openxmlformats.org/officeDocument/2006/relationships" xmlns:w="http://schemas.openxmlformats.org/wordprocessingml/2006/main" xmlns:w14="http://schemas.microsoft.com/office/word/2010/wordml" xmlns:w15="http://schemas.microsoft.com/office/word/2012/wordml" xmlns:w16cex="http://schemas.microsoft.com/office/word/2018/wordml/cex" xmlns:w16cid="http://schemas.microsoft.com/office/word/2016/wordml/cid" xmlns:w16="http://schemas.microsoft.com/office/word/2018/wordml" xmlns:w16se="http://schemas.microsoft.com/office/word/2015/wordml/symex" mc:Ignorable="w14 w15 w16se w16cid w16 w16cex">
   <w:docDefaults>
     <w:rPrDefault>
       <w:rPr>

</xml_diff>

<commit_message>
39 dry.... something wrong
</commit_message>
<xml_diff>
--- a/hw_1/hw1_alex.docx
+++ b/hw_1/hw1_alex.docx
@@ -104,19 +104,8 @@
           <w:sz w:val="21"/>
           <w:szCs w:val="21"/>
         </w:rPr>
-        <w:t>@</w:t>
-      </w:r>
-      <w:proofErr w:type="spellStart"/>
-      <w:r>
-        <w:rPr>
-          <w:rFonts w:asciiTheme="majorBidi" w:eastAsia="Times New Roman" w:hAnsiTheme="majorBidi" w:cstheme="majorBidi"/>
-          <w:color w:val="795E26"/>
-          <w:sz w:val="21"/>
-          <w:szCs w:val="21"/>
-        </w:rPr>
-        <w:t>dataclass</w:t>
-      </w:r>
-      <w:proofErr w:type="spellEnd"/>
+        <w:t>@dataclass</w:t>
+      </w:r>
       <w:r>
         <w:rPr>
           <w:rFonts w:asciiTheme="majorBidi" w:eastAsia="Times New Roman" w:hAnsiTheme="majorBidi" w:cstheme="majorBidi"/>
@@ -264,80 +253,7 @@
         </w:rPr>
         <w:t> to the </w:t>
       </w:r>
-      <w:proofErr w:type="spellStart"/>
-      <w:r>
-        <w:fldChar w:fldCharType="begin"/>
-      </w:r>
-      <w:r>
-        <w:instrText xml:space="preserve"> HYPERLINK "https://docs.python.org/3/library/dataclasses.html" \l "dataclasses.dataclass" \o "dataclasses.dataclass" </w:instrText>
-      </w:r>
-      <w:r>
-        <w:fldChar w:fldCharType="separate"/>
-      </w:r>
-      <w:r>
-        <w:rPr>
-          <w:rStyle w:val="pre"/>
-          <w:rFonts w:asciiTheme="majorBidi" w:hAnsiTheme="majorBidi" w:cstheme="majorBidi"/>
-          <w:color w:val="6363BB"/>
-          <w:sz w:val="20"/>
-          <w:szCs w:val="20"/>
-        </w:rPr>
-        <w:t>dataclass</w:t>
-      </w:r>
-      <w:proofErr w:type="spellEnd"/>
-      <w:r>
-        <w:rPr>
-          <w:rStyle w:val="pre"/>
-          <w:rFonts w:asciiTheme="majorBidi" w:hAnsiTheme="majorBidi" w:cstheme="majorBidi"/>
-          <w:color w:val="6363BB"/>
-          <w:sz w:val="20"/>
-          <w:szCs w:val="20"/>
-        </w:rPr>
-        <w:t>()</w:t>
-      </w:r>
-      <w:r>
-        <w:rPr>
-          <w:rStyle w:val="pre"/>
-          <w:rFonts w:asciiTheme="majorBidi" w:hAnsiTheme="majorBidi" w:cstheme="majorBidi"/>
-          <w:color w:val="6363BB"/>
-          <w:sz w:val="20"/>
-          <w:szCs w:val="20"/>
-        </w:rPr>
-        <w:fldChar w:fldCharType="end"/>
-      </w:r>
-      <w:r>
-        <w:rPr>
-          <w:rFonts w:asciiTheme="majorBidi" w:hAnsiTheme="majorBidi" w:cstheme="majorBidi"/>
-          <w:color w:val="222222"/>
-          <w:sz w:val="18"/>
-          <w:szCs w:val="18"/>
-          <w:shd w:val="clear" w:color="auto" w:fill="FFFFFF"/>
-        </w:rPr>
-        <w:t xml:space="preserve"> decorator you can emulate immutability. In that case, </w:t>
-      </w:r>
-      <w:proofErr w:type="spellStart"/>
-      <w:r>
-        <w:rPr>
-          <w:rFonts w:asciiTheme="majorBidi" w:hAnsiTheme="majorBidi" w:cstheme="majorBidi"/>
-          <w:color w:val="222222"/>
-          <w:sz w:val="18"/>
-          <w:szCs w:val="18"/>
-          <w:shd w:val="clear" w:color="auto" w:fill="FFFFFF"/>
-        </w:rPr>
-        <w:t>dataclasses</w:t>
-      </w:r>
-      <w:proofErr w:type="spellEnd"/>
-      <w:r>
-        <w:rPr>
-          <w:rFonts w:asciiTheme="majorBidi" w:hAnsiTheme="majorBidi" w:cstheme="majorBidi"/>
-          <w:color w:val="222222"/>
-          <w:sz w:val="18"/>
-          <w:szCs w:val="18"/>
-          <w:shd w:val="clear" w:color="auto" w:fill="FFFFFF"/>
-        </w:rPr>
-        <w:t xml:space="preserve"> will add </w:t>
-      </w:r>
-      <w:hyperlink r:id="rId5" w:anchor="object.__setattr__" w:tooltip="object.__setattr__" w:history="1">
+      <w:hyperlink r:id="rId5" w:anchor="dataclasses.dataclass" w:tooltip="dataclasses.dataclass" w:history="1">
         <w:r>
           <w:rPr>
             <w:rStyle w:val="pre"/>
@@ -346,9 +262,20 @@
             <w:sz w:val="20"/>
             <w:szCs w:val="20"/>
           </w:rPr>
-          <w:t>__</w:t>
+          <w:t>dataclass()</w:t>
         </w:r>
-        <w:proofErr w:type="spellStart"/>
+      </w:hyperlink>
+      <w:r>
+        <w:rPr>
+          <w:rFonts w:asciiTheme="majorBidi" w:hAnsiTheme="majorBidi" w:cstheme="majorBidi"/>
+          <w:color w:val="222222"/>
+          <w:sz w:val="18"/>
+          <w:szCs w:val="18"/>
+          <w:shd w:val="clear" w:color="auto" w:fill="FFFFFF"/>
+        </w:rPr>
+        <w:t> decorator you can emulate immutability. In that case, dataclasses will add </w:t>
+      </w:r>
+      <w:hyperlink r:id="rId6" w:anchor="object.__setattr__" w:tooltip="object.__setattr__" w:history="1">
         <w:r>
           <w:rPr>
             <w:rStyle w:val="pre"/>
@@ -357,9 +284,20 @@
             <w:sz w:val="20"/>
             <w:szCs w:val="20"/>
           </w:rPr>
-          <w:t>setattr</w:t>
+          <w:t>__setattr__()</w:t>
         </w:r>
-        <w:proofErr w:type="spellEnd"/>
+      </w:hyperlink>
+      <w:r>
+        <w:rPr>
+          <w:rFonts w:asciiTheme="majorBidi" w:hAnsiTheme="majorBidi" w:cstheme="majorBidi"/>
+          <w:color w:val="222222"/>
+          <w:sz w:val="18"/>
+          <w:szCs w:val="18"/>
+          <w:shd w:val="clear" w:color="auto" w:fill="FFFFFF"/>
+        </w:rPr>
+        <w:t> and </w:t>
+      </w:r>
+      <w:hyperlink r:id="rId7" w:anchor="object.__delattr__" w:tooltip="object.__delattr__" w:history="1">
         <w:r>
           <w:rPr>
             <w:rStyle w:val="pre"/>
@@ -368,7 +306,7 @@
             <w:sz w:val="20"/>
             <w:szCs w:val="20"/>
           </w:rPr>
-          <w:t>__()</w:t>
+          <w:t>__delattr__()</w:t>
         </w:r>
       </w:hyperlink>
       <w:r>
@@ -379,9 +317,9 @@
           <w:szCs w:val="18"/>
           <w:shd w:val="clear" w:color="auto" w:fill="FFFFFF"/>
         </w:rPr>
-        <w:t> and </w:t>
-      </w:r>
-      <w:hyperlink r:id="rId6" w:anchor="object.__delattr__" w:tooltip="object.__delattr__" w:history="1">
+        <w:t> methods to the class. These methods will raise a </w:t>
+      </w:r>
+      <w:hyperlink r:id="rId8" w:anchor="dataclasses.FrozenInstanceError" w:tooltip="dataclasses.FrozenInstanceError" w:history="1">
         <w:r>
           <w:rPr>
             <w:rStyle w:val="pre"/>
@@ -390,29 +328,7 @@
             <w:sz w:val="20"/>
             <w:szCs w:val="20"/>
           </w:rPr>
-          <w:t>__</w:t>
-        </w:r>
-        <w:proofErr w:type="spellStart"/>
-        <w:r>
-          <w:rPr>
-            <w:rStyle w:val="pre"/>
-            <w:rFonts w:asciiTheme="majorBidi" w:hAnsiTheme="majorBidi" w:cstheme="majorBidi"/>
-            <w:color w:val="6363BB"/>
-            <w:sz w:val="20"/>
-            <w:szCs w:val="20"/>
-          </w:rPr>
-          <w:t>delattr</w:t>
-        </w:r>
-        <w:proofErr w:type="spellEnd"/>
-        <w:r>
-          <w:rPr>
-            <w:rStyle w:val="pre"/>
-            <w:rFonts w:asciiTheme="majorBidi" w:hAnsiTheme="majorBidi" w:cstheme="majorBidi"/>
-            <w:color w:val="6363BB"/>
-            <w:sz w:val="20"/>
-            <w:szCs w:val="20"/>
-          </w:rPr>
-          <w:t>__()</w:t>
+          <w:t>FrozenInstanceError</w:t>
         </w:r>
       </w:hyperlink>
       <w:r>
@@ -423,47 +339,6 @@
           <w:szCs w:val="18"/>
           <w:shd w:val="clear" w:color="auto" w:fill="FFFFFF"/>
         </w:rPr>
-        <w:t> methods to the class. These methods will raise a </w:t>
-      </w:r>
-      <w:proofErr w:type="spellStart"/>
-      <w:r>
-        <w:fldChar w:fldCharType="begin"/>
-      </w:r>
-      <w:r>
-        <w:instrText xml:space="preserve"> HYPERLINK "https://docs.python.org/3/library/dataclasses.html" \l "dataclasses.FrozenInstanceError" \o "dataclasses.FrozenInstanceError" </w:instrText>
-      </w:r>
-      <w:r>
-        <w:fldChar w:fldCharType="separate"/>
-      </w:r>
-      <w:r>
-        <w:rPr>
-          <w:rStyle w:val="pre"/>
-          <w:rFonts w:asciiTheme="majorBidi" w:hAnsiTheme="majorBidi" w:cstheme="majorBidi"/>
-          <w:color w:val="6363BB"/>
-          <w:sz w:val="20"/>
-          <w:szCs w:val="20"/>
-        </w:rPr>
-        <w:t>FrozenInstanceError</w:t>
-      </w:r>
-      <w:proofErr w:type="spellEnd"/>
-      <w:r>
-        <w:rPr>
-          <w:rStyle w:val="pre"/>
-          <w:rFonts w:asciiTheme="majorBidi" w:hAnsiTheme="majorBidi" w:cstheme="majorBidi"/>
-          <w:color w:val="6363BB"/>
-          <w:sz w:val="20"/>
-          <w:szCs w:val="20"/>
-        </w:rPr>
-        <w:fldChar w:fldCharType="end"/>
-      </w:r>
-      <w:r>
-        <w:rPr>
-          <w:rFonts w:asciiTheme="majorBidi" w:hAnsiTheme="majorBidi" w:cstheme="majorBidi"/>
-          <w:color w:val="222222"/>
-          <w:sz w:val="18"/>
-          <w:szCs w:val="18"/>
-          <w:shd w:val="clear" w:color="auto" w:fill="FFFFFF"/>
-        </w:rPr>
         <w:t> when invoked.</w:t>
       </w:r>
     </w:p>
@@ -497,7 +372,6 @@
         </w:rPr>
         <w:t>fields (all except of “</w:t>
       </w:r>
-      <w:proofErr w:type="spellStart"/>
       <w:r>
         <w:rPr>
           <w:rFonts w:asciiTheme="majorBidi" w:eastAsia="Times New Roman" w:hAnsiTheme="majorBidi" w:cstheme="majorBidi"/>
@@ -505,37 +379,7 @@
           <w:sz w:val="21"/>
           <w:szCs w:val="21"/>
         </w:rPr>
-        <w:t>nr_matoshim_on_ambulance</w:t>
-      </w:r>
-      <w:proofErr w:type="spellEnd"/>
-      <w:r>
-        <w:rPr>
-          <w:rFonts w:asciiTheme="majorBidi" w:eastAsia="Times New Roman" w:hAnsiTheme="majorBidi" w:cstheme="majorBidi"/>
-          <w:color w:val="000000"/>
-          <w:sz w:val="21"/>
-          <w:szCs w:val="21"/>
-        </w:rPr>
-        <w:t xml:space="preserve">”) an object of type </w:t>
-      </w:r>
-      <w:proofErr w:type="spellStart"/>
-      <w:r>
-        <w:rPr>
-          <w:rFonts w:asciiTheme="majorBidi" w:eastAsia="Times New Roman" w:hAnsiTheme="majorBidi" w:cstheme="majorBidi"/>
-          <w:color w:val="000000"/>
-          <w:sz w:val="21"/>
-          <w:szCs w:val="21"/>
-        </w:rPr>
-        <w:t>Frozenset</w:t>
-      </w:r>
-      <w:proofErr w:type="spellEnd"/>
-      <w:r>
-        <w:rPr>
-          <w:rFonts w:asciiTheme="majorBidi" w:eastAsia="Times New Roman" w:hAnsiTheme="majorBidi" w:cstheme="majorBidi"/>
-          <w:color w:val="000000"/>
-          <w:sz w:val="21"/>
-          <w:szCs w:val="21"/>
-        </w:rPr>
-        <w:t>. This ensures nothing can be added / deleted from those lists</w:t>
+        <w:t>nr_matoshim_on_ambulance”) an object of type Frozenset. This ensures nothing can be added / deleted from those lists</w:t>
       </w:r>
     </w:p>
     <w:p>
@@ -592,9 +436,8 @@
           <w:sz w:val="21"/>
           <w:szCs w:val="21"/>
         </w:rPr>
-        <w:t xml:space="preserve"> copied the reference to the “</w:t>
-      </w:r>
-      <w:proofErr w:type="spellStart"/>
+        <w:t xml:space="preserve"> copied the reference to the “state_to_expand”</w:t>
+      </w:r>
       <w:r>
         <w:rPr>
           <w:rFonts w:asciiTheme="majorBidi" w:eastAsia="Times New Roman" w:hAnsiTheme="majorBidi" w:cstheme="majorBidi"/>
@@ -602,9 +445,8 @@
           <w:sz w:val="21"/>
           <w:szCs w:val="21"/>
         </w:rPr>
-        <w:t>state_to_expand</w:t>
-      </w:r>
-      <w:proofErr w:type="spellEnd"/>
+        <w:t xml:space="preserve">, (thinking he’s copying an object) and make changes to it. This </w:t>
+      </w:r>
       <w:r>
         <w:rPr>
           <w:rFonts w:asciiTheme="majorBidi" w:eastAsia="Times New Roman" w:hAnsiTheme="majorBidi" w:cstheme="majorBidi"/>
@@ -612,65 +454,7 @@
           <w:sz w:val="21"/>
           <w:szCs w:val="21"/>
         </w:rPr>
-        <w:t>”</w:t>
-      </w:r>
-      <w:r>
-        <w:rPr>
-          <w:rFonts w:asciiTheme="majorBidi" w:eastAsia="Times New Roman" w:hAnsiTheme="majorBidi" w:cstheme="majorBidi"/>
-          <w:color w:val="000000"/>
-          <w:sz w:val="21"/>
-          <w:szCs w:val="21"/>
-        </w:rPr>
-        <w:t xml:space="preserve">, (thinking </w:t>
-      </w:r>
-      <w:proofErr w:type="gramStart"/>
-      <w:r>
-        <w:rPr>
-          <w:rFonts w:asciiTheme="majorBidi" w:eastAsia="Times New Roman" w:hAnsiTheme="majorBidi" w:cstheme="majorBidi"/>
-          <w:color w:val="000000"/>
-          <w:sz w:val="21"/>
-          <w:szCs w:val="21"/>
-        </w:rPr>
-        <w:t>he’s</w:t>
-      </w:r>
-      <w:proofErr w:type="gramEnd"/>
-      <w:r>
-        <w:rPr>
-          <w:rFonts w:asciiTheme="majorBidi" w:eastAsia="Times New Roman" w:hAnsiTheme="majorBidi" w:cstheme="majorBidi"/>
-          <w:color w:val="000000"/>
-          <w:sz w:val="21"/>
-          <w:szCs w:val="21"/>
-        </w:rPr>
-        <w:t xml:space="preserve"> copying an object) and make changes to it. This </w:t>
-      </w:r>
-      <w:r>
-        <w:rPr>
-          <w:rFonts w:asciiTheme="majorBidi" w:eastAsia="Times New Roman" w:hAnsiTheme="majorBidi" w:cstheme="majorBidi"/>
-          <w:color w:val="000000"/>
-          <w:sz w:val="21"/>
-          <w:szCs w:val="21"/>
-        </w:rPr>
-        <w:t>will result in the “</w:t>
-      </w:r>
-      <w:proofErr w:type="spellStart"/>
-      <w:r>
-        <w:rPr>
-          <w:rFonts w:asciiTheme="majorBidi" w:eastAsia="Times New Roman" w:hAnsiTheme="majorBidi" w:cstheme="majorBidi"/>
-          <w:color w:val="000000"/>
-          <w:sz w:val="21"/>
-          <w:szCs w:val="21"/>
-        </w:rPr>
-        <w:t>state_to_expand</w:t>
-      </w:r>
-      <w:proofErr w:type="spellEnd"/>
-      <w:r>
-        <w:rPr>
-          <w:rFonts w:asciiTheme="majorBidi" w:eastAsia="Times New Roman" w:hAnsiTheme="majorBidi" w:cstheme="majorBidi"/>
-          <w:color w:val="000000"/>
-          <w:sz w:val="21"/>
-          <w:szCs w:val="21"/>
-        </w:rPr>
-        <w:t>” changes. Example:</w:t>
+        <w:t>will result in the “state_to_expand” changes. Example:</w:t>
       </w:r>
     </w:p>
     <w:p>
@@ -721,7 +505,7 @@
                     <pic:cNvPicPr/>
                   </pic:nvPicPr>
                   <pic:blipFill>
-                    <a:blip r:embed="rId7"/>
+                    <a:blip r:embed="rId9"/>
                     <a:stretch>
                       <a:fillRect/>
                     </a:stretch>
@@ -1000,21 +784,7 @@
         <w:rPr>
           <w:rFonts w:eastAsiaTheme="minorEastAsia"/>
         </w:rPr>
-        <w:t xml:space="preserve">The </w:t>
-      </w:r>
-      <w:proofErr w:type="spellStart"/>
-      <w:r>
-        <w:rPr>
-          <w:rFonts w:eastAsiaTheme="minorEastAsia"/>
-        </w:rPr>
-        <w:t>MaxAirDistHeuristic</w:t>
-      </w:r>
-      <w:proofErr w:type="spellEnd"/>
-      <w:r>
-        <w:rPr>
-          <w:rFonts w:eastAsiaTheme="minorEastAsia"/>
-        </w:rPr>
-        <w:t xml:space="preserve"> </w:t>
+        <w:t xml:space="preserve">The MaxAirDistHeuristic </w:t>
       </w:r>
       <w:r>
         <w:rPr>
@@ -1094,35 +864,7 @@
         <w:rPr>
           <w:rFonts w:eastAsiaTheme="minorEastAsia"/>
         </w:rPr>
-        <w:t xml:space="preserve">, the actual optimal distance </w:t>
-      </w:r>
-      <w:proofErr w:type="gramStart"/>
-      <w:r>
-        <w:rPr>
-          <w:rFonts w:eastAsiaTheme="minorEastAsia"/>
-        </w:rPr>
-        <w:t>we’ll</w:t>
-      </w:r>
-      <w:proofErr w:type="gramEnd"/>
-      <w:r>
-        <w:rPr>
-          <w:rFonts w:eastAsiaTheme="minorEastAsia"/>
-        </w:rPr>
-        <w:t xml:space="preserve"> have to travel is bigger than </w:t>
-      </w:r>
-      <w:proofErr w:type="spellStart"/>
-      <w:r>
-        <w:rPr>
-          <w:rFonts w:eastAsiaTheme="minorEastAsia"/>
-        </w:rPr>
-        <w:t>MaxAirDistHeuristic</w:t>
-      </w:r>
-      <w:proofErr w:type="spellEnd"/>
-      <w:r>
-        <w:rPr>
-          <w:rFonts w:eastAsiaTheme="minorEastAsia"/>
-        </w:rPr>
-        <w:t>.</w:t>
+        <w:t>, the actual optimal distance we’ll have to travel is bigger than MaxAirDistHeuristic.</w:t>
       </w:r>
     </w:p>
     <w:p>
@@ -1159,26 +901,10 @@
         <w:t>is not admissible</w:t>
       </w:r>
       <w:r>
-        <w:t xml:space="preserve">! Following the closest node may give us the path which </w:t>
-      </w:r>
-      <w:proofErr w:type="gramStart"/>
-      <w:r>
-        <w:t>isn’t</w:t>
-      </w:r>
-      <w:proofErr w:type="gramEnd"/>
-      <w:r>
-        <w:t xml:space="preserve"> the most optimal one.</w:t>
-      </w:r>
-      <w:r>
-        <w:t xml:space="preserve"> </w:t>
-      </w:r>
-      <w:proofErr w:type="gramStart"/>
-      <w:r>
-        <w:t>It’s</w:t>
-      </w:r>
-      <w:proofErr w:type="gramEnd"/>
-      <w:r>
-        <w:t xml:space="preserve"> easier to illustrate an example to show where </w:t>
+        <w:t>! Following the closest node may give us the path which isn’t the most optimal one.</w:t>
+      </w:r>
+      <w:r>
+        <w:t xml:space="preserve"> It’s easier to illustrate an example to show where </w:t>
       </w:r>
       <m:oMath>
         <m:r>
@@ -1281,21 +1007,7 @@
         <w:rPr>
           <w:rFonts w:eastAsiaTheme="minorEastAsia"/>
         </w:rPr>
-        <w:t xml:space="preserve"> would give us the following path on the left, and </w:t>
-      </w:r>
-      <w:proofErr w:type="gramStart"/>
-      <w:r>
-        <w:rPr>
-          <w:rFonts w:eastAsiaTheme="minorEastAsia"/>
-        </w:rPr>
-        <w:t>it’s</w:t>
-      </w:r>
-      <w:proofErr w:type="gramEnd"/>
-      <w:r>
-        <w:rPr>
-          <w:rFonts w:eastAsiaTheme="minorEastAsia"/>
-        </w:rPr>
-        <w:t xml:space="preserve"> distance would be greater than the distance of </w:t>
+        <w:t xml:space="preserve"> would give us the following path on the left, and it’s distance would be greater than the distance of </w:t>
       </w:r>
       <m:oMath>
         <m:sSup>
@@ -1404,7 +1116,7 @@
                     </pic:cNvPicPr>
                   </pic:nvPicPr>
                   <pic:blipFill>
-                    <a:blip r:embed="rId8" cstate="print">
+                    <a:blip r:embed="rId10" cstate="print">
                       <a:extLst>
                         <a:ext uri="{28A0092B-C50C-407E-A947-70E740481C1C}">
                           <a14:useLocalDpi xmlns:a14="http://schemas.microsoft.com/office/drawing/2010/main" val="0"/>
@@ -1492,7 +1204,7 @@
                     </pic:cNvPicPr>
                   </pic:nvPicPr>
                   <pic:blipFill>
-                    <a:blip r:embed="rId9" cstate="print">
+                    <a:blip r:embed="rId11" cstate="print">
                       <a:extLst>
                         <a:ext uri="{28A0092B-C50C-407E-A947-70E740481C1C}">
                           <a14:useLocalDpi xmlns:a14="http://schemas.microsoft.com/office/drawing/2010/main" val="0"/>
@@ -1550,15 +1262,7 @@
         <w:t xml:space="preserve">MST heuristics measures the minimum spanning tree weight, using the distance cost. </w:t>
       </w:r>
       <w:r>
-        <w:t xml:space="preserve">The MST will find the shortest path connecting all the nodes in the graph. It cannot give a cost which is greater than </w:t>
-      </w:r>
-      <w:proofErr w:type="gramStart"/>
-      <w:r>
-        <w:t>other</w:t>
-      </w:r>
-      <w:proofErr w:type="gramEnd"/>
-      <w:r>
-        <w:t xml:space="preserve"> spanning tree. Thus, this heuristic </w:t>
+        <w:t xml:space="preserve">The MST will find the shortest path connecting all the nodes in the graph. It cannot give a cost which is greater than other spanning tree. Thus, this heuristic </w:t>
       </w:r>
       <w:r>
         <w:rPr>
@@ -1587,13 +1291,8 @@
           <w:rFonts w:eastAsiaTheme="minorEastAsia"/>
         </w:rPr>
       </w:pPr>
-      <w:proofErr w:type="spellStart"/>
-      <w:r>
-        <w:t>MDAMaxAirDistHeuristic</w:t>
-      </w:r>
-      <w:proofErr w:type="spellEnd"/>
-      <w:r>
-        <w:t xml:space="preserve"> with </w:t>
+      <w:r>
+        <w:t xml:space="preserve">MDAMaxAirDistHeuristic with </w:t>
       </w:r>
       <m:oMath>
         <m:r>
@@ -1753,7 +1452,7 @@
                     </pic:cNvPicPr>
                   </pic:nvPicPr>
                   <pic:blipFill>
-                    <a:blip r:embed="rId10">
+                    <a:blip r:embed="rId12">
                       <a:extLst>
                         <a:ext uri="{28A0092B-C50C-407E-A947-70E740481C1C}">
                           <a14:useLocalDpi xmlns:a14="http://schemas.microsoft.com/office/drawing/2010/main" val="0"/>
@@ -1864,11 +1563,9 @@
       <w:r>
         <w:t xml:space="preserve"> </w:t>
       </w:r>
-      <w:proofErr w:type="spellStart"/>
       <w:r>
         <w:t>MDAMaxAirDistHeuristic</w:t>
       </w:r>
-      <w:proofErr w:type="spellEnd"/>
       <w:r>
         <w:t xml:space="preserve"> heuristic will result in</w:t>
       </w:r>
@@ -2103,21 +1800,8 @@
         <w:t>not be admissible</w:t>
       </w:r>
       <w:r>
-        <w:t xml:space="preserve"> now. In fact, we can use same example as in paragraph 26, where the </w:t>
-      </w:r>
-      <w:proofErr w:type="spellStart"/>
-      <w:r>
-        <w:t>MDASumAirDistHeuristic</w:t>
-      </w:r>
-      <w:proofErr w:type="spellEnd"/>
-      <w:r>
-        <w:t xml:space="preserve"> will result in same value as </w:t>
-      </w:r>
-      <w:proofErr w:type="spellStart"/>
-      <w:r>
-        <w:t>MDAMaxAirDistHeuristic</w:t>
-      </w:r>
-      <w:proofErr w:type="spellEnd"/>
+        <w:t xml:space="preserve"> now. In fact, we can use same example as in paragraph 26, where the MDASumAirDistHeuristic will result in same value as MDAMaxAirDistHeuristic</w:t>
+      </w:r>
       <w:r>
         <w:t xml:space="preserve">, and both are bigger than </w:t>
       </w:r>
@@ -2185,21 +1869,8 @@
     </w:p>
     <w:p/>
     <w:p>
-      <w:proofErr w:type="gramStart"/>
-      <w:r>
-        <w:t>Also</w:t>
-      </w:r>
-      <w:proofErr w:type="gramEnd"/>
-      <w:r>
-        <w:t xml:space="preserve"> </w:t>
-      </w:r>
-      <w:proofErr w:type="spellStart"/>
-      <w:r>
-        <w:t>MDAMSTAirDistHeuristic</w:t>
-      </w:r>
-      <w:proofErr w:type="spellEnd"/>
-      <w:r>
-        <w:t xml:space="preserve"> </w:t>
+      <w:r>
+        <w:t xml:space="preserve">Also MDAMSTAirDistHeuristic </w:t>
       </w:r>
       <w:r>
         <w:rPr>
@@ -2218,32 +1889,16 @@
         <w:t xml:space="preserve">It does find the shortest path connecting all nodes. </w:t>
       </w:r>
       <w:r>
-        <w:t xml:space="preserve">But it doesn’t take into account that we can </w:t>
-      </w:r>
-      <w:proofErr w:type="gramStart"/>
-      <w:r>
-        <w:t xml:space="preserve">drop </w:t>
+        <w:t xml:space="preserve">But it doesn’t take into account that we can drop </w:t>
       </w:r>
       <w:r>
         <w:t xml:space="preserve"> </w:t>
       </w:r>
       <w:r>
-        <w:t>tests</w:t>
-      </w:r>
-      <w:proofErr w:type="gramEnd"/>
-      <w:r>
-        <w:t xml:space="preserve"> at the lab to decrease this cost for some of the path.</w:t>
-      </w:r>
-      <w:r>
-        <w:t xml:space="preserve"> The possible solution would be to estimate the tests travel distance to the nearest lab, as is proposed in </w:t>
-      </w:r>
-      <w:proofErr w:type="spellStart"/>
-      <w:r>
-        <w:t>MDATestsTravelTimeToNearestLabHeuristic</w:t>
-      </w:r>
-      <w:proofErr w:type="spellEnd"/>
-      <w:r>
-        <w:t>…</w:t>
+        <w:t>tests at the lab to decrease this cost for some of the path.</w:t>
+      </w:r>
+      <w:r>
+        <w:t xml:space="preserve"> The possible solution would be to estimate the tests travel distance to the nearest lab, as is proposed in MDATestsTravelTimeToNearestLabHeuristic…</w:t>
       </w:r>
     </w:p>
     <w:p/>
@@ -2375,21 +2030,7 @@
         <w:rPr>
           <w:rFonts w:eastAsiaTheme="minorEastAsia"/>
         </w:rPr>
-        <w:t xml:space="preserve">.  But there </w:t>
-      </w:r>
-      <w:proofErr w:type="gramStart"/>
-      <w:r>
-        <w:rPr>
-          <w:rFonts w:eastAsiaTheme="minorEastAsia"/>
-        </w:rPr>
-        <w:t>is</w:t>
-      </w:r>
-      <w:proofErr w:type="gramEnd"/>
-      <w:r>
-        <w:rPr>
-          <w:rFonts w:eastAsiaTheme="minorEastAsia"/>
-        </w:rPr>
-        <w:t xml:space="preserve"> still paths which do pass through this filter, at least one of them, which is the path with the </w:t>
+        <w:t xml:space="preserve">.  But there is still paths which do pass through this filter, at least one of them, which is the path with the </w:t>
       </w:r>
       <m:oMath>
         <m:sSubSup>
@@ -2431,21 +2072,7 @@
         <w:rPr>
           <w:rFonts w:eastAsiaTheme="minorEastAsia"/>
         </w:rPr>
-        <w:t xml:space="preserve"> cost itself. </w:t>
-      </w:r>
-      <w:proofErr w:type="gramStart"/>
-      <w:r>
-        <w:rPr>
-          <w:rFonts w:eastAsiaTheme="minorEastAsia"/>
-        </w:rPr>
-        <w:t>Thus</w:t>
-      </w:r>
-      <w:proofErr w:type="gramEnd"/>
-      <w:r>
-        <w:rPr>
-          <w:rFonts w:eastAsiaTheme="minorEastAsia"/>
-        </w:rPr>
-        <w:t xml:space="preserve"> the algorithm will return a solution if such exists.</w:t>
+        <w:t xml:space="preserve"> cost itself. Thus the algorithm will return a solution if such exists.</w:t>
       </w:r>
     </w:p>
     <w:p>
@@ -2576,7 +2203,7 @@
                     </pic:cNvPicPr>
                   </pic:nvPicPr>
                   <pic:blipFill>
-                    <a:blip r:embed="rId11" cstate="print">
+                    <a:blip r:embed="rId13" cstate="print">
                       <a:extLst>
                         <a:ext uri="{28A0092B-C50C-407E-A947-70E740481C1C}">
                           <a14:useLocalDpi xmlns:a14="http://schemas.microsoft.com/office/drawing/2010/main" val="0"/>
@@ -2615,15 +2242,7 @@
         </w:rPr>
       </w:pPr>
       <w:r>
-        <w:t xml:space="preserve">Using the UCS, the next node to expand is the closest one. Regarding to O, this is </w:t>
-      </w:r>
-      <w:proofErr w:type="spellStart"/>
-      <w:r>
-        <w:t>Appartment</w:t>
-      </w:r>
-      <w:proofErr w:type="spellEnd"/>
-      <w:r>
-        <w:t xml:space="preserve">. </w:t>
+        <w:t xml:space="preserve">Using the UCS, the next node to expand is the closest one. Regarding to O, this is Appartment. </w:t>
       </w:r>
       <w:r>
         <w:t xml:space="preserve">The </w:t>
@@ -2668,21 +2287,7 @@
         <w:rPr>
           <w:rFonts w:eastAsiaTheme="minorEastAsia"/>
         </w:rPr>
-        <w:t xml:space="preserve"> in this case will be O-&gt; app -&gt; lab </w:t>
-      </w:r>
-      <w:proofErr w:type="gramStart"/>
-      <w:r>
-        <w:rPr>
-          <w:rFonts w:eastAsiaTheme="minorEastAsia"/>
-        </w:rPr>
-        <w:t>=  3</w:t>
-      </w:r>
-      <w:proofErr w:type="gramEnd"/>
-      <w:r>
-        <w:rPr>
-          <w:rFonts w:eastAsiaTheme="minorEastAsia"/>
-        </w:rPr>
-        <w:t xml:space="preserve">+5 = 8. Visiting the apartment before the lab is obviously the best solution if we take into account only the distance. Then, </w:t>
+        <w:t xml:space="preserve"> in this case will be O-&gt; app -&gt; lab =  3+5 = 8. Visiting the apartment before the lab is obviously the best solution if we take into account only the distance. Then, </w:t>
       </w:r>
       <m:oMath>
         <m:d>
@@ -3238,21 +2843,7 @@
         <w:rPr>
           <w:rFonts w:eastAsiaTheme="minorEastAsia"/>
         </w:rPr>
-        <w:t xml:space="preserve"> c</w:t>
-      </w:r>
-      <w:proofErr w:type="spellStart"/>
-      <w:r>
-        <w:rPr>
-          <w:rFonts w:eastAsiaTheme="minorEastAsia"/>
-        </w:rPr>
-        <w:t>ost</w:t>
-      </w:r>
-      <w:proofErr w:type="spellEnd"/>
-      <w:r>
-        <w:rPr>
-          <w:rFonts w:eastAsiaTheme="minorEastAsia"/>
-        </w:rPr>
-        <w:t xml:space="preserve"> function</w:t>
+        <w:t xml:space="preserve"> cost function</w:t>
       </w:r>
       <w:r>
         <w:rPr>
@@ -3297,15 +2888,7 @@
         </w:rPr>
       </w:pPr>
       <w:r>
-        <w:t xml:space="preserve">By running the algorithm with the </w:t>
-      </w:r>
-      <w:proofErr w:type="spellStart"/>
-      <w:r>
-        <w:t>TravelDistance</w:t>
-      </w:r>
-      <w:proofErr w:type="spellEnd"/>
-      <w:r>
-        <w:t xml:space="preserve"> cost function, the optimal algorithm returned was of length </w:t>
+        <w:t xml:space="preserve">By running the algorithm with the TravelDistance cost function, the optimal algorithm returned was of length </w:t>
       </w:r>
       <m:oMath>
         <m:sSubSup>
@@ -3974,21 +3557,7 @@
         <w:rPr>
           <w:rFonts w:eastAsiaTheme="minorEastAsia"/>
         </w:rPr>
-        <w:t xml:space="preserve">It runs the UCS search algorithm, which always choses to open the next closest node, and </w:t>
-      </w:r>
-      <w:proofErr w:type="gramStart"/>
-      <w:r>
-        <w:rPr>
-          <w:rFonts w:eastAsiaTheme="minorEastAsia"/>
-        </w:rPr>
-        <w:t>doesn’t</w:t>
-      </w:r>
-      <w:proofErr w:type="gramEnd"/>
-      <w:r>
-        <w:rPr>
-          <w:rFonts w:eastAsiaTheme="minorEastAsia"/>
-        </w:rPr>
-        <w:t xml:space="preserve"> relate to any heuristics. </w:t>
+        <w:t xml:space="preserve">It runs the UCS search algorithm, which always choses to open the next closest node, and doesn’t relate to any heuristics. </w:t>
       </w:r>
     </w:p>
     <w:p/>
@@ -4012,59 +3581,29 @@
     </w:p>
     <w:p>
       <w:r>
-        <w:t>MDA(</w:t>
-      </w:r>
-      <w:proofErr w:type="spellStart"/>
-      <w:r>
-        <w:t>small_MDA</w:t>
-      </w:r>
-      <w:proofErr w:type="spellEnd"/>
-      <w:r>
-        <w:t>(5):Distance)            A* (h=MDA-MST-</w:t>
-      </w:r>
-      <w:proofErr w:type="spellStart"/>
-      <w:r>
-        <w:t>AirDist</w:t>
-      </w:r>
-      <w:proofErr w:type="spellEnd"/>
-      <w:r>
-        <w:t xml:space="preserve">, w=0.500)   time:  13.63   #dev: 575     |space|: 947      </w:t>
-      </w:r>
-      <w:proofErr w:type="spellStart"/>
-      <w:r>
-        <w:t>total_g_cost</w:t>
-      </w:r>
-      <w:proofErr w:type="spellEnd"/>
-      <w:r>
-        <w:t xml:space="preserve">: 31528.65909   </w:t>
-      </w:r>
-      <w:proofErr w:type="spellStart"/>
-      <w:r>
-        <w:t>total_cost</w:t>
-      </w:r>
-      <w:proofErr w:type="spellEnd"/>
-      <w:r>
-        <w:t xml:space="preserve">: </w:t>
-      </w:r>
-      <w:proofErr w:type="spellStart"/>
-      <w:r>
-        <w:t>MDACost</w:t>
-      </w:r>
-      <w:proofErr w:type="spellEnd"/>
-      <w:r>
-        <w:t>(</w:t>
-      </w:r>
-      <w:proofErr w:type="spellStart"/>
-      <w:r>
-        <w:t>dist</w:t>
-      </w:r>
-      <w:proofErr w:type="spellEnd"/>
-      <w:r>
-        <w:t>=  31528.659m, tests-travel=  52112.429m)   |path|: 8</w:t>
+        <w:t>MDA(small_MDA(5):Distance)            A* (h=MDA-MST-AirDist, w=0.500)   time:  13.63   #dev: 575     |space|: 947      total_g_cost: 31528.65909   total_cost: MDACost(dist=  31528.659m, tests-travel=  52112.429m)   |path|: 8</w:t>
       </w:r>
     </w:p>
     <w:p/>
+    <w:p>
+      <w:r>
+        <w:t>MDA(small_MDA(5):Distance)            A*eps (h=MDA-MST-AirDist, w=0.500)   time: 132.45   #dev: 846     |space|: 536      total_g_cost: 31528.65909   total_cost: MDACost(dist=  31528.659m, tests-travel=  52112.429m)   |path|: 8</w:t>
+      </w:r>
+    </w:p>
     <w:p/>
+    <w:p>
+      <w:r>
+        <w:t>Same solution</w:t>
+      </w:r>
+      <w:r>
+        <w:t>.</w:t>
+      </w:r>
+    </w:p>
+    <w:p>
+      <w:r>
+        <w:t>More opened nodes, less space..</w:t>
+      </w:r>
+    </w:p>
     <w:p/>
     <w:sectPr>
       <w:pgSz w:w="12240" w:h="15840"/>

</xml_diff>

<commit_message>
finish and submit hw1
</commit_message>
<xml_diff>
--- a/hw_1/hw1_alex.docx
+++ b/hw_1/hw1_alex.docx
@@ -5,15 +5,85 @@
     <w:p>
       <w:pPr>
         <w:pStyle w:val="Heading2"/>
+        <w:ind w:left="360"/>
+      </w:pPr>
+    </w:p>
+    <w:p>
+      <w:pPr>
+        <w:pStyle w:val="Heading2"/>
+        <w:ind w:left="360"/>
+      </w:pPr>
+    </w:p>
+    <w:p>
+      <w:pPr>
+        <w:pStyle w:val="Title"/>
+      </w:pPr>
+      <w:r>
+        <w:t>Artificial Intelligence</w:t>
+      </w:r>
+    </w:p>
+    <w:p>
+      <w:pPr>
+        <w:pStyle w:val="Subtitle"/>
+      </w:pPr>
+      <w:r>
+        <w:t>Homework #1</w:t>
+      </w:r>
+    </w:p>
+    <w:p/>
+    <w:p/>
+    <w:p/>
+    <w:p/>
+    <w:p/>
+    <w:p>
+      <w:r>
+        <w:t>Alexander Shender</w:t>
+      </w:r>
+    </w:p>
+    <w:p>
+      <w:r>
+        <w:tab/>
+        <w:t>328626114</w:t>
+      </w:r>
+    </w:p>
+    <w:p>
+      <w:r>
+        <w:t>Idan Finkelstein</w:t>
+      </w:r>
+    </w:p>
+    <w:p>
+      <w:pPr>
+        <w:ind w:firstLine="720"/>
+      </w:pPr>
+      <w:r>
+        <w:t>208686121</w:t>
+      </w:r>
+    </w:p>
+    <w:p/>
+    <w:p/>
+    <w:p/>
+    <w:p/>
+    <w:p/>
+    <w:p/>
+    <w:p/>
+    <w:p/>
+    <w:p/>
+    <w:p/>
+    <w:p/>
+    <w:p/>
+    <w:p/>
+    <w:p/>
+    <w:p/>
+    <w:p>
+      <w:pPr>
+        <w:pStyle w:val="Heading2"/>
         <w:numPr>
           <w:ilvl w:val="0"/>
-          <w:numId w:val="6"/>
+          <w:numId w:val="12"/>
         </w:numPr>
       </w:pPr>
-      <w:r>
-        <w:t xml:space="preserve"> </w:t>
-      </w:r>
-    </w:p>
+    </w:p>
+    <w:p/>
     <w:p>
       <w:pPr>
         <w:rPr>
@@ -31,15 +101,20 @@
         <w:rPr>
           <w:rFonts w:asciiTheme="majorBidi" w:hAnsiTheme="majorBidi" w:cstheme="majorBidi"/>
         </w:rPr>
-        <w:t>We calculate the number of permutations as a factorial, since we cannot visit the same apartment twice.</w:t>
-      </w:r>
-    </w:p>
-    <w:p>
-      <w:pPr>
+        <w:t xml:space="preserve">We calculate the number of permutations as a factorial, since we cannot visit the same </w:t>
+      </w:r>
+      <w:r>
         <w:rPr>
           <w:rFonts w:asciiTheme="majorBidi" w:hAnsiTheme="majorBidi" w:cstheme="majorBidi"/>
         </w:rPr>
-      </w:pPr>
+        <w:t>place</w:t>
+      </w:r>
+      <w:r>
+        <w:rPr>
+          <w:rFonts w:asciiTheme="majorBidi" w:hAnsiTheme="majorBidi" w:cstheme="majorBidi"/>
+        </w:rPr>
+        <w:t xml:space="preserve"> twice.</w:t>
+      </w:r>
     </w:p>
     <w:tbl>
       <w:tblPr>
@@ -1387,19 +1462,7 @@
               <w:rPr>
                 <w:rFonts w:ascii="Cambria Math" w:eastAsiaTheme="minorEastAsia" w:hAnsi="Cambria Math"/>
               </w:rPr>
-              <m:t xml:space="preserve">Taken </m:t>
-            </m:r>
-            <m:r>
-              <w:rPr>
-                <w:rFonts w:ascii="Cambria Math" w:eastAsiaTheme="minorEastAsia" w:hAnsi="Cambria Math"/>
-              </w:rPr>
-              <m:t>∩</m:t>
-            </m:r>
-            <m:r>
-              <w:rPr>
-                <w:rFonts w:ascii="Cambria Math" w:eastAsiaTheme="minorEastAsia" w:hAnsi="Cambria Math"/>
-              </w:rPr>
-              <m:t xml:space="preserve"> Transferred</m:t>
+              <m:t>Taken ∩ Transferred</m:t>
             </m:r>
           </m:e>
         </m:nary>
@@ -1421,19 +1484,7 @@
           <w:rPr>
             <w:rFonts w:ascii="Cambria Math" w:eastAsiaTheme="minorEastAsia" w:hAnsi="Cambria Math"/>
           </w:rPr>
-          <m:t xml:space="preserve">Taken </m:t>
-        </m:r>
-        <m:r>
-          <w:rPr>
-            <w:rFonts w:ascii="Cambria Math" w:eastAsiaTheme="minorEastAsia" w:hAnsi="Cambria Math"/>
-          </w:rPr>
-          <m:t>∩</m:t>
-        </m:r>
-        <m:r>
-          <w:rPr>
-            <w:rFonts w:ascii="Cambria Math" w:eastAsiaTheme="minorEastAsia" w:hAnsi="Cambria Math"/>
-          </w:rPr>
-          <m:t xml:space="preserve"> Transferred</m:t>
+          <m:t>Taken ∩ Transferred</m:t>
         </m:r>
       </m:oMath>
       <w:r>
@@ -1558,13 +1609,7 @@
           <w:rPr>
             <w:rFonts w:ascii="Cambria Math" w:hAnsi="Cambria Math"/>
           </w:rPr>
-          <m:t>=</m:t>
-        </m:r>
-        <m:r>
-          <w:rPr>
-            <w:rFonts w:ascii="Cambria Math" w:hAnsi="Cambria Math"/>
-          </w:rPr>
-          <m:t>6</m:t>
+          <m:t>=6</m:t>
         </m:r>
       </m:oMath>
       <w:r>
@@ -1600,13 +1645,7 @@
                   <w:rPr>
                     <w:rFonts w:ascii="Cambria Math" w:eastAsiaTheme="minorEastAsia" w:hAnsi="Cambria Math"/>
                   </w:rPr>
-                  <m:t>6</m:t>
-                </m:r>
-                <m:r>
-                  <w:rPr>
-                    <w:rFonts w:ascii="Cambria Math" w:eastAsiaTheme="minorEastAsia" w:hAnsi="Cambria Math"/>
-                  </w:rPr>
-                  <m:t>,0</m:t>
+                  <m:t>6,0</m:t>
                 </m:r>
               </m:e>
             </m:d>
@@ -1630,13 +1669,7 @@
                   <w:rPr>
                     <w:rFonts w:ascii="Cambria Math" w:eastAsiaTheme="minorEastAsia" w:hAnsi="Cambria Math"/>
                   </w:rPr>
-                  <m:t>5</m:t>
-                </m:r>
-                <m:r>
-                  <w:rPr>
-                    <w:rFonts w:ascii="Cambria Math" w:eastAsiaTheme="minorEastAsia" w:hAnsi="Cambria Math"/>
-                  </w:rPr>
-                  <m:t>,1</m:t>
+                  <m:t>5,1</m:t>
                 </m:r>
               </m:e>
             </m:d>
@@ -1660,13 +1693,7 @@
                   <w:rPr>
                     <w:rFonts w:ascii="Cambria Math" w:eastAsiaTheme="minorEastAsia" w:hAnsi="Cambria Math"/>
                   </w:rPr>
-                  <m:t>0,</m:t>
-                </m:r>
-                <m:r>
-                  <w:rPr>
-                    <w:rFonts w:ascii="Cambria Math" w:eastAsiaTheme="minorEastAsia" w:hAnsi="Cambria Math"/>
-                  </w:rPr>
-                  <m:t>6</m:t>
+                  <m:t>0,6</m:t>
                 </m:r>
               </m:e>
             </m:d>
@@ -1781,19 +1808,7 @@
                 <w:rPr>
                   <w:rFonts w:ascii="Cambria Math" w:hAnsi="Cambria Math"/>
                 </w:rPr>
-                <m:t>A</m:t>
-              </m:r>
-              <m:r>
-                <w:rPr>
-                  <w:rFonts w:ascii="Cambria Math" w:hAnsi="Cambria Math"/>
-                </w:rPr>
-                <m:t>partments</m:t>
-              </m:r>
-              <m:r>
-                <w:rPr>
-                  <w:rFonts w:ascii="Cambria Math" w:hAnsi="Cambria Math"/>
-                </w:rPr>
-                <m:t xml:space="preserve"> num</m:t>
+                <m:t>Apartments num</m:t>
               </m:r>
             </m:sup>
             <m:e>
@@ -1828,49 +1843,7 @@
             <w:rPr>
               <w:rFonts w:ascii="Cambria Math" w:hAnsi="Cambria Math"/>
             </w:rPr>
-            <m:t>TOTAL STATES NUM=</m:t>
-          </m:r>
-          <m:r>
-            <w:rPr>
-              <w:rFonts w:ascii="Cambria Math" w:hAnsi="Cambria Math"/>
-            </w:rPr>
-            <m:t>total matoshim num</m:t>
-          </m:r>
-          <m:r>
-            <w:rPr>
-              <w:rFonts w:ascii="Cambria Math" w:hAnsi="Cambria Math"/>
-            </w:rPr>
-            <m:t xml:space="preserve">⋅ </m:t>
-          </m:r>
-          <m:r>
-            <w:rPr>
-              <w:rFonts w:ascii="Cambria Math" w:hAnsi="Cambria Math"/>
-            </w:rPr>
-            <m:t>locations num</m:t>
-          </m:r>
-          <m:r>
-            <w:rPr>
-              <w:rFonts w:ascii="Cambria Math" w:hAnsi="Cambria Math"/>
-            </w:rPr>
-            <m:t>⋅</m:t>
-          </m:r>
-          <m:r>
-            <w:rPr>
-              <w:rFonts w:ascii="Cambria Math" w:hAnsi="Cambria Math"/>
-            </w:rPr>
-            <m:t>visited labs num</m:t>
-          </m:r>
-          <m:r>
-            <w:rPr>
-              <w:rFonts w:ascii="Cambria Math" w:hAnsi="Cambria Math"/>
-            </w:rPr>
-            <m:t>⋅</m:t>
-          </m:r>
-          <m:r>
-            <w:rPr>
-              <w:rFonts w:ascii="Cambria Math" w:hAnsi="Cambria Math"/>
-            </w:rPr>
-            <m:t>taken &amp; transfered num</m:t>
+            <m:t>TOTAL STATES NUM=total matoshim num⋅ locations num⋅visited labs num⋅taken &amp; transfered num</m:t>
           </m:r>
         </m:oMath>
       </m:oMathPara>
@@ -2374,13 +2347,7 @@
                     <w:rPr>
                       <w:rFonts w:ascii="Cambria Math" w:hAnsi="Cambria Math"/>
                     </w:rPr>
-                    <m:t>.loc∈Apartments.loc</m:t>
-                  </m:r>
-                  <m:r>
-                    <w:rPr>
-                      <w:rFonts w:ascii="Cambria Math" w:hAnsi="Cambria Math"/>
-                    </w:rPr>
-                    <m:t>,</m:t>
+                    <m:t>.loc∈Apartments.loc,</m:t>
                   </m:r>
                 </m:e>
                 <m:e>
@@ -2420,13 +2387,7 @@
                     <w:rPr>
                       <w:rFonts w:ascii="Cambria Math" w:hAnsi="Cambria Math"/>
                     </w:rPr>
-                    <m:t>.roommates</m:t>
-                  </m:r>
-                  <m:r>
-                    <w:rPr>
-                      <w:rFonts w:ascii="Cambria Math" w:hAnsi="Cambria Math"/>
-                    </w:rPr>
-                    <m:t>,</m:t>
+                    <m:t>.roommates,</m:t>
                   </m:r>
                   <m:ctrlPr>
                     <w:rPr>
@@ -2440,13 +2401,7 @@
                     <w:rPr>
                       <w:rFonts w:ascii="Cambria Math" w:hAnsi="Cambria Math"/>
                     </w:rPr>
-                    <m:t>Transferred=s.transferred</m:t>
-                  </m:r>
-                  <m:r>
-                    <w:rPr>
-                      <w:rFonts w:ascii="Cambria Math" w:hAnsi="Cambria Math"/>
-                    </w:rPr>
-                    <m:t>,</m:t>
+                    <m:t>Transferred=s.transferred,</m:t>
                   </m:r>
                   <m:ctrlPr>
                     <w:rPr>
@@ -2492,13 +2447,7 @@
                     <w:rPr>
                       <w:rFonts w:ascii="Cambria Math" w:hAnsi="Cambria Math"/>
                     </w:rPr>
-                    <m:t>. roommates</m:t>
-                  </m:r>
-                  <m:r>
-                    <w:rPr>
-                      <w:rFonts w:ascii="Cambria Math" w:hAnsi="Cambria Math"/>
-                    </w:rPr>
-                    <m:t>,</m:t>
+                    <m:t>. roommates,</m:t>
                   </m:r>
                   <m:ctrlPr>
                     <w:rPr>
@@ -2574,8 +2523,665 @@
       </m:oMathPara>
     </w:p>
     <w:p/>
+    <w:p>
+      <w:pPr>
+        <w:pStyle w:val="Heading2"/>
+        <w:numPr>
+          <w:ilvl w:val="0"/>
+          <w:numId w:val="6"/>
+        </w:numPr>
+      </w:pPr>
+      <w:r>
+        <w:lastRenderedPageBreak/>
+        <w:t xml:space="preserve"> </w:t>
+      </w:r>
+    </w:p>
     <w:p/>
     <w:p>
+      <w:r>
+        <w:t>The output is:</w:t>
+      </w:r>
+    </w:p>
+    <w:p/>
+    <w:p>
+      <w:pPr>
+        <w:rPr>
+          <w:sz w:val="18"/>
+          <w:szCs w:val="18"/>
+        </w:rPr>
+      </w:pPr>
+      <w:r>
+        <w:rPr>
+          <w:sz w:val="18"/>
+          <w:szCs w:val="18"/>
+        </w:rPr>
+        <w:t xml:space="preserve">StreetsMap(src: 54 dst: 549)          UniformCost                   time:   0.73   #dev: 17354   |space|: 17514    total_g_cost:  7465.52560   |path|: 136   path: [   54  ==&gt;     55  ==&gt;     56  ==&gt;     57  ==&gt;     58  ==&gt;     59  ==&gt;     60  ==&gt;  28893  ==&gt;  14580  ==&gt;  14590  ==&gt;  14591  ==&gt;  14592  ==&gt;  14593  ==&gt;  81892  ==&gt;  25814  ==&gt;     81  ==&gt;  26236  ==&gt;  26234  ==&gt;   1188  ==&gt;  33068  ==&gt;  33069  ==&gt;  33070  ==&gt;  15474  ==&gt;  33071  ==&gt;   5020  ==&gt;  21699  ==&gt;  33072  ==&gt;  33073  ==&gt;  33074  ==&gt;  16203  ==&gt;   9847  ==&gt;   9848  ==&gt;   9849  ==&gt;   9850  ==&gt;   9851  ==&gt;    335  ==&gt;   9852  ==&gt;  82906  ==&gt;  82907  ==&gt;  </w:t>
+      </w:r>
+    </w:p>
+    <w:p>
+      <w:pPr>
+        <w:rPr>
+          <w:sz w:val="18"/>
+          <w:szCs w:val="18"/>
+        </w:rPr>
+      </w:pPr>
+      <w:r>
+        <w:rPr>
+          <w:sz w:val="18"/>
+          <w:szCs w:val="18"/>
+        </w:rPr>
+        <w:t xml:space="preserve">82908  ==&gt;  82909  ==&gt;  95454  ==&gt;  96539  ==&gt;  72369  ==&gt;  94627  ==&gt;  38553  ==&gt;  72367  ==&gt;  29007  ==&gt;  94632  ==&gt;  96540  ==&gt;   9269  ==&gt;  82890  ==&gt;  29049  ==&gt;  29026  ==&gt;  82682  ==&gt;  71897  ==&gt;  83380  ==&gt;  96541  ==&gt;  82904  ==&gt;  96542  ==&gt;  96543  ==&gt;  96544  ==&gt;  96545  ==&gt;  96546  ==&gt;  96547  ==&gt;  82911  ==&gt;  82928  ==&gt;  24841  ==&gt;  24842  ==&gt;  24843  ==&gt;   5215  ==&gt;  24844  ==&gt;   9274  ==&gt;  24845  ==&gt;  24846  ==&gt;  24847  ==&gt;  24848  ==&gt;  24849  ==&gt;  24850 </w:t>
+      </w:r>
+    </w:p>
+    <w:p>
+      <w:pPr>
+        <w:rPr>
+          <w:sz w:val="18"/>
+          <w:szCs w:val="18"/>
+        </w:rPr>
+      </w:pPr>
+      <w:r>
+        <w:rPr>
+          <w:sz w:val="18"/>
+          <w:szCs w:val="18"/>
+        </w:rPr>
+        <w:t xml:space="preserve"> ==&gt;  24851  ==&gt;  24852  ==&gt;  24853  ==&gt;  24854  ==&gt;  24855  ==&gt;  24856  ==&gt;  24857  ==&gt;  24858  ==&gt;  24859  ==&gt;  24860  ==&gt;  24861  ==&gt;  24862  ==&gt;  24863  ==&gt;  24864  ==&gt;  24865  ==&gt;  24866  ==&gt;  82208  ==&gt;  82209  ==&gt;  82210  ==&gt;  21518  ==&gt;  21431  ==&gt;  21432  ==&gt;  21433  ==&gt;  21434  ==&gt;  21435  ==&gt;  21436  ==&gt;  21437  ==&gt;  21438  ==&gt;  21439  ==&gt;  21440  ==&gt;  21441  ==&gt;  21442  ==&gt;  21443  ==&gt;  21444  ==&gt;  21445  ==&gt;  21446  ==&gt;  21447  ==&gt;  21448  ==&gt;  21449  ==&gt;  </w:t>
+      </w:r>
+    </w:p>
+    <w:p>
+      <w:pPr>
+        <w:rPr>
+          <w:sz w:val="18"/>
+          <w:szCs w:val="18"/>
+        </w:rPr>
+      </w:pPr>
+      <w:r>
+        <w:rPr>
+          <w:sz w:val="18"/>
+          <w:szCs w:val="18"/>
+        </w:rPr>
+        <w:t xml:space="preserve">21450  ==&gt;  21451  ==&gt;    621  ==&gt;  21452  ==&gt;  21453  ==&gt;  21454  ==&gt;  21495  ==&gt;  21496  ==&gt;    539  ==&gt;    540  ==&gt;    541  ==&gt;    542  ==&gt;    543  ==&gt;    </w:t>
+      </w:r>
+    </w:p>
+    <w:p>
+      <w:pPr>
+        <w:rPr>
+          <w:sz w:val="18"/>
+          <w:szCs w:val="18"/>
+        </w:rPr>
+      </w:pPr>
+      <w:r>
+        <w:rPr>
+          <w:sz w:val="18"/>
+          <w:szCs w:val="18"/>
+        </w:rPr>
+        <w:t>544  ==&gt;    545  ==&gt;    546  ==&gt;    547  ==&gt;    548  ==&gt;    549]</w:t>
+      </w:r>
+    </w:p>
+    <w:p/>
+    <w:p/>
+    <w:p>
+      <w:pPr>
+        <w:pStyle w:val="Heading2"/>
+        <w:numPr>
+          <w:ilvl w:val="0"/>
+          <w:numId w:val="6"/>
+        </w:numPr>
+      </w:pPr>
+      <w:r>
+        <w:t xml:space="preserve">  </w:t>
+      </w:r>
+    </w:p>
+    <w:p>
+      <w:r>
+        <w:t>wet</w:t>
+      </w:r>
+    </w:p>
+    <w:p>
+      <w:pPr>
+        <w:pStyle w:val="Heading2"/>
+        <w:numPr>
+          <w:ilvl w:val="0"/>
+          <w:numId w:val="6"/>
+        </w:numPr>
+      </w:pPr>
+      <w:r>
+        <w:t xml:space="preserve"> </w:t>
+      </w:r>
+    </w:p>
+    <w:p>
+      <w:r>
+        <w:t>wet</w:t>
+      </w:r>
+    </w:p>
+    <w:p/>
+    <w:p/>
+    <w:p/>
+    <w:p/>
+    <w:p/>
+    <w:p/>
+    <w:p/>
+    <w:p/>
+    <w:p>
+      <w:pPr>
+        <w:pStyle w:val="Heading2"/>
+        <w:numPr>
+          <w:ilvl w:val="0"/>
+          <w:numId w:val="6"/>
+        </w:numPr>
+      </w:pPr>
+      <w:r>
+        <w:lastRenderedPageBreak/>
+        <w:t xml:space="preserve">  </w:t>
+      </w:r>
+    </w:p>
+    <w:p/>
+    <w:p>
+      <w:pPr>
+        <w:rPr>
+          <w:rFonts w:eastAsiaTheme="minorEastAsia"/>
+        </w:rPr>
+      </w:pPr>
+      <m:oMath>
+        <m:sSup>
+          <m:sSupPr>
+            <m:ctrlPr>
+              <w:rPr>
+                <w:rFonts w:ascii="Cambria Math" w:hAnsi="Cambria Math"/>
+                <w:i/>
+              </w:rPr>
+            </m:ctrlPr>
+          </m:sSupPr>
+          <m:e>
+            <m:r>
+              <w:rPr>
+                <w:rFonts w:ascii="Cambria Math" w:hAnsi="Cambria Math"/>
+              </w:rPr>
+              <m:t>A</m:t>
+            </m:r>
+          </m:e>
+          <m:sup>
+            <m:r>
+              <w:rPr>
+                <w:rFonts w:ascii="Cambria Math" w:hAnsi="Cambria Math"/>
+              </w:rPr>
+              <m:t>*</m:t>
+            </m:r>
+          </m:sup>
+        </m:sSup>
+      </m:oMath>
+      <w:r>
+        <w:rPr>
+          <w:rFonts w:eastAsiaTheme="minorEastAsia"/>
+        </w:rPr>
+        <w:t xml:space="preserve"> with NULL heuristic returned:</w:t>
+      </w:r>
+    </w:p>
+    <w:p>
+      <w:pPr>
+        <w:pBdr>
+          <w:top w:val="single" w:sz="12" w:space="1" w:color="auto"/>
+          <w:bottom w:val="single" w:sz="12" w:space="1" w:color="auto"/>
+        </w:pBdr>
+        <w:rPr>
+          <w:sz w:val="18"/>
+          <w:szCs w:val="18"/>
+        </w:rPr>
+      </w:pPr>
+      <w:r>
+        <w:rPr>
+          <w:sz w:val="18"/>
+          <w:szCs w:val="18"/>
+        </w:rPr>
+        <w:t>time:   0.80   #dev: 17354   |space|: 17514    total_g_cost:  7465.52560   |path|: 136</w:t>
+      </w:r>
+    </w:p>
+    <w:p>
+      <w:pPr>
+        <w:rPr>
+          <w:sz w:val="18"/>
+          <w:szCs w:val="18"/>
+        </w:rPr>
+      </w:pPr>
+    </w:p>
+    <w:p>
+      <w:pPr>
+        <w:pBdr>
+          <w:bottom w:val="single" w:sz="12" w:space="1" w:color="auto"/>
+        </w:pBdr>
+        <w:rPr>
+          <w:rFonts w:eastAsiaTheme="minorEastAsia"/>
+        </w:rPr>
+      </w:pPr>
+      <m:oMath>
+        <m:sSup>
+          <m:sSupPr>
+            <m:ctrlPr>
+              <w:rPr>
+                <w:rFonts w:ascii="Cambria Math" w:hAnsi="Cambria Math"/>
+                <w:i/>
+              </w:rPr>
+            </m:ctrlPr>
+          </m:sSupPr>
+          <m:e>
+            <m:r>
+              <w:rPr>
+                <w:rFonts w:ascii="Cambria Math" w:hAnsi="Cambria Math"/>
+              </w:rPr>
+              <m:t>A</m:t>
+            </m:r>
+          </m:e>
+          <m:sup>
+            <m:r>
+              <w:rPr>
+                <w:rFonts w:ascii="Cambria Math" w:hAnsi="Cambria Math"/>
+              </w:rPr>
+              <m:t>*</m:t>
+            </m:r>
+          </m:sup>
+        </m:sSup>
+      </m:oMath>
+      <w:r>
+        <w:rPr>
+          <w:rFonts w:eastAsiaTheme="minorEastAsia"/>
+        </w:rPr>
+        <w:t xml:space="preserve"> with AirDist heuristic returned:</w:t>
+      </w:r>
+    </w:p>
+    <w:p>
+      <w:pPr>
+        <w:rPr>
+          <w:sz w:val="18"/>
+          <w:szCs w:val="18"/>
+        </w:rPr>
+      </w:pPr>
+      <w:r>
+        <w:rPr>
+          <w:sz w:val="18"/>
+          <w:szCs w:val="18"/>
+        </w:rPr>
+        <w:t xml:space="preserve">StreetsMap(src: 54 dst: 549)          A* (h=AirDist, w=0.500)       time:   0.17   #dev: 2015    |space|: 2229     total_g_cost:  7465.52560   |path|: 136   path: [   54  ==&gt;     55  ==&gt;     56  ==&gt;     57  ==&gt;     58  ==&gt;     59  ==&gt;     60  ==&gt;  28893  ==&gt;  14580  ==&gt;  14590  ==&gt;  14591  ==&gt;  14592  ==&gt;  14593  ==&gt;  81892  ==&gt;  25814  ==&gt;     81  ==&gt;  26236  ==&gt;  26234  ==&gt;   1188  ==&gt;  33068  ==&gt;  33069  ==&gt;  33070  ==&gt;  15474  ==&gt;  33071  ==&gt;   5020  ==&gt;  21699  ==&gt;  33072  ==&gt;  33073  ==&gt;  33074  ==&gt;  16203  ==&gt;   9847  ==&gt;   9848  ==&gt;   9849  ==&gt;   9850  ==&gt;   9851  ==&gt;    335  ==&gt;   9852  ==&gt;  82906  ==&gt;  82907  ==&gt;  </w:t>
+      </w:r>
+    </w:p>
+    <w:p>
+      <w:pPr>
+        <w:rPr>
+          <w:sz w:val="18"/>
+          <w:szCs w:val="18"/>
+        </w:rPr>
+      </w:pPr>
+      <w:r>
+        <w:rPr>
+          <w:sz w:val="18"/>
+          <w:szCs w:val="18"/>
+        </w:rPr>
+        <w:t xml:space="preserve">82908  ==&gt;  82909  ==&gt;  95454  ==&gt;  96539  ==&gt;  72369  ==&gt;  94627  ==&gt;  38553  ==&gt;  72367  ==&gt;  29007  ==&gt;  94632  ==&gt;  96540  ==&gt;   9269  ==&gt;  82890  ==&gt;  29049  ==&gt;  29026  ==&gt;  82682  ==&gt;  71897  ==&gt;  83380  ==&gt;  96541  ==&gt;  82904  ==&gt;  96542  ==&gt;  96543  ==&gt;  96544  ==&gt;  96545  ==&gt;  96546  ==&gt;  96547  ==&gt;  82911  ==&gt;  82928  ==&gt;  24841  ==&gt;  24842  ==&gt;  24843  ==&gt;   5215  ==&gt;  24844  ==&gt;   9274  ==&gt;  24845  ==&gt;  24846  ==&gt;  24847  ==&gt;  24848  ==&gt;  24849  ==&gt;  24850 </w:t>
+      </w:r>
+    </w:p>
+    <w:p>
+      <w:pPr>
+        <w:rPr>
+          <w:sz w:val="18"/>
+          <w:szCs w:val="18"/>
+        </w:rPr>
+      </w:pPr>
+      <w:r>
+        <w:rPr>
+          <w:sz w:val="18"/>
+          <w:szCs w:val="18"/>
+        </w:rPr>
+        <w:t xml:space="preserve"> ==&gt;  24851  ==&gt;  24852  ==&gt;  24853  ==&gt;  24854  ==&gt;  24855  ==&gt;  24856  ==&gt;  24857  ==&gt;  24858  ==&gt;  24859  ==&gt;  24860  ==&gt;  24861  ==&gt;  24862  ==&gt;  24863  ==&gt;  24864  ==&gt;  24865  ==&gt;  24866  ==&gt;  82208  ==&gt;  82209  ==&gt;  82210  ==&gt;  21518  ==&gt;  21431  ==&gt;  21432  ==&gt;  21433  ==&gt;  21434  ==&gt;  21435  ==&gt;  21436  ==&gt;  21437  ==&gt;  21438  ==&gt;  21439  ==&gt;  21440  ==&gt;  21441  ==&gt;  21442  ==&gt;  21443  ==&gt;  21444  ==&gt;  21445  ==&gt;  21446  ==&gt;  21447  ==&gt;  21448  ==&gt;  21449  ==&gt;  </w:t>
+      </w:r>
+    </w:p>
+    <w:p>
+      <w:pPr>
+        <w:rPr>
+          <w:sz w:val="18"/>
+          <w:szCs w:val="18"/>
+        </w:rPr>
+      </w:pPr>
+      <w:r>
+        <w:rPr>
+          <w:sz w:val="18"/>
+          <w:szCs w:val="18"/>
+        </w:rPr>
+        <w:t xml:space="preserve">21450  ==&gt;  21451  ==&gt;    621  ==&gt;  21452  ==&gt;  21453  ==&gt;  21454  ==&gt;  21495  ==&gt;  21496  ==&gt;    539  ==&gt;    540  ==&gt;    541  ==&gt;    542  ==&gt;    543  ==&gt;    </w:t>
+      </w:r>
+    </w:p>
+    <w:p>
+      <w:pPr>
+        <w:pBdr>
+          <w:bottom w:val="single" w:sz="12" w:space="1" w:color="auto"/>
+        </w:pBdr>
+        <w:rPr>
+          <w:sz w:val="18"/>
+          <w:szCs w:val="18"/>
+        </w:rPr>
+      </w:pPr>
+      <w:r>
+        <w:rPr>
+          <w:sz w:val="18"/>
+          <w:szCs w:val="18"/>
+        </w:rPr>
+        <w:t>544  ==&gt;    545  ==&gt;    546  ==&gt;    547  ==&gt;    548  ==&gt;    549]</w:t>
+      </w:r>
+    </w:p>
+    <w:p/>
+    <w:p>
+      <w:r>
+        <w:t xml:space="preserve">We can see that same path was found, but in much shorter time, with much less space and expanded nodes amount. </w:t>
+      </w:r>
+    </w:p>
+    <w:p>
+      <w:pPr>
+        <w:rPr>
+          <w:rFonts w:eastAsiaTheme="minorEastAsia"/>
+        </w:rPr>
+      </w:pPr>
+      <w:r>
+        <w:t xml:space="preserve">We have developed </w:t>
+      </w:r>
+      <m:oMath>
+        <m:f>
+          <m:fPr>
+            <m:ctrlPr>
+              <w:rPr>
+                <w:rFonts w:ascii="Cambria Math" w:hAnsi="Cambria Math"/>
+                <w:i/>
+              </w:rPr>
+            </m:ctrlPr>
+          </m:fPr>
+          <m:num>
+            <m:r>
+              <w:rPr>
+                <w:rFonts w:ascii="Cambria Math" w:hAnsi="Cambria Math"/>
+              </w:rPr>
+              <m:t xml:space="preserve">17354 -2015 </m:t>
+            </m:r>
+          </m:num>
+          <m:den>
+            <m:r>
+              <w:rPr>
+                <w:rFonts w:ascii="Cambria Math" w:hAnsi="Cambria Math"/>
+              </w:rPr>
+              <m:t>17354</m:t>
+            </m:r>
+          </m:den>
+        </m:f>
+        <m:r>
+          <w:rPr>
+            <w:rFonts w:ascii="Cambria Math" w:eastAsiaTheme="minorEastAsia" w:hAnsi="Cambria Math"/>
+          </w:rPr>
+          <m:t>=88%</m:t>
+        </m:r>
+      </m:oMath>
+      <w:r>
+        <w:rPr>
+          <w:rFonts w:eastAsiaTheme="minorEastAsia"/>
+        </w:rPr>
+        <w:t xml:space="preserve"> less nodes. </w:t>
+      </w:r>
+    </w:p>
+    <w:p>
+      <w:pPr>
+        <w:rPr>
+          <w:rFonts w:eastAsiaTheme="minorEastAsia"/>
+        </w:rPr>
+      </w:pPr>
+    </w:p>
+    <w:p>
+      <w:pPr>
+        <w:rPr>
+          <w:rFonts w:eastAsiaTheme="minorEastAsia"/>
+        </w:rPr>
+      </w:pPr>
+    </w:p>
+    <w:p>
+      <w:pPr>
+        <w:rPr>
+          <w:rFonts w:eastAsiaTheme="minorEastAsia"/>
+        </w:rPr>
+      </w:pPr>
+    </w:p>
+    <w:p>
+      <w:pPr>
+        <w:rPr>
+          <w:rFonts w:eastAsiaTheme="minorEastAsia"/>
+        </w:rPr>
+      </w:pPr>
+    </w:p>
+    <w:p>
+      <w:pPr>
+        <w:rPr>
+          <w:rFonts w:eastAsiaTheme="minorEastAsia"/>
+        </w:rPr>
+      </w:pPr>
+    </w:p>
+    <w:p>
+      <w:pPr>
+        <w:rPr>
+          <w:rFonts w:eastAsiaTheme="minorEastAsia"/>
+        </w:rPr>
+      </w:pPr>
+    </w:p>
+    <w:p/>
+    <w:p/>
+    <w:p>
+      <w:pPr>
+        <w:pStyle w:val="Heading2"/>
+        <w:numPr>
+          <w:ilvl w:val="0"/>
+          <w:numId w:val="6"/>
+        </w:numPr>
+      </w:pPr>
+      <w:r>
+        <w:lastRenderedPageBreak/>
+        <w:t xml:space="preserve"> </w:t>
+      </w:r>
+    </w:p>
+    <w:p/>
+    <w:p>
+      <w:r>
+        <w:t>The following graph was received after the code was completed and run successfully:</w:t>
+      </w:r>
+    </w:p>
+    <w:p>
+      <w:r>
+        <w:rPr>
+          <w:noProof/>
+        </w:rPr>
+        <w:drawing>
+          <wp:inline distT="0" distB="0" distL="0" distR="0" wp14:anchorId="778FEEAE" wp14:editId="3BA2CF3D">
+            <wp:extent cx="4361688" cy="3346704"/>
+            <wp:effectExtent l="0" t="0" r="1270" b="6350"/>
+            <wp:docPr id="6" name="Picture 6"/>
+            <wp:cNvGraphicFramePr>
+              <a:graphicFrameLocks xmlns:a="http://schemas.openxmlformats.org/drawingml/2006/main" noChangeAspect="1"/>
+            </wp:cNvGraphicFramePr>
+            <a:graphic xmlns:a="http://schemas.openxmlformats.org/drawingml/2006/main">
+              <a:graphicData uri="http://schemas.openxmlformats.org/drawingml/2006/picture">
+                <pic:pic xmlns:pic="http://schemas.openxmlformats.org/drawingml/2006/picture">
+                  <pic:nvPicPr>
+                    <pic:cNvPr id="0" name="Picture 1"/>
+                    <pic:cNvPicPr>
+                      <a:picLocks noChangeAspect="1" noChangeArrowheads="1"/>
+                    </pic:cNvPicPr>
+                  </pic:nvPicPr>
+                  <pic:blipFill>
+                    <a:blip r:embed="rId5">
+                      <a:extLst>
+                        <a:ext uri="{28A0092B-C50C-407E-A947-70E740481C1C}">
+                          <a14:useLocalDpi xmlns:a14="http://schemas.microsoft.com/office/drawing/2010/main" val="0"/>
+                        </a:ext>
+                      </a:extLst>
+                    </a:blip>
+                    <a:srcRect/>
+                    <a:stretch>
+                      <a:fillRect/>
+                    </a:stretch>
+                  </pic:blipFill>
+                  <pic:spPr bwMode="auto">
+                    <a:xfrm>
+                      <a:off x="0" y="0"/>
+                      <a:ext cx="4361688" cy="3346704"/>
+                    </a:xfrm>
+                    <a:prstGeom prst="rect">
+                      <a:avLst/>
+                    </a:prstGeom>
+                    <a:noFill/>
+                    <a:ln>
+                      <a:noFill/>
+                    </a:ln>
+                  </pic:spPr>
+                </pic:pic>
+              </a:graphicData>
+            </a:graphic>
+          </wp:inline>
+        </w:drawing>
+      </w:r>
+    </w:p>
+    <w:p>
+      <w:pPr>
+        <w:rPr>
+          <w:rFonts w:eastAsiaTheme="minorEastAsia"/>
+        </w:rPr>
+      </w:pPr>
+      <w:r>
+        <w:t xml:space="preserve">We can indeed see the general tendency, that higher weights give a solution with higher cost, but with less expanded states. </w:t>
+      </w:r>
+      <w:r>
+        <w:t xml:space="preserve">But we can see that for </w:t>
+      </w:r>
+      <m:oMath>
+        <m:r>
+          <w:rPr>
+            <w:rFonts w:ascii="Cambria Math" w:hAnsi="Cambria Math"/>
+          </w:rPr>
+          <m:t>w&gt;~0.55</m:t>
+        </m:r>
+      </m:oMath>
+      <w:r>
+        <w:rPr>
+          <w:rFonts w:eastAsiaTheme="minorEastAsia"/>
+        </w:rPr>
+        <w:t xml:space="preserve">, the increase in the </w:t>
+      </w:r>
+      <m:oMath>
+        <m:r>
+          <w:rPr>
+            <w:rFonts w:ascii="Cambria Math" w:eastAsiaTheme="minorEastAsia" w:hAnsi="Cambria Math"/>
+          </w:rPr>
+          <m:t>w</m:t>
+        </m:r>
+      </m:oMath>
+      <w:r>
+        <w:rPr>
+          <w:rFonts w:eastAsiaTheme="minorEastAsia"/>
+        </w:rPr>
+        <w:t xml:space="preserve"> parameter does increase the solution cost, but barely saves (and even increases, as in range </w:t>
+      </w:r>
+      <m:oMath>
+        <m:r>
+          <w:rPr>
+            <w:rFonts w:ascii="Cambria Math" w:eastAsiaTheme="minorEastAsia" w:hAnsi="Cambria Math"/>
+          </w:rPr>
+          <m:t>~0.85&lt;w&lt;~0.9</m:t>
+        </m:r>
+      </m:oMath>
+      <w:r>
+        <w:rPr>
+          <w:rFonts w:eastAsiaTheme="minorEastAsia"/>
+        </w:rPr>
+        <w:t>) a number of expanded states.</w:t>
+      </w:r>
+    </w:p>
+    <w:p>
+      <w:r>
+        <w:rPr>
+          <w:rFonts w:eastAsiaTheme="minorEastAsia"/>
+        </w:rPr>
+        <w:t xml:space="preserve">The optimal choice would be to take a value of </w:t>
+      </w:r>
+      <m:oMath>
+        <m:r>
+          <w:rPr>
+            <w:rFonts w:ascii="Cambria Math" w:eastAsiaTheme="minorEastAsia" w:hAnsi="Cambria Math"/>
+          </w:rPr>
+          <m:t>w</m:t>
+        </m:r>
+      </m:oMath>
+      <w:r>
+        <w:rPr>
+          <w:rFonts w:eastAsiaTheme="minorEastAsia"/>
+        </w:rPr>
+        <w:t xml:space="preserve"> in the range </w:t>
+      </w:r>
+      <m:oMath>
+        <m:d>
+          <m:dPr>
+            <m:begChr m:val="["/>
+            <m:endChr m:val="]"/>
+            <m:ctrlPr>
+              <w:rPr>
+                <w:rFonts w:ascii="Cambria Math" w:eastAsiaTheme="minorEastAsia" w:hAnsi="Cambria Math"/>
+                <w:i/>
+              </w:rPr>
+            </m:ctrlPr>
+          </m:dPr>
+          <m:e>
+            <m:r>
+              <w:rPr>
+                <w:rFonts w:ascii="Cambria Math" w:eastAsiaTheme="minorEastAsia" w:hAnsi="Cambria Math"/>
+              </w:rPr>
+              <m:t>0.55, 0.6</m:t>
+            </m:r>
+          </m:e>
+        </m:d>
+      </m:oMath>
+      <w:r>
+        <w:rPr>
+          <w:rFonts w:eastAsiaTheme="minorEastAsia"/>
+        </w:rPr>
+        <w:t xml:space="preserve">. </w:t>
+      </w:r>
+    </w:p>
+    <w:p/>
+    <w:p>
+      <w:pPr>
+        <w:pStyle w:val="Heading2"/>
+        <w:numPr>
+          <w:ilvl w:val="0"/>
+          <w:numId w:val="6"/>
+        </w:numPr>
+      </w:pPr>
+      <w:r>
+        <w:t xml:space="preserve">   </w:t>
+      </w:r>
+    </w:p>
+    <w:p>
+      <w:r>
+        <w:t>wet</w:t>
+      </w:r>
+    </w:p>
+    <w:p>
+      <w:pPr>
+        <w:pStyle w:val="Heading2"/>
+        <w:numPr>
+          <w:ilvl w:val="0"/>
+          <w:numId w:val="6"/>
+        </w:numPr>
+      </w:pPr>
+      <w:r>
+        <w:t xml:space="preserve">  </w:t>
+      </w:r>
+    </w:p>
+    <w:p>
+      <w:r>
+        <w:t>wet</w:t>
+      </w:r>
+    </w:p>
+    <w:p/>
+    <w:p>
       <w:pPr>
         <w:rPr>
           <w:rFonts w:asciiTheme="majorBidi" w:hAnsiTheme="majorBidi" w:cstheme="majorBidi"/>
@@ -2598,17 +3204,29 @@
     </w:p>
     <w:p>
       <w:pPr>
+        <w:rPr>
+          <w:rFonts w:asciiTheme="majorBidi" w:hAnsiTheme="majorBidi" w:cstheme="majorBidi"/>
+        </w:rPr>
+      </w:pPr>
+    </w:p>
+    <w:p>
+      <w:pPr>
+        <w:rPr>
+          <w:rFonts w:asciiTheme="majorBidi" w:hAnsiTheme="majorBidi" w:cstheme="majorBidi"/>
+        </w:rPr>
+      </w:pPr>
+    </w:p>
+    <w:p>
+      <w:pPr>
         <w:pStyle w:val="Heading2"/>
+        <w:numPr>
+          <w:ilvl w:val="0"/>
+          <w:numId w:val="6"/>
+        </w:numPr>
         <w:rPr>
           <w:rFonts w:asciiTheme="majorBidi" w:hAnsiTheme="majorBidi"/>
         </w:rPr>
       </w:pPr>
-      <w:r>
-        <w:rPr>
-          <w:rFonts w:asciiTheme="majorBidi" w:hAnsiTheme="majorBidi"/>
-        </w:rPr>
-        <w:t xml:space="preserve">15.  </w:t>
-      </w:r>
     </w:p>
     <w:p>
       <w:pPr>
@@ -2826,7 +3444,7 @@
         </w:rPr>
         <w:t> to the </w:t>
       </w:r>
-      <w:hyperlink r:id="rId5" w:anchor="dataclasses.dataclass" w:tooltip="dataclasses.dataclass" w:history="1">
+      <w:hyperlink r:id="rId6" w:anchor="dataclasses.dataclass" w:tooltip="dataclasses.dataclass" w:history="1">
         <w:r>
           <w:rPr>
             <w:rStyle w:val="pre"/>
@@ -2848,7 +3466,7 @@
         </w:rPr>
         <w:t> decorator you can emulate immutability. In that case, dataclasses will add </w:t>
       </w:r>
-      <w:hyperlink r:id="rId6" w:anchor="object.__setattr__" w:tooltip="object.__setattr__" w:history="1">
+      <w:hyperlink r:id="rId7" w:anchor="object.__setattr__" w:tooltip="object.__setattr__" w:history="1">
         <w:r>
           <w:rPr>
             <w:rStyle w:val="pre"/>
@@ -2870,7 +3488,7 @@
         </w:rPr>
         <w:t> and </w:t>
       </w:r>
-      <w:hyperlink r:id="rId7" w:anchor="object.__delattr__" w:tooltip="object.__delattr__" w:history="1">
+      <w:hyperlink r:id="rId8" w:anchor="object.__delattr__" w:tooltip="object.__delattr__" w:history="1">
         <w:r>
           <w:rPr>
             <w:rStyle w:val="pre"/>
@@ -2892,7 +3510,7 @@
         </w:rPr>
         <w:t> methods to the class. These methods will raise a </w:t>
       </w:r>
-      <w:hyperlink r:id="rId8" w:anchor="dataclasses.FrozenInstanceError" w:tooltip="dataclasses.FrozenInstanceError" w:history="1">
+      <w:hyperlink r:id="rId9" w:anchor="dataclasses.FrozenInstanceError" w:tooltip="dataclasses.FrozenInstanceError" w:history="1">
         <w:r>
           <w:rPr>
             <w:rStyle w:val="pre"/>
@@ -3078,7 +3696,7 @@
                     <pic:cNvPicPr/>
                   </pic:nvPicPr>
                   <pic:blipFill>
-                    <a:blip r:embed="rId9"/>
+                    <a:blip r:embed="rId10"/>
                     <a:stretch>
                       <a:fillRect/>
                     </a:stretch>
@@ -3113,8 +3731,24 @@
     </w:p>
     <w:p>
       <w:pPr>
-        <w:shd w:val="clear" w:color="auto" w:fill="FFFFFF"/>
-        <w:spacing w:line="285" w:lineRule="atLeast"/>
+        <w:pStyle w:val="Heading2"/>
+        <w:numPr>
+          <w:ilvl w:val="0"/>
+          <w:numId w:val="6"/>
+        </w:numPr>
+        <w:rPr>
+          <w:rFonts w:eastAsia="Times New Roman"/>
+        </w:rPr>
+      </w:pPr>
+      <w:r>
+        <w:rPr>
+          <w:rFonts w:eastAsia="Times New Roman"/>
+        </w:rPr>
+        <w:t xml:space="preserve">  </w:t>
+      </w:r>
+    </w:p>
+    <w:p>
+      <w:pPr>
         <w:rPr>
           <w:rFonts w:asciiTheme="majorBidi" w:eastAsia="Times New Roman" w:hAnsiTheme="majorBidi" w:cstheme="majorBidi"/>
           <w:color w:val="000000"/>
@@ -3122,58 +3756,17 @@
           <w:szCs w:val="21"/>
         </w:rPr>
       </w:pPr>
-    </w:p>
-    <w:p>
-      <w:pPr>
-        <w:shd w:val="clear" w:color="auto" w:fill="FFFFFF"/>
-        <w:spacing w:line="285" w:lineRule="atLeast"/>
-        <w:rPr>
-          <w:rFonts w:asciiTheme="majorBidi" w:eastAsia="Times New Roman" w:hAnsiTheme="majorBidi" w:cstheme="majorBidi"/>
-          <w:color w:val="000000"/>
-          <w:sz w:val="21"/>
-          <w:szCs w:val="21"/>
-        </w:rPr>
-      </w:pPr>
-    </w:p>
-    <w:p>
-      <w:pPr>
-        <w:shd w:val="clear" w:color="auto" w:fill="FFFFFF"/>
-        <w:spacing w:line="285" w:lineRule="atLeast"/>
-        <w:rPr>
-          <w:rFonts w:asciiTheme="majorBidi" w:eastAsia="Times New Roman" w:hAnsiTheme="majorBidi" w:cstheme="majorBidi"/>
-          <w:color w:val="000000"/>
-          <w:sz w:val="21"/>
-          <w:szCs w:val="21"/>
-        </w:rPr>
-      </w:pPr>
-    </w:p>
-    <w:p>
-      <w:pPr>
-        <w:shd w:val="clear" w:color="auto" w:fill="FFFFFF"/>
-        <w:spacing w:line="285" w:lineRule="atLeast"/>
-        <w:rPr>
-          <w:rFonts w:asciiTheme="majorBidi" w:eastAsia="Times New Roman" w:hAnsiTheme="majorBidi" w:cstheme="majorBidi"/>
-          <w:color w:val="000000"/>
-          <w:sz w:val="21"/>
-          <w:szCs w:val="21"/>
-        </w:rPr>
-      </w:pPr>
-    </w:p>
-    <w:p>
-      <w:pPr>
-        <w:shd w:val="clear" w:color="auto" w:fill="FFFFFF"/>
-        <w:spacing w:line="285" w:lineRule="atLeast"/>
-        <w:rPr>
-          <w:rFonts w:asciiTheme="majorBidi" w:eastAsia="Times New Roman" w:hAnsiTheme="majorBidi" w:cstheme="majorBidi"/>
-          <w:color w:val="000000"/>
-          <w:sz w:val="21"/>
-          <w:szCs w:val="21"/>
-        </w:rPr>
-      </w:pPr>
+      <w:r>
+        <w:t>wet</w:t>
+      </w:r>
     </w:p>
     <w:p>
       <w:pPr>
         <w:pStyle w:val="Heading2"/>
+        <w:numPr>
+          <w:ilvl w:val="0"/>
+          <w:numId w:val="6"/>
+        </w:numPr>
         <w:rPr>
           <w:rFonts w:eastAsia="Times New Roman"/>
         </w:rPr>
@@ -3182,8 +3775,29 @@
         <w:rPr>
           <w:rFonts w:eastAsia="Times New Roman"/>
         </w:rPr>
+        <w:t xml:space="preserve">  </w:t>
+      </w:r>
+    </w:p>
+    <w:p>
+      <w:r>
+        <w:t>wet</w:t>
+      </w:r>
+    </w:p>
+    <w:p/>
+    <w:p/>
+    <w:p/>
+    <w:p/>
+    <w:p>
+      <w:pPr>
+        <w:pStyle w:val="Heading2"/>
+        <w:numPr>
+          <w:ilvl w:val="0"/>
+          <w:numId w:val="6"/>
+        </w:numPr>
+      </w:pPr>
+      <w:r>
         <w:lastRenderedPageBreak/>
-        <w:t xml:space="preserve">18.  </w:t>
+        <w:t xml:space="preserve">  </w:t>
       </w:r>
     </w:p>
     <w:p/>
@@ -3447,13 +4061,50 @@
         </w:rPr>
       </w:pPr>
     </w:p>
-    <w:p/>
     <w:p>
       <w:pPr>
         <w:pStyle w:val="Heading2"/>
-      </w:pPr>
-      <w:r>
-        <w:t xml:space="preserve">21. </w:t>
+        <w:numPr>
+          <w:ilvl w:val="0"/>
+          <w:numId w:val="6"/>
+        </w:numPr>
+      </w:pPr>
+      <w:r>
+        <w:t xml:space="preserve"> </w:t>
+      </w:r>
+    </w:p>
+    <w:p>
+      <w:r>
+        <w:t>wet</w:t>
+      </w:r>
+    </w:p>
+    <w:p>
+      <w:pPr>
+        <w:pStyle w:val="Heading2"/>
+        <w:numPr>
+          <w:ilvl w:val="0"/>
+          <w:numId w:val="6"/>
+        </w:numPr>
+      </w:pPr>
+      <w:r>
+        <w:t xml:space="preserve"> </w:t>
+      </w:r>
+    </w:p>
+    <w:p>
+      <w:r>
+        <w:t>wet</w:t>
+      </w:r>
+    </w:p>
+    <w:p>
+      <w:pPr>
+        <w:pStyle w:val="Heading2"/>
+        <w:numPr>
+          <w:ilvl w:val="0"/>
+          <w:numId w:val="6"/>
+        </w:numPr>
+      </w:pPr>
+      <w:r>
+        <w:t xml:space="preserve">  </w:t>
       </w:r>
     </w:p>
     <w:p/>
@@ -3689,7 +4340,7 @@
                     </pic:cNvPicPr>
                   </pic:nvPicPr>
                   <pic:blipFill>
-                    <a:blip r:embed="rId10" cstate="print">
+                    <a:blip r:embed="rId11" cstate="print">
                       <a:extLst>
                         <a:ext uri="{28A0092B-C50C-407E-A947-70E740481C1C}">
                           <a14:useLocalDpi xmlns:a14="http://schemas.microsoft.com/office/drawing/2010/main" val="0"/>
@@ -3777,7 +4428,7 @@
                     </pic:cNvPicPr>
                   </pic:nvPicPr>
                   <pic:blipFill>
-                    <a:blip r:embed="rId11" cstate="print">
+                    <a:blip r:embed="rId12" cstate="print">
                       <a:extLst>
                         <a:ext uri="{28A0092B-C50C-407E-A947-70E740481C1C}">
                           <a14:useLocalDpi xmlns:a14="http://schemas.microsoft.com/office/drawing/2010/main" val="0"/>
@@ -3818,15 +4469,51 @@
     <w:p/>
     <w:p/>
     <w:p/>
-    <w:p/>
-    <w:p/>
     <w:p>
       <w:pPr>
         <w:pStyle w:val="Heading2"/>
+        <w:numPr>
+          <w:ilvl w:val="0"/>
+          <w:numId w:val="6"/>
+        </w:numPr>
       </w:pPr>
       <w:r>
         <w:lastRenderedPageBreak/>
-        <w:t xml:space="preserve">24. </w:t>
+        <w:t xml:space="preserve">  </w:t>
+      </w:r>
+    </w:p>
+    <w:p>
+      <w:r>
+        <w:t>wet</w:t>
+      </w:r>
+    </w:p>
+    <w:p>
+      <w:pPr>
+        <w:pStyle w:val="Heading2"/>
+        <w:numPr>
+          <w:ilvl w:val="0"/>
+          <w:numId w:val="6"/>
+        </w:numPr>
+      </w:pPr>
+      <w:r>
+        <w:t xml:space="preserve"> </w:t>
+      </w:r>
+    </w:p>
+    <w:p>
+      <w:r>
+        <w:t>wet</w:t>
+      </w:r>
+    </w:p>
+    <w:p>
+      <w:pPr>
+        <w:pStyle w:val="Heading2"/>
+        <w:numPr>
+          <w:ilvl w:val="0"/>
+          <w:numId w:val="6"/>
+        </w:numPr>
+      </w:pPr>
+      <w:r>
+        <w:t xml:space="preserve"> </w:t>
       </w:r>
     </w:p>
     <w:p/>
@@ -3852,9 +4539,389 @@
     <w:p>
       <w:pPr>
         <w:pStyle w:val="Heading2"/>
-      </w:pPr>
-      <w:r>
-        <w:t xml:space="preserve">26.  </w:t>
+        <w:numPr>
+          <w:ilvl w:val="0"/>
+          <w:numId w:val="6"/>
+        </w:numPr>
+      </w:pPr>
+      <w:r>
+        <w:t xml:space="preserve"> </w:t>
+      </w:r>
+    </w:p>
+    <w:p>
+      <w:pPr>
+        <w:ind w:firstLine="720"/>
+      </w:pPr>
+    </w:p>
+    <w:p>
+      <w:r>
+        <w:t>The resulting graphs are the following:</w:t>
+      </w:r>
+    </w:p>
+    <w:p>
+      <w:r>
+        <w:t xml:space="preserve">For a small MDA problem, with MST </w:t>
+      </w:r>
+      <w:r>
+        <w:t>Air distance heuristic:</w:t>
+      </w:r>
+    </w:p>
+    <w:p>
+      <w:r>
+        <w:rPr>
+          <w:noProof/>
+        </w:rPr>
+        <w:drawing>
+          <wp:inline distT="0" distB="0" distL="0" distR="0" wp14:anchorId="06D3169F" wp14:editId="6FF51A5E">
+            <wp:extent cx="4425696" cy="3319272"/>
+            <wp:effectExtent l="0" t="0" r="0" b="0"/>
+            <wp:docPr id="7" name="Picture 7"/>
+            <wp:cNvGraphicFramePr>
+              <a:graphicFrameLocks xmlns:a="http://schemas.openxmlformats.org/drawingml/2006/main" noChangeAspect="1"/>
+            </wp:cNvGraphicFramePr>
+            <a:graphic xmlns:a="http://schemas.openxmlformats.org/drawingml/2006/main">
+              <a:graphicData uri="http://schemas.openxmlformats.org/drawingml/2006/picture">
+                <pic:pic xmlns:pic="http://schemas.openxmlformats.org/drawingml/2006/picture">
+                  <pic:nvPicPr>
+                    <pic:cNvPr id="0" name="Picture 2"/>
+                    <pic:cNvPicPr>
+                      <a:picLocks noChangeAspect="1" noChangeArrowheads="1"/>
+                    </pic:cNvPicPr>
+                  </pic:nvPicPr>
+                  <pic:blipFill>
+                    <a:blip r:embed="rId13">
+                      <a:extLst>
+                        <a:ext uri="{28A0092B-C50C-407E-A947-70E740481C1C}">
+                          <a14:useLocalDpi xmlns:a14="http://schemas.microsoft.com/office/drawing/2010/main" val="0"/>
+                        </a:ext>
+                      </a:extLst>
+                    </a:blip>
+                    <a:srcRect/>
+                    <a:stretch>
+                      <a:fillRect/>
+                    </a:stretch>
+                  </pic:blipFill>
+                  <pic:spPr bwMode="auto">
+                    <a:xfrm>
+                      <a:off x="0" y="0"/>
+                      <a:ext cx="4425696" cy="3319272"/>
+                    </a:xfrm>
+                    <a:prstGeom prst="rect">
+                      <a:avLst/>
+                    </a:prstGeom>
+                    <a:noFill/>
+                    <a:ln>
+                      <a:noFill/>
+                    </a:ln>
+                  </pic:spPr>
+                </pic:pic>
+              </a:graphicData>
+            </a:graphic>
+          </wp:inline>
+        </w:drawing>
+      </w:r>
+    </w:p>
+    <w:p>
+      <w:pPr>
+        <w:rPr>
+          <w:rFonts w:eastAsiaTheme="minorEastAsia"/>
+        </w:rPr>
+      </w:pPr>
+      <w:r>
+        <w:t xml:space="preserve">We can observe that for </w:t>
+      </w:r>
+      <m:oMath>
+        <m:r>
+          <w:rPr>
+            <w:rFonts w:ascii="Cambria Math" w:hAnsi="Cambria Math"/>
+          </w:rPr>
+          <m:t>w</m:t>
+        </m:r>
+      </m:oMath>
+      <w:r>
+        <w:rPr>
+          <w:rFonts w:eastAsiaTheme="minorEastAsia"/>
+        </w:rPr>
+        <w:t xml:space="preserve"> </w:t>
+      </w:r>
+      <w:r>
+        <w:t xml:space="preserve"> less than 0.7, the solution cost has very to no changes. And that for </w:t>
+      </w:r>
+      <m:oMath>
+        <m:r>
+          <w:rPr>
+            <w:rFonts w:ascii="Cambria Math" w:hAnsi="Cambria Math"/>
+          </w:rPr>
+          <m:t>w&gt;0.8</m:t>
+        </m:r>
+      </m:oMath>
+      <w:r>
+        <w:rPr>
+          <w:rFonts w:eastAsiaTheme="minorEastAsia"/>
+        </w:rPr>
+        <w:t xml:space="preserve">, the solution cost increases dramatically at no decrease in the number of expanded states. The optimal value would lie in the range: </w:t>
+      </w:r>
+      <m:oMath>
+        <m:r>
+          <w:rPr>
+            <w:rFonts w:ascii="Cambria Math" w:eastAsiaTheme="minorEastAsia" w:hAnsi="Cambria Math"/>
+          </w:rPr>
+          <m:t>~0.7&lt;w&lt;0.8</m:t>
+        </m:r>
+      </m:oMath>
+    </w:p>
+    <w:p>
+      <w:pPr>
+        <w:rPr>
+          <w:rFonts w:eastAsiaTheme="minorEastAsia"/>
+        </w:rPr>
+      </w:pPr>
+    </w:p>
+    <w:p>
+      <w:pPr>
+        <w:rPr>
+          <w:rFonts w:eastAsiaTheme="minorEastAsia"/>
+        </w:rPr>
+      </w:pPr>
+    </w:p>
+    <w:p>
+      <w:pPr>
+        <w:rPr>
+          <w:rFonts w:eastAsiaTheme="minorEastAsia"/>
+        </w:rPr>
+      </w:pPr>
+      <w:r>
+        <w:rPr>
+          <w:rFonts w:eastAsiaTheme="minorEastAsia"/>
+        </w:rPr>
+        <w:lastRenderedPageBreak/>
+        <w:t>For a medium MDA problem, the following graph was obtained:</w:t>
+      </w:r>
+    </w:p>
+    <w:p>
+      <w:r>
+        <w:rPr>
+          <w:rFonts w:eastAsiaTheme="minorEastAsia"/>
+          <w:noProof/>
+        </w:rPr>
+        <w:drawing>
+          <wp:inline distT="0" distB="0" distL="0" distR="0" wp14:anchorId="533697C9" wp14:editId="630D43CE">
+            <wp:extent cx="4389120" cy="3291840"/>
+            <wp:effectExtent l="0" t="0" r="0" b="3810"/>
+            <wp:docPr id="8" name="Picture 8"/>
+            <wp:cNvGraphicFramePr>
+              <a:graphicFrameLocks xmlns:a="http://schemas.openxmlformats.org/drawingml/2006/main" noChangeAspect="1"/>
+            </wp:cNvGraphicFramePr>
+            <a:graphic xmlns:a="http://schemas.openxmlformats.org/drawingml/2006/main">
+              <a:graphicData uri="http://schemas.openxmlformats.org/drawingml/2006/picture">
+                <pic:pic xmlns:pic="http://schemas.openxmlformats.org/drawingml/2006/picture">
+                  <pic:nvPicPr>
+                    <pic:cNvPr id="0" name="Picture 3"/>
+                    <pic:cNvPicPr>
+                      <a:picLocks noChangeAspect="1" noChangeArrowheads="1"/>
+                    </pic:cNvPicPr>
+                  </pic:nvPicPr>
+                  <pic:blipFill>
+                    <a:blip r:embed="rId14">
+                      <a:extLst>
+                        <a:ext uri="{28A0092B-C50C-407E-A947-70E740481C1C}">
+                          <a14:useLocalDpi xmlns:a14="http://schemas.microsoft.com/office/drawing/2010/main" val="0"/>
+                        </a:ext>
+                      </a:extLst>
+                    </a:blip>
+                    <a:srcRect/>
+                    <a:stretch>
+                      <a:fillRect/>
+                    </a:stretch>
+                  </pic:blipFill>
+                  <pic:spPr bwMode="auto">
+                    <a:xfrm>
+                      <a:off x="0" y="0"/>
+                      <a:ext cx="4389120" cy="3291840"/>
+                    </a:xfrm>
+                    <a:prstGeom prst="rect">
+                      <a:avLst/>
+                    </a:prstGeom>
+                    <a:noFill/>
+                    <a:ln>
+                      <a:noFill/>
+                    </a:ln>
+                  </pic:spPr>
+                </pic:pic>
+              </a:graphicData>
+            </a:graphic>
+          </wp:inline>
+        </w:drawing>
+      </w:r>
+    </w:p>
+    <w:p>
+      <w:pPr>
+        <w:ind w:firstLine="720"/>
+      </w:pPr>
+    </w:p>
+    <w:p>
+      <w:r>
+        <w:t xml:space="preserve">In the same way, </w:t>
+      </w:r>
+      <w:r>
+        <w:t xml:space="preserve">increasing </w:t>
+      </w:r>
+      <m:oMath>
+        <m:r>
+          <w:rPr>
+            <w:rFonts w:ascii="Cambria Math" w:hAnsi="Cambria Math"/>
+          </w:rPr>
+          <m:t>w</m:t>
+        </m:r>
+      </m:oMath>
+      <w:r>
+        <w:rPr>
+          <w:rFonts w:eastAsiaTheme="minorEastAsia"/>
+        </w:rPr>
+        <w:t xml:space="preserve"> from 0.5 to </w:t>
+      </w:r>
+      <m:oMath>
+        <m:r>
+          <w:rPr>
+            <w:rFonts w:ascii="Cambria Math" w:eastAsiaTheme="minorEastAsia" w:hAnsi="Cambria Math"/>
+          </w:rPr>
+          <m:t>~0.72</m:t>
+        </m:r>
+      </m:oMath>
+      <w:r>
+        <w:rPr>
+          <w:rFonts w:eastAsiaTheme="minorEastAsia"/>
+        </w:rPr>
+        <w:t xml:space="preserve"> - </w:t>
+      </w:r>
+      <w:r>
+        <w:rPr>
+          <w:rFonts w:eastAsiaTheme="minorEastAsia"/>
+        </w:rPr>
+        <w:t xml:space="preserve"> there is no improvement in solution cost at all, but a huge decrease in the number of expanded states.</w:t>
+      </w:r>
+      <w:r>
+        <w:rPr>
+          <w:rFonts w:eastAsiaTheme="minorEastAsia"/>
+        </w:rPr>
+        <w:t xml:space="preserve"> </w:t>
+      </w:r>
+      <w:r>
+        <w:rPr>
+          <w:rFonts w:eastAsiaTheme="minorEastAsia"/>
+        </w:rPr>
+        <w:t xml:space="preserve"> And increasing the </w:t>
+      </w:r>
+      <m:oMath>
+        <m:r>
+          <w:rPr>
+            <w:rFonts w:ascii="Cambria Math" w:eastAsiaTheme="minorEastAsia" w:hAnsi="Cambria Math"/>
+          </w:rPr>
+          <m:t>w</m:t>
+        </m:r>
+      </m:oMath>
+      <w:r>
+        <w:rPr>
+          <w:rFonts w:eastAsiaTheme="minorEastAsia"/>
+        </w:rPr>
+        <w:t xml:space="preserve"> from </w:t>
+      </w:r>
+      <m:oMath>
+        <m:r>
+          <w:rPr>
+            <w:rFonts w:ascii="Cambria Math" w:eastAsiaTheme="minorEastAsia" w:hAnsi="Cambria Math"/>
+          </w:rPr>
+          <m:t>~0.72</m:t>
+        </m:r>
+      </m:oMath>
+      <w:r>
+        <w:rPr>
+          <w:rFonts w:eastAsiaTheme="minorEastAsia"/>
+        </w:rPr>
+        <w:t xml:space="preserve"> towards 1 will give almost none (or none) benefit in the number of expanded states, but increase the solution cost substantially. Thus, the optimal choice here would lay in the region very close to  </w:t>
+      </w:r>
+      <m:oMath>
+        <m:r>
+          <w:rPr>
+            <w:rFonts w:ascii="Cambria Math" w:eastAsiaTheme="minorEastAsia" w:hAnsi="Cambria Math"/>
+          </w:rPr>
+          <m:t>w=~0.72</m:t>
+        </m:r>
+      </m:oMath>
+      <w:r>
+        <w:rPr>
+          <w:rFonts w:eastAsiaTheme="minorEastAsia"/>
+        </w:rPr>
+        <w:t>, or the point seen as the pit in the image</w:t>
+      </w:r>
+      <w:r>
+        <w:rPr>
+          <w:rFonts w:eastAsiaTheme="minorEastAsia"/>
+        </w:rPr>
+        <w:t>.</w:t>
+      </w:r>
+    </w:p>
+    <w:p>
+      <w:pPr>
+        <w:ind w:firstLine="720"/>
+      </w:pPr>
+    </w:p>
+    <w:p>
+      <w:pPr>
+        <w:ind w:firstLine="720"/>
+      </w:pPr>
+    </w:p>
+    <w:p>
+      <w:pPr>
+        <w:ind w:firstLine="720"/>
+      </w:pPr>
+    </w:p>
+    <w:p>
+      <w:pPr>
+        <w:ind w:firstLine="720"/>
+      </w:pPr>
+    </w:p>
+    <w:p>
+      <w:pPr>
+        <w:ind w:firstLine="720"/>
+      </w:pPr>
+    </w:p>
+    <w:p>
+      <w:pPr>
+        <w:ind w:firstLine="720"/>
+      </w:pPr>
+    </w:p>
+    <w:p>
+      <w:pPr>
+        <w:ind w:firstLine="720"/>
+      </w:pPr>
+    </w:p>
+    <w:p>
+      <w:pPr>
+        <w:ind w:firstLine="720"/>
+      </w:pPr>
+    </w:p>
+    <w:p>
+      <w:pPr>
+        <w:ind w:firstLine="720"/>
+      </w:pPr>
+    </w:p>
+    <w:p>
+      <w:pPr>
+        <w:ind w:firstLine="720"/>
+      </w:pPr>
+    </w:p>
+    <w:p>
+      <w:pPr>
+        <w:pStyle w:val="Heading2"/>
+        <w:numPr>
+          <w:ilvl w:val="0"/>
+          <w:numId w:val="6"/>
+        </w:numPr>
+      </w:pPr>
+      <w:r>
+        <w:lastRenderedPageBreak/>
+        <w:t xml:space="preserve"> </w:t>
       </w:r>
     </w:p>
     <w:p/>
@@ -4025,7 +5092,7 @@
                     </pic:cNvPicPr>
                   </pic:nvPicPr>
                   <pic:blipFill>
-                    <a:blip r:embed="rId12">
+                    <a:blip r:embed="rId15">
                       <a:extLst>
                         <a:ext uri="{28A0092B-C50C-407E-A947-70E740481C1C}">
                           <a14:useLocalDpi xmlns:a14="http://schemas.microsoft.com/office/drawing/2010/main" val="0"/>
@@ -4436,7 +5503,6 @@
         <w:pStyle w:val="Heading2"/>
       </w:pPr>
       <w:r>
-        <w:lastRenderedPageBreak/>
         <w:t xml:space="preserve">28. </w:t>
       </w:r>
     </w:p>
@@ -4471,37 +5537,469 @@
         <w:t>tests at the lab to decrease this cost for some of the path.</w:t>
       </w:r>
       <w:r>
-        <w:t xml:space="preserve"> The possible solution would be to estimate the tests travel distance to the nearest lab, as is proposed in MDATestsTravelTimeToNearestLabHeuristic…</w:t>
+        <w:t xml:space="preserve"> </w:t>
       </w:r>
     </w:p>
     <w:p/>
     <w:p>
       <w:pPr>
         <w:pStyle w:val="Heading2"/>
-      </w:pPr>
-      <w:r>
-        <w:t xml:space="preserve">32. </w:t>
-      </w:r>
-    </w:p>
-    <w:p/>
-    <w:p>
-      <w:pPr>
-        <w:rPr>
-          <w:rFonts w:eastAsiaTheme="minorEastAsia"/>
-        </w:rPr>
-      </w:pPr>
-      <w:r>
-        <w:t xml:space="preserve">The algorithm is </w:t>
+        <w:numPr>
+          <w:ilvl w:val="0"/>
+          <w:numId w:val="9"/>
+        </w:numPr>
+      </w:pPr>
+      <w:r>
+        <w:lastRenderedPageBreak/>
+        <w:t xml:space="preserve"> </w:t>
+      </w:r>
+    </w:p>
+    <w:p>
+      <w:r>
+        <w:t>wet</w:t>
+      </w:r>
+    </w:p>
+    <w:p>
+      <w:pPr>
+        <w:pStyle w:val="Heading2"/>
+        <w:numPr>
+          <w:ilvl w:val="0"/>
+          <w:numId w:val="9"/>
+        </w:numPr>
+      </w:pPr>
+      <w:r>
+        <w:t xml:space="preserve"> </w:t>
+      </w:r>
+    </w:p>
+    <w:p>
+      <w:r>
+        <w:t>MDA</w:t>
+      </w:r>
+      <w:r>
+        <w:t xml:space="preserve">TestsTravelTimeToNearestLabHeuristic </w:t>
       </w:r>
       <w:r>
         <w:rPr>
           <w:b/>
           <w:bCs/>
         </w:rPr>
+        <w:t>is admissible</w:t>
+      </w:r>
+      <w:r>
+        <w:rPr>
+          <w:b/>
+          <w:bCs/>
+        </w:rPr>
+        <w:t>.</w:t>
+      </w:r>
+      <w:r>
+        <w:rPr>
+          <w:b/>
+          <w:bCs/>
+        </w:rPr>
+        <w:t xml:space="preserve"> </w:t>
+      </w:r>
+      <w:r>
+        <w:t xml:space="preserve">The most </w:t>
+      </w:r>
+      <w:r>
+        <w:t xml:space="preserve">optimal solution with regards to the </w:t>
+      </w:r>
+      <m:oMath>
+        <m:r>
+          <w:rPr>
+            <w:rFonts w:ascii="Cambria Math" w:hAnsi="Cambria Math"/>
+          </w:rPr>
+          <m:t>cos</m:t>
+        </m:r>
+        <m:sSubSup>
+          <m:sSubSupPr>
+            <m:ctrlPr>
+              <w:rPr>
+                <w:rFonts w:ascii="Cambria Math" w:hAnsi="Cambria Math"/>
+                <w:i/>
+              </w:rPr>
+            </m:ctrlPr>
+          </m:sSubSupPr>
+          <m:e>
+            <m:r>
+              <w:rPr>
+                <w:rFonts w:ascii="Cambria Math" w:hAnsi="Cambria Math"/>
+              </w:rPr>
+              <m:t>t</m:t>
+            </m:r>
+          </m:e>
+          <m:sub>
+            <m:r>
+              <w:rPr>
+                <w:rFonts w:ascii="Cambria Math" w:hAnsi="Cambria Math"/>
+              </w:rPr>
+              <m:t>d</m:t>
+            </m:r>
+          </m:sub>
+          <m:sup>
+            <m:r>
+              <w:rPr>
+                <w:rFonts w:ascii="Cambria Math" w:hAnsi="Cambria Math"/>
+              </w:rPr>
+              <m:t>tests travel</m:t>
+            </m:r>
+          </m:sup>
+        </m:sSubSup>
+      </m:oMath>
+      <w:r>
+        <w:rPr>
+          <w:rFonts w:eastAsiaTheme="minorEastAsia"/>
+        </w:rPr>
+        <w:t xml:space="preserve"> would be </w:t>
+      </w:r>
+      <w:r>
+        <w:t>to bring the tests, which are currently on the ambulance, to a closest lab, and to bring the tests from each apartment to the closest laboratory around. This is exactly what this heuristic estimates.</w:t>
+      </w:r>
+      <w:r>
+        <w:t xml:space="preserve"> Thus is satisfies the  condition for the admissible heuristic:</w:t>
+      </w:r>
+    </w:p>
+    <w:p>
+      <m:oMathPara>
+        <m:oMath>
+          <m:r>
+            <w:rPr>
+              <w:rFonts w:ascii="Cambria Math" w:hAnsi="Cambria Math"/>
+            </w:rPr>
+            <m:t>0≤</m:t>
+          </m:r>
+          <m:r>
+            <w:rPr>
+              <w:rFonts w:ascii="Cambria Math" w:hAnsi="Cambria Math"/>
+            </w:rPr>
+            <m:t>h</m:t>
+          </m:r>
+          <m:d>
+            <m:dPr>
+              <m:ctrlPr>
+                <w:rPr>
+                  <w:rFonts w:ascii="Cambria Math" w:hAnsi="Cambria Math"/>
+                  <w:i/>
+                </w:rPr>
+              </m:ctrlPr>
+            </m:dPr>
+            <m:e>
+              <m:r>
+                <w:rPr>
+                  <w:rFonts w:ascii="Cambria Math" w:hAnsi="Cambria Math"/>
+                </w:rPr>
+                <m:t>s</m:t>
+              </m:r>
+            </m:e>
+          </m:d>
+          <m:r>
+            <w:rPr>
+              <w:rFonts w:ascii="Cambria Math" w:hAnsi="Cambria Math"/>
+            </w:rPr>
+            <m:t>≤</m:t>
+          </m:r>
+          <m:sSup>
+            <m:sSupPr>
+              <m:ctrlPr>
+                <w:rPr>
+                  <w:rFonts w:ascii="Cambria Math" w:hAnsi="Cambria Math"/>
+                  <w:i/>
+                </w:rPr>
+              </m:ctrlPr>
+            </m:sSupPr>
+            <m:e>
+              <m:r>
+                <w:rPr>
+                  <w:rFonts w:ascii="Cambria Math" w:hAnsi="Cambria Math"/>
+                </w:rPr>
+                <m:t>h</m:t>
+              </m:r>
+            </m:e>
+            <m:sup>
+              <m:r>
+                <w:rPr>
+                  <w:rFonts w:ascii="Cambria Math" w:hAnsi="Cambria Math"/>
+                </w:rPr>
+                <m:t>*</m:t>
+              </m:r>
+            </m:sup>
+          </m:sSup>
+          <m:r>
+            <w:rPr>
+              <w:rFonts w:ascii="Cambria Math" w:hAnsi="Cambria Math"/>
+            </w:rPr>
+            <m:t>(s)</m:t>
+          </m:r>
+        </m:oMath>
+      </m:oMathPara>
+    </w:p>
+    <w:p>
+      <w:pPr>
+        <w:rPr>
+          <w:rFonts w:hint="cs"/>
+          <w:rtl/>
+        </w:rPr>
+      </w:pPr>
+    </w:p>
+    <w:p/>
+    <w:p/>
+    <w:p>
+      <w:pPr>
+        <w:pStyle w:val="Heading2"/>
+        <w:numPr>
+          <w:ilvl w:val="0"/>
+          <w:numId w:val="9"/>
+        </w:numPr>
+      </w:pPr>
+      <w:r>
+        <w:t xml:space="preserve"> </w:t>
+      </w:r>
+    </w:p>
+    <w:p/>
+    <w:p>
+      <w:pPr>
+        <w:pBdr>
+          <w:bottom w:val="single" w:sz="12" w:space="1" w:color="auto"/>
+        </w:pBdr>
+      </w:pPr>
+      <w:r>
+        <w:t xml:space="preserve">The output from running the Moderate MDA problem with </w:t>
+      </w:r>
+      <w:r>
+        <w:t>MDATestsTravelTimeToNearestLabHeuristic</w:t>
+      </w:r>
+      <w:r>
+        <w:t xml:space="preserve"> are the following:</w:t>
+      </w:r>
+    </w:p>
+    <w:p>
+      <w:r>
+        <w:t xml:space="preserve">MDA(moderate_MDA(8):TestsTravelDistance)   A* (h=MDA-TimeObjectiveSumOfMinAirDistFromLab, w=0.500)   </w:t>
+      </w:r>
+    </w:p>
+    <w:p>
+      <w:r>
+        <w:t xml:space="preserve">time:  57.93   #dev: 28853   |space|: 41799    total_g_cost: 104387.48471   </w:t>
+      </w:r>
+    </w:p>
+    <w:p>
+      <w:pPr>
+        <w:pBdr>
+          <w:bottom w:val="single" w:sz="12" w:space="1" w:color="auto"/>
+        </w:pBdr>
+      </w:pPr>
+      <w:r>
+        <w:t xml:space="preserve">total_cost: MDACost(dist= 148981.147m, tests-travel= 104387.485m)   |path|: 19   </w:t>
+      </w:r>
+    </w:p>
+    <w:p>
+      <w:pPr>
+        <w:rPr>
+          <w:rFonts w:eastAsiaTheme="minorEastAsia"/>
+        </w:rPr>
+      </w:pPr>
+      <w:r>
+        <w:t xml:space="preserve">Comparing to the solutions found to the same problem with other Heuristics, which relied on the </w:t>
+      </w:r>
+      <m:oMath>
+        <m:r>
+          <w:rPr>
+            <w:rFonts w:ascii="Cambria Math" w:hAnsi="Cambria Math"/>
+          </w:rPr>
+          <m:t>cos</m:t>
+        </m:r>
+        <m:sSubSup>
+          <m:sSubSupPr>
+            <m:ctrlPr>
+              <w:rPr>
+                <w:rFonts w:ascii="Cambria Math" w:hAnsi="Cambria Math"/>
+                <w:i/>
+              </w:rPr>
+            </m:ctrlPr>
+          </m:sSubSupPr>
+          <m:e>
+            <m:r>
+              <w:rPr>
+                <w:rFonts w:ascii="Cambria Math" w:hAnsi="Cambria Math"/>
+              </w:rPr>
+              <m:t>t</m:t>
+            </m:r>
+          </m:e>
+          <m:sub>
+            <m:r>
+              <w:rPr>
+                <w:rFonts w:ascii="Cambria Math" w:hAnsi="Cambria Math"/>
+              </w:rPr>
+              <m:t>d</m:t>
+            </m:r>
+          </m:sub>
+          <m:sup>
+            <m:r>
+              <w:rPr>
+                <w:rFonts w:ascii="Cambria Math" w:hAnsi="Cambria Math"/>
+              </w:rPr>
+              <m:t>dist</m:t>
+            </m:r>
+          </m:sup>
+        </m:sSubSup>
+      </m:oMath>
+      <w:r>
+        <w:rPr>
+          <w:rFonts w:eastAsiaTheme="minorEastAsia"/>
+        </w:rPr>
+        <w:t>:</w:t>
+      </w:r>
+    </w:p>
+    <w:p>
+      <w:pPr>
+        <w:pStyle w:val="ListParagraph"/>
+        <w:numPr>
+          <w:ilvl w:val="0"/>
+          <w:numId w:val="10"/>
+        </w:numPr>
+      </w:pPr>
+      <w:r>
+        <w:t>MDAMaxAirDistHeuristic</w:t>
+      </w:r>
+      <w:r>
+        <w:t xml:space="preserve"> : </w:t>
+      </w:r>
+    </w:p>
+    <w:p>
+      <w:pPr>
+        <w:pStyle w:val="ListParagraph"/>
+      </w:pPr>
+      <w:r>
+        <w:t>total_cost: MDACost(dist=  58254.187m, tests-travel= 131811.935m)   |path|: 13</w:t>
+      </w:r>
+    </w:p>
+    <w:p>
+      <w:pPr>
+        <w:pStyle w:val="ListParagraph"/>
+        <w:numPr>
+          <w:ilvl w:val="0"/>
+          <w:numId w:val="10"/>
+        </w:numPr>
+      </w:pPr>
+      <w:r>
+        <w:t>MDASumAirDistHeuristic</w:t>
+      </w:r>
+      <w:r>
+        <w:t xml:space="preserve"> :</w:t>
+      </w:r>
+    </w:p>
+    <w:p>
+      <w:pPr>
+        <w:pStyle w:val="ListParagraph"/>
+      </w:pPr>
+      <w:r>
+        <w:t xml:space="preserve">total_cost: MDACost(dist=  58254.187m, tests-travel= 131811.935m)   |path|: 13   </w:t>
+      </w:r>
+    </w:p>
+    <w:p>
+      <w:pPr>
+        <w:pStyle w:val="ListParagraph"/>
+        <w:numPr>
+          <w:ilvl w:val="0"/>
+          <w:numId w:val="10"/>
+        </w:numPr>
+      </w:pPr>
+      <w:r>
+        <w:t>MDAMSTAirDistHeuristic</w:t>
+      </w:r>
+      <w:r>
+        <w:t>:</w:t>
+      </w:r>
+    </w:p>
+    <w:p>
+      <w:pPr>
+        <w:pStyle w:val="ListParagraph"/>
+      </w:pPr>
+      <w:r>
+        <w:t xml:space="preserve">total_cost: MDACost(dist=  58254.187m, tests-travel= 131811.935m)   |path|: 13    </w:t>
+      </w:r>
+    </w:p>
+    <w:p>
+      <w:pPr>
+        <w:pStyle w:val="ListParagraph"/>
+      </w:pPr>
+    </w:p>
+    <w:p>
+      <w:pPr>
+        <w:pStyle w:val="ListParagraph"/>
+        <w:ind w:left="0"/>
+      </w:pPr>
+      <w:r>
+        <w:t xml:space="preserve">We can see that indeed, the tests-travel distance </w:t>
+      </w:r>
+      <w:r>
+        <w:rPr>
+          <w:b/>
+          <w:bCs/>
+        </w:rPr>
+        <w:t>has decreased</w:t>
+      </w:r>
+      <w:r>
+        <w:rPr>
+          <w:b/>
+          <w:bCs/>
+        </w:rPr>
+        <w:t xml:space="preserve">. </w:t>
+      </w:r>
+      <w:r>
+        <w:t xml:space="preserve">The ‘dist’ cost has increased, but this isn’t our optimization objective with </w:t>
+      </w:r>
+      <w:r>
+        <w:t>MDATestsTravelTimeToNearestLabHeuristic</w:t>
+      </w:r>
+      <w:r>
+        <w:t>.</w:t>
+      </w:r>
+      <w:r>
+        <w:t xml:space="preserve"> </w:t>
+      </w:r>
+      <w:r>
+        <w:t>The ‘path’ – number of paths made, has also increased – the agent visits the lab more often to drop the tests.</w:t>
+      </w:r>
+    </w:p>
+    <w:p/>
+    <w:p/>
+    <w:p/>
+    <w:p>
+      <w:pPr>
+        <w:pStyle w:val="Heading2"/>
+      </w:pPr>
+      <w:r>
+        <w:lastRenderedPageBreak/>
+        <w:t xml:space="preserve">32. </w:t>
+      </w:r>
+    </w:p>
+    <w:p/>
+    <w:p>
+      <w:pPr>
+        <w:rPr>
+          <w:rFonts w:eastAsiaTheme="minorEastAsia"/>
+        </w:rPr>
+      </w:pPr>
+      <w:r>
+        <w:t xml:space="preserve">The algorithm is </w:t>
+      </w:r>
+      <w:r>
+        <w:rPr>
+          <w:b/>
+          <w:bCs/>
+        </w:rPr>
         <w:t>complete</w:t>
       </w:r>
       <w:r>
-        <w:t>. In general, the UCS algorithm is complete.</w:t>
+        <w:t>. In general, the UCS algorithm is complete</w:t>
+      </w:r>
+      <w:r>
+        <w:t>, if the tree is finite, and if there are no cycles. There will be no cycles as stated earlier in the report due to the limitations of the problem</w:t>
+      </w:r>
+      <w:r>
+        <w:t>.</w:t>
       </w:r>
       <m:oMath>
         <m:r>
@@ -4776,7 +6274,7 @@
                     </pic:cNvPicPr>
                   </pic:nvPicPr>
                   <pic:blipFill>
-                    <a:blip r:embed="rId13" cstate="print">
+                    <a:blip r:embed="rId16" cstate="print">
                       <a:extLst>
                         <a:ext uri="{28A0092B-C50C-407E-A947-70E740481C1C}">
                           <a14:useLocalDpi xmlns:a14="http://schemas.microsoft.com/office/drawing/2010/main" val="0"/>
@@ -5241,7 +6739,6 @@
         <w:rPr>
           <w:rFonts w:eastAsiaTheme="minorEastAsia"/>
         </w:rPr>
-        <w:lastRenderedPageBreak/>
         <w:t xml:space="preserve">Obviously, </w:t>
       </w:r>
       <m:oMath>
@@ -5398,9 +6895,24 @@
     </w:p>
     <w:p>
       <w:pPr>
+        <w:rPr>
+          <w:rFonts w:eastAsiaTheme="minorEastAsia"/>
+        </w:rPr>
+      </w:pPr>
+    </w:p>
+    <w:p>
+      <w:pPr>
+        <w:rPr>
+          <w:rFonts w:eastAsiaTheme="minorEastAsia"/>
+        </w:rPr>
+      </w:pPr>
+    </w:p>
+    <w:p>
+      <w:pPr>
         <w:pStyle w:val="Heading2"/>
       </w:pPr>
       <w:r>
+        <w:lastRenderedPageBreak/>
         <w:t>34</w:t>
       </w:r>
       <w:r>
@@ -5948,6 +7460,471 @@
           <w:rFonts w:eastAsiaTheme="minorEastAsia"/>
         </w:rPr>
       </w:pPr>
+      <w:r>
+        <w:rPr>
+          <w:rFonts w:eastAsiaTheme="minorEastAsia"/>
+        </w:rPr>
+        <w:t>Comparing those results to the results from previous runs:</w:t>
+      </w:r>
+    </w:p>
+    <w:tbl>
+      <w:tblPr>
+        <w:tblStyle w:val="TableGrid"/>
+        <w:tblW w:w="0" w:type="auto"/>
+        <w:jc w:val="center"/>
+        <w:tblLook w:val="04A0" w:firstRow="1" w:lastRow="0" w:firstColumn="1" w:lastColumn="0" w:noHBand="0" w:noVBand="1"/>
+      </w:tblPr>
+      <w:tblGrid>
+        <w:gridCol w:w="1558"/>
+        <w:gridCol w:w="1558"/>
+        <w:gridCol w:w="1558"/>
+        <w:gridCol w:w="1558"/>
+        <w:gridCol w:w="1559"/>
+      </w:tblGrid>
+      <w:tr>
+        <w:trPr>
+          <w:jc w:val="center"/>
+        </w:trPr>
+        <w:tc>
+          <w:tcPr>
+            <w:tcW w:w="1558" w:type="dxa"/>
+            <w:shd w:val="clear" w:color="auto" w:fill="D9D9D9" w:themeFill="background1" w:themeFillShade="D9"/>
+          </w:tcPr>
+          <w:p>
+            <w:pPr>
+              <w:rPr>
+                <w:rFonts w:eastAsiaTheme="minorEastAsia"/>
+              </w:rPr>
+            </w:pPr>
+          </w:p>
+        </w:tc>
+        <w:tc>
+          <w:tcPr>
+            <w:tcW w:w="1558" w:type="dxa"/>
+            <w:shd w:val="clear" w:color="auto" w:fill="D9D9D9" w:themeFill="background1" w:themeFillShade="D9"/>
+          </w:tcPr>
+          <w:p>
+            <w:pPr>
+              <w:rPr>
+                <w:rFonts w:eastAsiaTheme="minorEastAsia"/>
+              </w:rPr>
+            </w:pPr>
+            <w:r>
+              <w:rPr>
+                <w:rFonts w:eastAsiaTheme="minorEastAsia"/>
+              </w:rPr>
+              <w:t>#dev</w:t>
+            </w:r>
+          </w:p>
+        </w:tc>
+        <w:tc>
+          <w:tcPr>
+            <w:tcW w:w="1558" w:type="dxa"/>
+            <w:shd w:val="clear" w:color="auto" w:fill="D9D9D9" w:themeFill="background1" w:themeFillShade="D9"/>
+          </w:tcPr>
+          <w:p>
+            <w:pPr>
+              <w:rPr>
+                <w:rFonts w:eastAsiaTheme="minorEastAsia"/>
+              </w:rPr>
+            </w:pPr>
+            <w:r>
+              <w:rPr>
+                <w:rFonts w:eastAsiaTheme="minorEastAsia"/>
+              </w:rPr>
+              <w:t>|space|</w:t>
+            </w:r>
+          </w:p>
+        </w:tc>
+        <w:tc>
+          <w:tcPr>
+            <w:tcW w:w="1558" w:type="dxa"/>
+            <w:shd w:val="clear" w:color="auto" w:fill="D9D9D9" w:themeFill="background1" w:themeFillShade="D9"/>
+          </w:tcPr>
+          <w:p>
+            <w:pPr>
+              <w:rPr>
+                <w:rFonts w:eastAsiaTheme="minorEastAsia"/>
+              </w:rPr>
+            </w:pPr>
+            <w:r>
+              <w:rPr>
+                <w:rFonts w:eastAsiaTheme="minorEastAsia"/>
+              </w:rPr>
+              <w:t>Dist</w:t>
+            </w:r>
+          </w:p>
+        </w:tc>
+        <w:tc>
+          <w:tcPr>
+            <w:tcW w:w="1559" w:type="dxa"/>
+            <w:shd w:val="clear" w:color="auto" w:fill="D9D9D9" w:themeFill="background1" w:themeFillShade="D9"/>
+          </w:tcPr>
+          <w:p>
+            <w:pPr>
+              <w:rPr>
+                <w:rFonts w:eastAsiaTheme="minorEastAsia"/>
+              </w:rPr>
+            </w:pPr>
+            <w:r>
+              <w:rPr>
+                <w:rFonts w:eastAsiaTheme="minorEastAsia"/>
+              </w:rPr>
+              <w:t>Dist-Tests</w:t>
+            </w:r>
+          </w:p>
+        </w:tc>
+      </w:tr>
+      <w:tr>
+        <w:trPr>
+          <w:jc w:val="center"/>
+        </w:trPr>
+        <w:tc>
+          <w:tcPr>
+            <w:tcW w:w="1558" w:type="dxa"/>
+            <w:shd w:val="clear" w:color="auto" w:fill="FBE4D5" w:themeFill="accent2" w:themeFillTint="33"/>
+          </w:tcPr>
+          <w:p>
+            <w:pPr>
+              <w:jc w:val="center"/>
+              <w:rPr>
+                <w:rFonts w:eastAsiaTheme="minorEastAsia"/>
+              </w:rPr>
+            </w:pPr>
+            <w:r>
+              <w:rPr>
+                <w:rFonts w:eastAsiaTheme="minorEastAsia"/>
+              </w:rPr>
+              <w:t>A2</w:t>
+            </w:r>
+          </w:p>
+        </w:tc>
+        <w:tc>
+          <w:tcPr>
+            <w:tcW w:w="1558" w:type="dxa"/>
+          </w:tcPr>
+          <w:p>
+            <w:pPr>
+              <w:jc w:val="center"/>
+              <w:rPr>
+                <w:rFonts w:eastAsiaTheme="minorEastAsia"/>
+              </w:rPr>
+            </w:pPr>
+            <w:r>
+              <w:rPr>
+                <w:rFonts w:eastAsiaTheme="minorEastAsia"/>
+              </w:rPr>
+              <w:t>28438</w:t>
+            </w:r>
+          </w:p>
+        </w:tc>
+        <w:tc>
+          <w:tcPr>
+            <w:tcW w:w="1558" w:type="dxa"/>
+          </w:tcPr>
+          <w:p>
+            <w:pPr>
+              <w:jc w:val="center"/>
+              <w:rPr>
+                <w:rFonts w:eastAsiaTheme="minorEastAsia"/>
+              </w:rPr>
+            </w:pPr>
+            <w:r>
+              <w:rPr>
+                <w:rFonts w:eastAsiaTheme="minorEastAsia"/>
+              </w:rPr>
+              <w:t>40498</w:t>
+            </w:r>
+          </w:p>
+        </w:tc>
+        <w:tc>
+          <w:tcPr>
+            <w:tcW w:w="1558" w:type="dxa"/>
+          </w:tcPr>
+          <w:p>
+            <w:pPr>
+              <w:jc w:val="center"/>
+              <w:rPr>
+                <w:rFonts w:eastAsiaTheme="minorEastAsia"/>
+              </w:rPr>
+            </w:pPr>
+            <w:r>
+              <w:rPr>
+                <w:rFonts w:eastAsiaTheme="minorEastAsia"/>
+              </w:rPr>
+              <w:t>89430.664</w:t>
+            </w:r>
+          </w:p>
+        </w:tc>
+        <w:tc>
+          <w:tcPr>
+            <w:tcW w:w="1559" w:type="dxa"/>
+          </w:tcPr>
+          <w:p>
+            <w:pPr>
+              <w:jc w:val="center"/>
+              <w:rPr>
+                <w:rFonts w:eastAsiaTheme="minorEastAsia"/>
+              </w:rPr>
+            </w:pPr>
+            <w:r>
+              <w:rPr>
+                <w:rFonts w:eastAsiaTheme="minorEastAsia"/>
+              </w:rPr>
+              <w:t>104387.485</w:t>
+            </w:r>
+          </w:p>
+        </w:tc>
+      </w:tr>
+      <w:tr>
+        <w:trPr>
+          <w:jc w:val="center"/>
+        </w:trPr>
+        <w:tc>
+          <w:tcPr>
+            <w:tcW w:w="1558" w:type="dxa"/>
+            <w:shd w:val="clear" w:color="auto" w:fill="FBE4D5" w:themeFill="accent2" w:themeFillTint="33"/>
+          </w:tcPr>
+          <w:p>
+            <w:pPr>
+              <w:jc w:val="center"/>
+              <w:rPr>
+                <w:rFonts w:eastAsiaTheme="minorEastAsia"/>
+              </w:rPr>
+            </w:pPr>
+            <w:r>
+              <w:rPr>
+                <w:rFonts w:eastAsiaTheme="minorEastAsia"/>
+              </w:rPr>
+              <w:t>A* (ex 31)</w:t>
+            </w:r>
+          </w:p>
+        </w:tc>
+        <w:tc>
+          <w:tcPr>
+            <w:tcW w:w="1558" w:type="dxa"/>
+          </w:tcPr>
+          <w:p>
+            <w:pPr>
+              <w:jc w:val="center"/>
+              <w:rPr>
+                <w:rFonts w:eastAsiaTheme="minorEastAsia"/>
+              </w:rPr>
+            </w:pPr>
+            <w:r>
+              <w:rPr>
+                <w:rFonts w:eastAsiaTheme="minorEastAsia"/>
+              </w:rPr>
+              <w:t>28853</w:t>
+            </w:r>
+          </w:p>
+        </w:tc>
+        <w:tc>
+          <w:tcPr>
+            <w:tcW w:w="1558" w:type="dxa"/>
+          </w:tcPr>
+          <w:p>
+            <w:pPr>
+              <w:jc w:val="center"/>
+              <w:rPr>
+                <w:rFonts w:eastAsiaTheme="minorEastAsia"/>
+              </w:rPr>
+            </w:pPr>
+            <w:r>
+              <w:rPr>
+                <w:rFonts w:eastAsiaTheme="minorEastAsia"/>
+              </w:rPr>
+              <w:t>41799</w:t>
+            </w:r>
+          </w:p>
+        </w:tc>
+        <w:tc>
+          <w:tcPr>
+            <w:tcW w:w="1558" w:type="dxa"/>
+          </w:tcPr>
+          <w:p>
+            <w:pPr>
+              <w:jc w:val="center"/>
+              <w:rPr>
+                <w:rFonts w:eastAsiaTheme="minorEastAsia"/>
+              </w:rPr>
+            </w:pPr>
+            <w:r>
+              <w:rPr>
+                <w:rFonts w:eastAsiaTheme="minorEastAsia"/>
+              </w:rPr>
+              <w:t>148981.147</w:t>
+            </w:r>
+          </w:p>
+        </w:tc>
+        <w:tc>
+          <w:tcPr>
+            <w:tcW w:w="1559" w:type="dxa"/>
+          </w:tcPr>
+          <w:p>
+            <w:pPr>
+              <w:jc w:val="center"/>
+              <w:rPr>
+                <w:rFonts w:eastAsiaTheme="minorEastAsia"/>
+              </w:rPr>
+            </w:pPr>
+            <w:r>
+              <w:rPr>
+                <w:rFonts w:eastAsiaTheme="minorEastAsia"/>
+              </w:rPr>
+              <w:t>104387.485</w:t>
+            </w:r>
+          </w:p>
+        </w:tc>
+      </w:tr>
+      <w:tr>
+        <w:trPr>
+          <w:jc w:val="center"/>
+        </w:trPr>
+        <w:tc>
+          <w:tcPr>
+            <w:tcW w:w="1558" w:type="dxa"/>
+            <w:shd w:val="clear" w:color="auto" w:fill="FBE4D5" w:themeFill="accent2" w:themeFillTint="33"/>
+          </w:tcPr>
+          <w:p>
+            <w:pPr>
+              <w:jc w:val="center"/>
+              <w:rPr>
+                <w:rFonts w:eastAsiaTheme="minorEastAsia"/>
+              </w:rPr>
+            </w:pPr>
+            <w:r>
+              <w:rPr>
+                <w:rFonts w:eastAsiaTheme="minorEastAsia"/>
+              </w:rPr>
+              <w:t>A* (ex 23)</w:t>
+            </w:r>
+          </w:p>
+        </w:tc>
+        <w:tc>
+          <w:tcPr>
+            <w:tcW w:w="1558" w:type="dxa"/>
+          </w:tcPr>
+          <w:p>
+            <w:pPr>
+              <w:jc w:val="center"/>
+              <w:rPr>
+                <w:rFonts w:eastAsiaTheme="minorEastAsia"/>
+              </w:rPr>
+            </w:pPr>
+            <w:r>
+              <w:rPr>
+                <w:rFonts w:eastAsiaTheme="minorEastAsia"/>
+              </w:rPr>
+              <w:t>29766</w:t>
+            </w:r>
+          </w:p>
+        </w:tc>
+        <w:tc>
+          <w:tcPr>
+            <w:tcW w:w="1558" w:type="dxa"/>
+          </w:tcPr>
+          <w:p>
+            <w:pPr>
+              <w:jc w:val="center"/>
+              <w:rPr>
+                <w:rFonts w:eastAsiaTheme="minorEastAsia"/>
+              </w:rPr>
+            </w:pPr>
+            <w:r>
+              <w:rPr>
+                <w:rFonts w:eastAsiaTheme="minorEastAsia"/>
+              </w:rPr>
+              <w:t>40024</w:t>
+            </w:r>
+          </w:p>
+        </w:tc>
+        <w:tc>
+          <w:tcPr>
+            <w:tcW w:w="1558" w:type="dxa"/>
+          </w:tcPr>
+          <w:p>
+            <w:pPr>
+              <w:jc w:val="center"/>
+              <w:rPr>
+                <w:rFonts w:eastAsiaTheme="minorEastAsia"/>
+              </w:rPr>
+            </w:pPr>
+            <w:r>
+              <w:rPr>
+                <w:rFonts w:eastAsiaTheme="minorEastAsia"/>
+              </w:rPr>
+              <w:t>58254.187</w:t>
+            </w:r>
+          </w:p>
+        </w:tc>
+        <w:tc>
+          <w:tcPr>
+            <w:tcW w:w="1559" w:type="dxa"/>
+          </w:tcPr>
+          <w:p>
+            <w:pPr>
+              <w:jc w:val="center"/>
+              <w:rPr>
+                <w:rFonts w:eastAsiaTheme="minorEastAsia"/>
+              </w:rPr>
+            </w:pPr>
+            <w:r>
+              <w:rPr>
+                <w:rFonts w:eastAsiaTheme="minorEastAsia"/>
+              </w:rPr>
+              <w:t>131811.935</w:t>
+            </w:r>
+          </w:p>
+        </w:tc>
+      </w:tr>
+    </w:tbl>
+    <w:p>
+      <w:pPr>
+        <w:rPr>
+          <w:rFonts w:eastAsiaTheme="minorEastAsia"/>
+        </w:rPr>
+      </w:pPr>
+    </w:p>
+    <w:p>
+      <w:pPr>
+        <w:rPr>
+          <w:rFonts w:eastAsiaTheme="minorEastAsia"/>
+        </w:rPr>
+      </w:pPr>
+      <w:r>
+        <w:rPr>
+          <w:rFonts w:eastAsiaTheme="minorEastAsia"/>
+        </w:rPr>
+        <w:t xml:space="preserve">We can observe that we have received </w:t>
+      </w:r>
+      <w:r>
+        <w:rPr>
+          <w:rFonts w:eastAsiaTheme="minorEastAsia"/>
+          <w:b/>
+          <w:bCs/>
+        </w:rPr>
+        <w:t>the same</w:t>
+      </w:r>
+      <w:r>
+        <w:rPr>
+          <w:rFonts w:eastAsiaTheme="minorEastAsia"/>
+        </w:rPr>
+        <w:t xml:space="preserve"> tests-distance as in the case in Ex.31, where only </w:t>
+      </w:r>
+      <w:r>
+        <w:t>MDATestsTravelTimeToNearestLabHeuristic</w:t>
+      </w:r>
+      <w:r>
+        <w:t xml:space="preserve"> heuristic was used, but the physical distance than the ambulance had to travel had decreased dramatically. </w:t>
+      </w:r>
+    </w:p>
+    <w:p>
+      <w:pPr>
+        <w:rPr>
+          <w:rFonts w:eastAsiaTheme="minorEastAsia"/>
+        </w:rPr>
+      </w:pPr>
     </w:p>
     <w:p>
       <w:pPr>
@@ -5963,41 +7940,56 @@
         <w:t xml:space="preserve">35. </w:t>
       </w:r>
     </w:p>
-    <w:p/>
-    <w:p/>
-    <w:p>
-      <w:pPr>
-        <w:pStyle w:val="Heading2"/>
-      </w:pPr>
-      <w:r>
-        <w:t xml:space="preserve">36. </w:t>
-      </w:r>
-    </w:p>
-    <w:p/>
-    <w:p>
-      <w:pPr>
-        <w:pStyle w:val="Heading2"/>
-      </w:pPr>
-      <w:r>
-        <w:t xml:space="preserve">37. </w:t>
-      </w:r>
-    </w:p>
-    <w:p/>
-    <w:p>
-      <w:r>
-        <w:t>Several benefits of A2 over A2:</w:t>
-      </w:r>
-    </w:p>
-    <w:p>
-      <w:pPr>
-        <w:pStyle w:val="ListParagraph"/>
-        <w:numPr>
-          <w:ilvl w:val="0"/>
-          <w:numId w:val="3"/>
-        </w:numPr>
-      </w:pPr>
-      <w:r>
-        <w:t xml:space="preserve">It does not store nodes in the Open queue, the cost of which does not meet the condition of being less than </w:t>
+    <w:p>
+      <w:pPr>
+        <w:rPr>
+          <w:rFonts w:eastAsiaTheme="minorEastAsia"/>
+        </w:rPr>
+      </w:pPr>
+      <w:r>
+        <w:t>The statement is incorrect</w:t>
+      </w:r>
+      <w:r>
+        <w:t xml:space="preserve">. This can be seen by trying small values of </w:t>
+      </w:r>
+      <m:oMath>
+        <m:r>
+          <w:rPr>
+            <w:rFonts w:ascii="Cambria Math" w:hAnsi="Cambria Math"/>
+          </w:rPr>
+          <m:t>ϵ</m:t>
+        </m:r>
+      </m:oMath>
+      <w:r>
+        <w:rPr>
+          <w:rFonts w:eastAsiaTheme="minorEastAsia"/>
+        </w:rPr>
+        <w:t xml:space="preserve"> in code, where the algorithm won’t return any solution for small values of it.</w:t>
+      </w:r>
+    </w:p>
+    <w:p>
+      <w:pPr>
+        <w:rPr>
+          <w:rFonts w:eastAsiaTheme="minorEastAsia"/>
+        </w:rPr>
+      </w:pPr>
+      <w:r>
+        <w:rPr>
+          <w:rFonts w:eastAsiaTheme="minorEastAsia"/>
+        </w:rPr>
+        <w:t xml:space="preserve">Theoretical prove: </w:t>
+      </w:r>
+      <w:r>
+        <w:rPr>
+          <w:rFonts w:eastAsiaTheme="minorEastAsia"/>
+        </w:rPr>
+        <w:t>The cost of the nodes that are placed in the OPEN queue can be updated in the A* algorithm</w:t>
+      </w:r>
+      <w:r>
+        <w:rPr>
+          <w:rFonts w:eastAsiaTheme="minorEastAsia"/>
+        </w:rPr>
+        <w:t xml:space="preserve">, if the new cost for reaching those nodes is smaller than the existing cost. If for example some solution passes through node B, and the first cost reaching B found it greater than </w:t>
       </w:r>
       <m:oMath>
         <m:d>
@@ -6059,6 +8051,155 @@
           </m:sup>
         </m:sSubSup>
       </m:oMath>
+      <w:r>
+        <w:rPr>
+          <w:rFonts w:eastAsiaTheme="minorEastAsia"/>
+        </w:rPr>
+        <w:t xml:space="preserve">, this node will not enter the OPEN queue. </w:t>
+      </w:r>
+      <w:r>
+        <w:rPr>
+          <w:rFonts w:eastAsiaTheme="minorEastAsia"/>
+        </w:rPr>
+        <w:t xml:space="preserve">Thus it means that automatically we don’t develop this solution. </w:t>
+      </w:r>
+    </w:p>
+    <w:p>
+      <w:pPr>
+        <w:rPr>
+          <w:rFonts w:eastAsiaTheme="minorEastAsia"/>
+        </w:rPr>
+      </w:pPr>
+      <w:r>
+        <w:rPr>
+          <w:rFonts w:eastAsiaTheme="minorEastAsia"/>
+        </w:rPr>
+        <w:t xml:space="preserve">This cost may be higher than </w:t>
+      </w:r>
+      <m:oMath>
+        <m:d>
+          <m:dPr>
+            <m:ctrlPr>
+              <w:rPr>
+                <w:rFonts w:ascii="Cambria Math" w:eastAsiaTheme="minorEastAsia" w:hAnsi="Cambria Math"/>
+                <w:i/>
+              </w:rPr>
+            </m:ctrlPr>
+          </m:dPr>
+          <m:e>
+            <m:r>
+              <w:rPr>
+                <w:rFonts w:ascii="Cambria Math" w:eastAsiaTheme="minorEastAsia" w:hAnsi="Cambria Math"/>
+              </w:rPr>
+              <m:t>1+ϵ</m:t>
+            </m:r>
+          </m:e>
+        </m:d>
+        <m:r>
+          <w:rPr>
+            <w:rFonts w:ascii="Cambria Math" w:eastAsiaTheme="minorEastAsia" w:hAnsi="Cambria Math"/>
+          </w:rPr>
+          <m:t>⋅</m:t>
+        </m:r>
+        <m:sSubSup>
+          <m:sSubSupPr>
+            <m:ctrlPr>
+              <w:rPr>
+                <w:rFonts w:ascii="Cambria Math" w:eastAsiaTheme="minorEastAsia" w:hAnsi="Cambria Math"/>
+                <w:i/>
+              </w:rPr>
+            </m:ctrlPr>
+          </m:sSubSupPr>
+          <m:e>
+            <m:r>
+              <w:rPr>
+                <w:rFonts w:ascii="Cambria Math" w:eastAsiaTheme="minorEastAsia" w:hAnsi="Cambria Math"/>
+              </w:rPr>
+              <m:t>C</m:t>
+            </m:r>
+          </m:e>
+          <m:sub>
+            <m:r>
+              <w:rPr>
+                <w:rFonts w:ascii="Cambria Math" w:eastAsiaTheme="minorEastAsia" w:hAnsi="Cambria Math"/>
+              </w:rPr>
+              <m:t>dist</m:t>
+            </m:r>
+          </m:sub>
+          <m:sup>
+            <m:r>
+              <w:rPr>
+                <w:rFonts w:ascii="Cambria Math" w:eastAsiaTheme="minorEastAsia" w:hAnsi="Cambria Math"/>
+              </w:rPr>
+              <m:t>*</m:t>
+            </m:r>
+          </m:sup>
+        </m:sSubSup>
+      </m:oMath>
+      <w:r>
+        <w:rPr>
+          <w:rFonts w:eastAsiaTheme="minorEastAsia"/>
+        </w:rPr>
+        <w:t xml:space="preserve">, but would later be improved by discovering new, cheaper cost. But since we don’t put this node in OPEN, </w:t>
+      </w:r>
+      <w:r>
+        <w:rPr>
+          <w:rFonts w:eastAsiaTheme="minorEastAsia"/>
+        </w:rPr>
+        <w:t>we cancel this option, and this solution will be not be developed. Thus, some solutions may be lost.</w:t>
+      </w:r>
+    </w:p>
+    <w:p/>
+    <w:p/>
+    <w:p>
+      <w:pPr>
+        <w:pStyle w:val="Heading2"/>
+      </w:pPr>
+      <w:r>
+        <w:lastRenderedPageBreak/>
+        <w:t xml:space="preserve">36. </w:t>
+      </w:r>
+    </w:p>
+    <w:p/>
+    <w:p>
+      <w:r>
+        <w:t xml:space="preserve">The statement is correct under the combined criterion. It was shown earlier that </w:t>
+      </w:r>
+      <w:r>
+        <w:t>MDATestsTravelTimeToNearestLabHeuristic</w:t>
+      </w:r>
+      <w:r>
+        <w:t xml:space="preserve"> is admissible, thus with the A* algorithm, it will return the optimal solution from the </w:t>
+      </w:r>
+      <m:oMath>
+        <m:r>
+          <w:rPr>
+            <w:rFonts w:ascii="Cambria Math" w:eastAsiaTheme="minorEastAsia" w:hAnsi="Cambria Math"/>
+          </w:rPr>
+          <m:t>DistEstOptimal</m:t>
+        </m:r>
+      </m:oMath>
+      <w:r>
+        <w:rPr>
+          <w:rFonts w:eastAsiaTheme="minorEastAsia"/>
+        </w:rPr>
+        <w:t xml:space="preserve"> group. </w:t>
+      </w:r>
+    </w:p>
+    <w:p/>
+    <w:p>
+      <w:pPr>
+        <w:pStyle w:val="Heading2"/>
+      </w:pPr>
+      <w:r>
+        <w:t xml:space="preserve">37. </w:t>
+      </w:r>
+    </w:p>
+    <w:p/>
+    <w:p>
+      <w:r>
+        <w:t>Several benefits of A2 over A2:</w:t>
+      </w:r>
     </w:p>
     <w:p>
       <w:pPr>
@@ -6069,57 +8210,697 @@
         </w:numPr>
       </w:pPr>
       <w:r>
+        <w:t xml:space="preserve">It does not store nodes in the Open queue, the cost of which does not meet the condition of being less than </w:t>
+      </w:r>
+      <m:oMath>
+        <m:d>
+          <m:dPr>
+            <m:ctrlPr>
+              <w:rPr>
+                <w:rFonts w:ascii="Cambria Math" w:eastAsiaTheme="minorEastAsia" w:hAnsi="Cambria Math"/>
+                <w:i/>
+              </w:rPr>
+            </m:ctrlPr>
+          </m:dPr>
+          <m:e>
+            <m:r>
+              <w:rPr>
+                <w:rFonts w:ascii="Cambria Math" w:eastAsiaTheme="minorEastAsia" w:hAnsi="Cambria Math"/>
+              </w:rPr>
+              <m:t>1+ϵ</m:t>
+            </m:r>
+          </m:e>
+        </m:d>
+        <m:r>
+          <w:rPr>
+            <w:rFonts w:ascii="Cambria Math" w:eastAsiaTheme="minorEastAsia" w:hAnsi="Cambria Math"/>
+          </w:rPr>
+          <m:t>⋅</m:t>
+        </m:r>
+        <m:sSubSup>
+          <m:sSubSupPr>
+            <m:ctrlPr>
+              <w:rPr>
+                <w:rFonts w:ascii="Cambria Math" w:eastAsiaTheme="minorEastAsia" w:hAnsi="Cambria Math"/>
+                <w:i/>
+              </w:rPr>
+            </m:ctrlPr>
+          </m:sSubSupPr>
+          <m:e>
+            <m:r>
+              <w:rPr>
+                <w:rFonts w:ascii="Cambria Math" w:eastAsiaTheme="minorEastAsia" w:hAnsi="Cambria Math"/>
+              </w:rPr>
+              <m:t>C</m:t>
+            </m:r>
+          </m:e>
+          <m:sub>
+            <m:r>
+              <w:rPr>
+                <w:rFonts w:ascii="Cambria Math" w:eastAsiaTheme="minorEastAsia" w:hAnsi="Cambria Math"/>
+              </w:rPr>
+              <m:t>dist</m:t>
+            </m:r>
+          </m:sub>
+          <m:sup>
+            <m:r>
+              <w:rPr>
+                <w:rFonts w:ascii="Cambria Math" w:eastAsiaTheme="minorEastAsia" w:hAnsi="Cambria Math"/>
+              </w:rPr>
+              <m:t>*</m:t>
+            </m:r>
+          </m:sup>
+        </m:sSubSup>
+      </m:oMath>
+    </w:p>
+    <w:p>
+      <w:pPr>
+        <w:pStyle w:val="ListParagraph"/>
+        <w:numPr>
+          <w:ilvl w:val="0"/>
+          <w:numId w:val="3"/>
+        </w:numPr>
+      </w:pPr>
+      <w:r>
         <w:rPr>
           <w:rFonts w:eastAsiaTheme="minorEastAsia"/>
         </w:rPr>
         <w:t xml:space="preserve">It runs the UCS search algorithm, which always choses to open the next closest node, and doesn’t relate to any heuristics. </w:t>
+      </w:r>
+    </w:p>
+    <w:p/>
+    <w:p>
+      <w:pPr>
+        <w:pStyle w:val="Heading2"/>
+        <w:numPr>
+          <w:ilvl w:val="0"/>
+          <w:numId w:val="11"/>
+        </w:numPr>
+      </w:pPr>
+      <w:r>
+        <w:t xml:space="preserve"> </w:t>
+      </w:r>
+    </w:p>
+    <w:p>
+      <w:r>
+        <w:t>wet</w:t>
+      </w:r>
+    </w:p>
+    <w:p>
+      <w:pPr>
+        <w:pStyle w:val="Heading2"/>
+        <w:numPr>
+          <w:ilvl w:val="0"/>
+          <w:numId w:val="11"/>
+        </w:numPr>
+      </w:pPr>
+      <w:r>
+        <w:t xml:space="preserve"> </w:t>
+      </w:r>
+    </w:p>
+    <w:p/>
+    <w:p>
+      <w:r>
+        <w:t xml:space="preserve">The reference from the regular A* </w:t>
+      </w:r>
+      <w:r>
+        <w:t>:</w:t>
+      </w:r>
+    </w:p>
+    <w:p>
+      <w:pPr>
+        <w:pBdr>
+          <w:top w:val="single" w:sz="12" w:space="1" w:color="auto"/>
+          <w:bottom w:val="single" w:sz="12" w:space="1" w:color="auto"/>
+        </w:pBdr>
+      </w:pPr>
+      <w:r>
+        <w:t>MDA(small_MDA(5):Distance)            A* (h=MDA-MST-AirDist, w=0.500)   time:  13.63   #dev: 575     |space|: 947      total_g_cost: 31528.65909   total_cost: MDACost(dist=  31528.659m, tests-travel=  52112.429m)   |path|: 8</w:t>
+      </w:r>
+    </w:p>
+    <w:p/>
+    <w:p>
+      <w:pPr>
+        <w:pBdr>
+          <w:bottom w:val="single" w:sz="12" w:space="1" w:color="auto"/>
+        </w:pBdr>
+      </w:pPr>
+      <w:r>
+        <w:t>And output using the E* epsilon:</w:t>
+      </w:r>
+    </w:p>
+    <w:p>
+      <w:r>
+        <w:t xml:space="preserve">MDA(small_MDA(5):Distance)            A*eps (h=MDA-MST-AirDist, w=0.500)   </w:t>
+      </w:r>
+    </w:p>
+    <w:p>
+      <w:r>
+        <w:t xml:space="preserve">time:  15.46   #dev: 564     |space|: 933      total_g_cost: 31528.65909   </w:t>
+      </w:r>
+    </w:p>
+    <w:p>
+      <w:pPr>
+        <w:pBdr>
+          <w:bottom w:val="single" w:sz="12" w:space="1" w:color="auto"/>
+        </w:pBdr>
+      </w:pPr>
+      <w:r>
+        <w:t>total_cost: MDACost(dist=  31528.659m, tests-travel=  52112.429m)   |path|: 8</w:t>
+      </w:r>
+    </w:p>
+    <w:p/>
+    <w:p>
+      <w:r>
+        <w:t>We have developed less states (564 &lt; 575</w:t>
+      </w:r>
+      <w:r>
+        <w:t>)</w:t>
+      </w:r>
+      <w:r>
+        <w:t xml:space="preserve"> as expected, </w:t>
+      </w:r>
+      <w:r>
+        <w:t>since we use the Air dist SUM heuristic</w:t>
+      </w:r>
+      <w:r>
+        <w:t xml:space="preserve">, allowing the solution to be </w:t>
+      </w:r>
+      <m:oMath>
+        <m:r>
+          <w:rPr>
+            <w:rFonts w:ascii="Cambria Math" w:hAnsi="Cambria Math"/>
+          </w:rPr>
+          <m:t>ϵ</m:t>
+        </m:r>
+      </m:oMath>
+      <w:r>
+        <w:rPr>
+          <w:rFonts w:eastAsiaTheme="minorEastAsia"/>
+        </w:rPr>
+        <w:t xml:space="preserve"> times bigger than the optimal soluition.</w:t>
       </w:r>
     </w:p>
     <w:p/>
     <w:p/>
+    <w:p>
+      <w:pPr>
+        <w:pStyle w:val="Heading2"/>
+        <w:numPr>
+          <w:ilvl w:val="0"/>
+          <w:numId w:val="11"/>
+        </w:numPr>
+      </w:pPr>
+      <w:r>
+        <w:lastRenderedPageBreak/>
+        <w:t xml:space="preserve"> </w:t>
+      </w:r>
+    </w:p>
+    <w:p>
+      <w:r>
+        <w:t>Wet</w:t>
+      </w:r>
+    </w:p>
+    <w:p>
+      <w:pPr>
+        <w:pStyle w:val="Heading2"/>
+        <w:numPr>
+          <w:ilvl w:val="0"/>
+          <w:numId w:val="11"/>
+        </w:numPr>
+      </w:pPr>
+      <w:r>
+        <w:t xml:space="preserve"> </w:t>
+      </w:r>
+    </w:p>
+    <w:p>
+      <w:pPr>
+        <w:rPr>
+          <w:color w:val="FF0000"/>
+        </w:rPr>
+      </w:pPr>
+      <w:r>
+        <w:t xml:space="preserve"> </w:t>
+      </w:r>
+    </w:p>
+    <w:p>
+      <w:pPr>
+        <w:pBdr>
+          <w:bottom w:val="single" w:sz="12" w:space="1" w:color="auto"/>
+        </w:pBdr>
+      </w:pPr>
+      <w:r>
+        <w:t>The result obtained is the following:</w:t>
+      </w:r>
+    </w:p>
+    <w:p>
+      <w:r>
+        <w:t xml:space="preserve">MDA(moderate_MDA(8):Distance)         Anytime-A* (h=MDA-MST-AirDist, w=0.800)   </w:t>
+      </w:r>
+    </w:p>
+    <w:p>
+      <w:r>
+        <w:t xml:space="preserve">time:  37.76   #dev: 1027    |space|: 740      total_g_cost: 64055.65000   </w:t>
+      </w:r>
+    </w:p>
+    <w:p>
+      <w:pPr>
+        <w:pBdr>
+          <w:bottom w:val="single" w:sz="12" w:space="1" w:color="auto"/>
+        </w:pBdr>
+      </w:pPr>
+      <w:r>
+        <w:t>total_cost: MDACost(dist=  64055.650m, tests-travel= 131870.337m)   |path|: 13</w:t>
+      </w:r>
+    </w:p>
     <w:p/>
-    <w:p/>
-    <w:p>
-      <w:pPr>
-        <w:pStyle w:val="Heading2"/>
-      </w:pPr>
-      <w:r>
-        <w:lastRenderedPageBreak/>
-        <w:t xml:space="preserve">39. </w:t>
-      </w:r>
-    </w:p>
-    <w:p/>
-    <w:p>
-      <w:r>
-        <w:t>Reference:</w:t>
-      </w:r>
-    </w:p>
-    <w:p>
-      <w:r>
-        <w:t>MDA(small_MDA(5):Distance)            A* (h=MDA-MST-AirDist, w=0.500)   time:  13.63   #dev: 575     |space|: 947      total_g_cost: 31528.65909   total_cost: MDACost(dist=  31528.659m, tests-travel=  52112.429m)   |path|: 8</w:t>
-      </w:r>
-    </w:p>
-    <w:p/>
-    <w:p>
-      <w:r>
-        <w:t>MDA(small_MDA(5):Distance)            A*eps (h=MDA-MST-AirDist, w=0.500)   time: 132.45   #dev: 846     |space|: 536      total_g_cost: 31528.65909   total_cost: MDACost(dist=  31528.659m, tests-travel=  52112.429m)   |path|: 8</w:t>
-      </w:r>
-    </w:p>
-    <w:p/>
-    <w:p>
-      <w:r>
-        <w:t>Same solution</w:t>
-      </w:r>
-      <w:r>
-        <w:t>.</w:t>
-      </w:r>
-    </w:p>
-    <w:p>
-      <w:r>
-        <w:t>More opened nodes, less space..</w:t>
-      </w:r>
-    </w:p>
-    <w:p/>
+    <w:p>
+      <w:pPr>
+        <w:shd w:val="clear" w:color="auto" w:fill="FFFFFF"/>
+        <w:spacing w:line="285" w:lineRule="atLeast"/>
+        <w:rPr>
+          <w:rFonts w:eastAsia="Times New Roman" w:cstheme="minorHAnsi"/>
+          <w:color w:val="000000"/>
+        </w:rPr>
+      </w:pPr>
+      <w:r>
+        <w:rPr>
+          <w:rFonts w:cstheme="minorHAnsi"/>
+        </w:rPr>
+        <w:t xml:space="preserve">We compare the results with the regular A* </w:t>
+      </w:r>
+      <w:r>
+        <w:rPr>
+          <w:rFonts w:cstheme="minorHAnsi"/>
+        </w:rPr>
+        <w:t xml:space="preserve">with the same heuristic function </w:t>
+      </w:r>
+      <w:r>
+        <w:rPr>
+          <w:rFonts w:eastAsia="Times New Roman" w:cstheme="minorHAnsi"/>
+          <w:color w:val="000000"/>
+        </w:rPr>
+        <w:t>MDAMSTAirDistHeuristic</w:t>
+      </w:r>
+      <w:r>
+        <w:rPr>
+          <w:rFonts w:eastAsia="Times New Roman" w:cstheme="minorHAnsi"/>
+          <w:color w:val="000000"/>
+        </w:rPr>
+        <w:t xml:space="preserve"> from Ex 23</w:t>
+      </w:r>
+      <w:r>
+        <w:rPr>
+          <w:rFonts w:eastAsia="Times New Roman" w:cstheme="minorHAnsi"/>
+          <w:color w:val="000000"/>
+        </w:rPr>
+        <w:t>:</w:t>
+      </w:r>
+    </w:p>
+    <w:p>
+      <w:pPr>
+        <w:shd w:val="clear" w:color="auto" w:fill="FFFFFF"/>
+        <w:spacing w:line="285" w:lineRule="atLeast"/>
+        <w:rPr>
+          <w:rFonts w:eastAsia="Times New Roman" w:cstheme="minorHAnsi"/>
+          <w:color w:val="000000"/>
+        </w:rPr>
+      </w:pPr>
+    </w:p>
+    <w:tbl>
+      <w:tblPr>
+        <w:tblStyle w:val="TableGrid"/>
+        <w:tblW w:w="0" w:type="auto"/>
+        <w:jc w:val="center"/>
+        <w:tblLook w:val="04A0" w:firstRow="1" w:lastRow="0" w:firstColumn="1" w:lastColumn="0" w:noHBand="0" w:noVBand="1"/>
+      </w:tblPr>
+      <w:tblGrid>
+        <w:gridCol w:w="1558"/>
+        <w:gridCol w:w="1558"/>
+        <w:gridCol w:w="1558"/>
+        <w:gridCol w:w="1558"/>
+        <w:gridCol w:w="1559"/>
+      </w:tblGrid>
+      <w:tr>
+        <w:trPr>
+          <w:jc w:val="center"/>
+        </w:trPr>
+        <w:tc>
+          <w:tcPr>
+            <w:tcW w:w="1558" w:type="dxa"/>
+            <w:shd w:val="clear" w:color="auto" w:fill="D9D9D9" w:themeFill="background1" w:themeFillShade="D9"/>
+          </w:tcPr>
+          <w:p>
+            <w:pPr>
+              <w:rPr>
+                <w:rFonts w:eastAsiaTheme="minorEastAsia"/>
+              </w:rPr>
+            </w:pPr>
+          </w:p>
+        </w:tc>
+        <w:tc>
+          <w:tcPr>
+            <w:tcW w:w="1558" w:type="dxa"/>
+            <w:shd w:val="clear" w:color="auto" w:fill="D9D9D9" w:themeFill="background1" w:themeFillShade="D9"/>
+          </w:tcPr>
+          <w:p>
+            <w:pPr>
+              <w:rPr>
+                <w:rFonts w:eastAsiaTheme="minorEastAsia"/>
+              </w:rPr>
+            </w:pPr>
+            <w:r>
+              <w:rPr>
+                <w:rFonts w:eastAsiaTheme="minorEastAsia"/>
+              </w:rPr>
+              <w:t>#dev</w:t>
+            </w:r>
+          </w:p>
+        </w:tc>
+        <w:tc>
+          <w:tcPr>
+            <w:tcW w:w="1558" w:type="dxa"/>
+            <w:shd w:val="clear" w:color="auto" w:fill="D9D9D9" w:themeFill="background1" w:themeFillShade="D9"/>
+          </w:tcPr>
+          <w:p>
+            <w:pPr>
+              <w:rPr>
+                <w:rFonts w:eastAsiaTheme="minorEastAsia"/>
+              </w:rPr>
+            </w:pPr>
+            <w:r>
+              <w:rPr>
+                <w:rFonts w:eastAsiaTheme="minorEastAsia"/>
+              </w:rPr>
+              <w:t>|space|</w:t>
+            </w:r>
+          </w:p>
+        </w:tc>
+        <w:tc>
+          <w:tcPr>
+            <w:tcW w:w="1558" w:type="dxa"/>
+            <w:shd w:val="clear" w:color="auto" w:fill="D9D9D9" w:themeFill="background1" w:themeFillShade="D9"/>
+          </w:tcPr>
+          <w:p>
+            <w:pPr>
+              <w:rPr>
+                <w:rFonts w:eastAsiaTheme="minorEastAsia"/>
+              </w:rPr>
+            </w:pPr>
+            <w:r>
+              <w:rPr>
+                <w:rFonts w:eastAsiaTheme="minorEastAsia"/>
+              </w:rPr>
+              <w:t>Dist</w:t>
+            </w:r>
+          </w:p>
+        </w:tc>
+        <w:tc>
+          <w:tcPr>
+            <w:tcW w:w="1559" w:type="dxa"/>
+            <w:shd w:val="clear" w:color="auto" w:fill="D9D9D9" w:themeFill="background1" w:themeFillShade="D9"/>
+          </w:tcPr>
+          <w:p>
+            <w:pPr>
+              <w:rPr>
+                <w:rFonts w:eastAsiaTheme="minorEastAsia"/>
+              </w:rPr>
+            </w:pPr>
+            <w:r>
+              <w:rPr>
+                <w:rFonts w:eastAsiaTheme="minorEastAsia"/>
+              </w:rPr>
+              <w:t>Dist-Tests</w:t>
+            </w:r>
+          </w:p>
+        </w:tc>
+      </w:tr>
+      <w:tr>
+        <w:trPr>
+          <w:jc w:val="center"/>
+        </w:trPr>
+        <w:tc>
+          <w:tcPr>
+            <w:tcW w:w="1558" w:type="dxa"/>
+            <w:shd w:val="clear" w:color="auto" w:fill="FBE4D5" w:themeFill="accent2" w:themeFillTint="33"/>
+          </w:tcPr>
+          <w:p>
+            <w:pPr>
+              <w:jc w:val="center"/>
+              <w:rPr>
+                <w:rFonts w:eastAsiaTheme="minorEastAsia"/>
+              </w:rPr>
+            </w:pPr>
+            <w:r>
+              <w:rPr>
+                <w:rFonts w:eastAsiaTheme="minorEastAsia"/>
+              </w:rPr>
+              <w:t>Anyitime A*</w:t>
+            </w:r>
+          </w:p>
+        </w:tc>
+        <w:tc>
+          <w:tcPr>
+            <w:tcW w:w="1558" w:type="dxa"/>
+          </w:tcPr>
+          <w:p>
+            <w:pPr>
+              <w:jc w:val="center"/>
+              <w:rPr>
+                <w:rFonts w:eastAsiaTheme="minorEastAsia"/>
+              </w:rPr>
+            </w:pPr>
+            <w:r>
+              <w:rPr>
+                <w:rFonts w:eastAsiaTheme="minorEastAsia"/>
+              </w:rPr>
+              <w:t>1027</w:t>
+            </w:r>
+          </w:p>
+        </w:tc>
+        <w:tc>
+          <w:tcPr>
+            <w:tcW w:w="1558" w:type="dxa"/>
+          </w:tcPr>
+          <w:p>
+            <w:pPr>
+              <w:jc w:val="center"/>
+              <w:rPr>
+                <w:rFonts w:eastAsiaTheme="minorEastAsia"/>
+              </w:rPr>
+            </w:pPr>
+            <w:r>
+              <w:rPr>
+                <w:rFonts w:eastAsiaTheme="minorEastAsia"/>
+              </w:rPr>
+              <w:t>740</w:t>
+            </w:r>
+          </w:p>
+        </w:tc>
+        <w:tc>
+          <w:tcPr>
+            <w:tcW w:w="1558" w:type="dxa"/>
+          </w:tcPr>
+          <w:p>
+            <w:pPr>
+              <w:jc w:val="center"/>
+              <w:rPr>
+                <w:rFonts w:eastAsiaTheme="minorEastAsia"/>
+              </w:rPr>
+            </w:pPr>
+            <w:r>
+              <w:rPr>
+                <w:rFonts w:eastAsiaTheme="minorEastAsia"/>
+              </w:rPr>
+              <w:t>64055.650</w:t>
+            </w:r>
+          </w:p>
+        </w:tc>
+        <w:tc>
+          <w:tcPr>
+            <w:tcW w:w="1559" w:type="dxa"/>
+          </w:tcPr>
+          <w:p>
+            <w:pPr>
+              <w:jc w:val="center"/>
+              <w:rPr>
+                <w:rFonts w:eastAsiaTheme="minorEastAsia"/>
+              </w:rPr>
+            </w:pPr>
+            <w:r>
+              <w:rPr>
+                <w:rFonts w:eastAsiaTheme="minorEastAsia"/>
+              </w:rPr>
+              <w:t>131870.337</w:t>
+            </w:r>
+          </w:p>
+        </w:tc>
+      </w:tr>
+      <w:tr>
+        <w:trPr>
+          <w:jc w:val="center"/>
+        </w:trPr>
+        <w:tc>
+          <w:tcPr>
+            <w:tcW w:w="1558" w:type="dxa"/>
+            <w:shd w:val="clear" w:color="auto" w:fill="FBE4D5" w:themeFill="accent2" w:themeFillTint="33"/>
+          </w:tcPr>
+          <w:p>
+            <w:pPr>
+              <w:jc w:val="center"/>
+              <w:rPr>
+                <w:rFonts w:eastAsiaTheme="minorEastAsia"/>
+              </w:rPr>
+            </w:pPr>
+            <w:r>
+              <w:rPr>
+                <w:rFonts w:eastAsiaTheme="minorEastAsia"/>
+              </w:rPr>
+              <w:t>A* (ex 23)</w:t>
+            </w:r>
+          </w:p>
+        </w:tc>
+        <w:tc>
+          <w:tcPr>
+            <w:tcW w:w="1558" w:type="dxa"/>
+          </w:tcPr>
+          <w:p>
+            <w:pPr>
+              <w:jc w:val="center"/>
+              <w:rPr>
+                <w:rFonts w:eastAsiaTheme="minorEastAsia"/>
+              </w:rPr>
+            </w:pPr>
+            <w:r>
+              <w:rPr>
+                <w:rFonts w:eastAsiaTheme="minorEastAsia"/>
+              </w:rPr>
+              <w:t>29766</w:t>
+            </w:r>
+          </w:p>
+        </w:tc>
+        <w:tc>
+          <w:tcPr>
+            <w:tcW w:w="1558" w:type="dxa"/>
+          </w:tcPr>
+          <w:p>
+            <w:pPr>
+              <w:jc w:val="center"/>
+              <w:rPr>
+                <w:rFonts w:eastAsiaTheme="minorEastAsia"/>
+              </w:rPr>
+            </w:pPr>
+            <w:r>
+              <w:rPr>
+                <w:rFonts w:eastAsiaTheme="minorEastAsia"/>
+              </w:rPr>
+              <w:t>40024</w:t>
+            </w:r>
+          </w:p>
+        </w:tc>
+        <w:tc>
+          <w:tcPr>
+            <w:tcW w:w="1558" w:type="dxa"/>
+          </w:tcPr>
+          <w:p>
+            <w:pPr>
+              <w:jc w:val="center"/>
+              <w:rPr>
+                <w:rFonts w:eastAsiaTheme="minorEastAsia"/>
+              </w:rPr>
+            </w:pPr>
+            <w:r>
+              <w:rPr>
+                <w:rFonts w:eastAsiaTheme="minorEastAsia"/>
+              </w:rPr>
+              <w:t>58254.187</w:t>
+            </w:r>
+          </w:p>
+        </w:tc>
+        <w:tc>
+          <w:tcPr>
+            <w:tcW w:w="1559" w:type="dxa"/>
+          </w:tcPr>
+          <w:p>
+            <w:pPr>
+              <w:jc w:val="center"/>
+              <w:rPr>
+                <w:rFonts w:eastAsiaTheme="minorEastAsia"/>
+              </w:rPr>
+            </w:pPr>
+            <w:r>
+              <w:rPr>
+                <w:rFonts w:eastAsiaTheme="minorEastAsia"/>
+              </w:rPr>
+              <w:t>131811.935</w:t>
+            </w:r>
+          </w:p>
+        </w:tc>
+      </w:tr>
+    </w:tbl>
+    <w:p>
+      <w:pPr>
+        <w:shd w:val="clear" w:color="auto" w:fill="FFFFFF"/>
+        <w:spacing w:line="285" w:lineRule="atLeast"/>
+        <w:rPr>
+          <w:rFonts w:eastAsia="Times New Roman" w:cstheme="minorHAnsi"/>
+          <w:color w:val="000000"/>
+        </w:rPr>
+      </w:pPr>
+    </w:p>
+    <w:p>
+      <w:pPr>
+        <w:shd w:val="clear" w:color="auto" w:fill="FFFFFF"/>
+        <w:spacing w:line="285" w:lineRule="atLeast"/>
+        <w:rPr>
+          <w:rFonts w:eastAsia="Times New Roman" w:cstheme="minorHAnsi"/>
+          <w:color w:val="000000"/>
+          <w:sz w:val="21"/>
+          <w:szCs w:val="21"/>
+        </w:rPr>
+      </w:pPr>
+    </w:p>
+    <w:p>
+      <w:pPr>
+        <w:shd w:val="clear" w:color="auto" w:fill="FFFFFF"/>
+        <w:spacing w:line="285" w:lineRule="atLeast"/>
+      </w:pPr>
+      <w:r>
+        <w:t xml:space="preserve">We can indeed observe that under the given constrains of max 150 number states to expand the best solution was found for </w:t>
+      </w:r>
+      <m:oMath>
+        <m:r>
+          <w:rPr>
+            <w:rFonts w:ascii="Cambria Math" w:hAnsi="Cambria Math"/>
+          </w:rPr>
+          <m:t>w=0.8</m:t>
+        </m:r>
+      </m:oMath>
+      <w:r>
+        <w:rPr>
+          <w:rFonts w:eastAsiaTheme="minorEastAsia"/>
+        </w:rPr>
+        <w:t xml:space="preserve">. </w:t>
+      </w:r>
+      <w:r>
+        <w:rPr>
+          <w:rFonts w:eastAsiaTheme="minorEastAsia"/>
+        </w:rPr>
+        <w:t>We can see that much less states were developed, and the amount of space (storage) required for this run is much smaller.</w:t>
+      </w:r>
+      <w:r>
+        <w:rPr>
+          <w:rFonts w:eastAsiaTheme="minorEastAsia"/>
+        </w:rPr>
+        <w:t xml:space="preserve"> But the distance is larger (Dist, Dist-tests) than without this constrain – we get a less quality solution.</w:t>
+      </w:r>
+      <w:r>
+        <w:rPr>
+          <w:rFonts w:eastAsiaTheme="minorEastAsia"/>
+        </w:rPr>
+        <w:t xml:space="preserve"> </w:t>
+      </w:r>
+    </w:p>
     <w:sectPr>
       <w:pgSz w:w="12240" w:h="15840"/>
       <w:pgMar w:top="1440" w:right="1440" w:bottom="1440" w:left="1440" w:header="720" w:footer="720" w:gutter="0"/>
@@ -6133,16 +8914,129 @@
 <file path=word/numbering.xml><?xml version="1.0" encoding="utf-8"?>
 <w:numbering xmlns:wpc="http://schemas.microsoft.com/office/word/2010/wordprocessingCanvas" xmlns:cx="http://schemas.microsoft.com/office/drawing/2014/chartex" xmlns:cx1="http://schemas.microsoft.com/office/drawing/2015/9/8/chartex" xmlns:cx2="http://schemas.microsoft.com/office/drawing/2015/10/21/chartex" xmlns:cx3="http://schemas.microsoft.com/office/drawing/2016/5/9/chartex" xmlns:cx4="http://schemas.microsoft.com/office/drawing/2016/5/10/chartex" xmlns:cx5="http://schemas.microsoft.com/office/drawing/2016/5/11/chartex" xmlns:cx6="http://schemas.microsoft.com/office/drawing/2016/5/12/chartex" xmlns:cx7="http://schemas.microsoft.com/office/drawing/2016/5/13/chartex" xmlns:cx8="http://schemas.microsoft.com/office/drawing/2016/5/14/chartex" xmlns:mc="http://schemas.openxmlformats.org/markup-compatibility/2006" xmlns:aink="http://schemas.microsoft.com/office/drawing/2016/ink" xmlns:am3d="http://schemas.microsoft.com/office/drawing/2017/model3d" xmlns:o="urn:schemas-microsoft-com:office:office" xmlns:r="http://schemas.openxmlformats.org/officeDocument/2006/relationships" xmlns:m="http://schemas.openxmlformats.org/officeDocument/2006/math" xmlns:v="urn:schemas-microsoft-com:vml" xmlns:wp14="http://schemas.microsoft.com/office/word/2010/wordprocessingDrawing" xmlns:wp="http://schemas.openxmlformats.org/drawingml/2006/wordprocessingDrawing" xmlns:w10="urn:schemas-microsoft-com:office:word" xmlns:w="http://schemas.openxmlformats.org/wordprocessingml/2006/main" xmlns:w14="http://schemas.microsoft.com/office/word/2010/wordml" xmlns:w15="http://schemas.microsoft.com/office/word/2012/wordml" xmlns:w16cex="http://schemas.microsoft.com/office/word/2018/wordml/cex" xmlns:w16cid="http://schemas.microsoft.com/office/word/2016/wordml/cid" xmlns:w16="http://schemas.microsoft.com/office/word/2018/wordml" xmlns:w16se="http://schemas.microsoft.com/office/word/2015/wordml/symex" xmlns:wpg="http://schemas.microsoft.com/office/word/2010/wordprocessingGroup" xmlns:wpi="http://schemas.microsoft.com/office/word/2010/wordprocessingInk" xmlns:wne="http://schemas.microsoft.com/office/word/2006/wordml" xmlns:wps="http://schemas.microsoft.com/office/word/2010/wordprocessingShape" mc:Ignorable="w14 w15 w16se w16cid w16 w16cex wp14">
   <w:abstractNum w:abstractNumId="0" w15:restartNumberingAfterBreak="0">
-    <w:nsid w:val="24046FAD"/>
+    <w:nsid w:val="07225A97"/>
     <w:multiLevelType w:val="hybridMultilevel"/>
-    <w:tmpl w:val="7D14FDB6"/>
-    <w:lvl w:ilvl="0" w:tplc="ECEEE944">
+    <w:tmpl w:val="0DA851E2"/>
+    <w:lvl w:ilvl="0" w:tplc="04090001">
       <w:start w:val="1"/>
-      <w:numFmt w:val="lowerRoman"/>
-      <w:lvlText w:val="(%1)"/>
+      <w:numFmt w:val="bullet"/>
+      <w:lvlText w:val=""/>
       <w:lvlJc w:val="left"/>
       <w:pPr>
-        <w:ind w:left="1080" w:hanging="720"/>
+        <w:ind w:left="720" w:hanging="360"/>
+      </w:pPr>
+      <w:rPr>
+        <w:rFonts w:ascii="Symbol" w:hAnsi="Symbol" w:hint="default"/>
+      </w:rPr>
+    </w:lvl>
+    <w:lvl w:ilvl="1" w:tplc="04090003" w:tentative="1">
+      <w:start w:val="1"/>
+      <w:numFmt w:val="bullet"/>
+      <w:lvlText w:val="o"/>
+      <w:lvlJc w:val="left"/>
+      <w:pPr>
+        <w:ind w:left="1440" w:hanging="360"/>
+      </w:pPr>
+      <w:rPr>
+        <w:rFonts w:ascii="Courier New" w:hAnsi="Courier New" w:cs="Courier New" w:hint="default"/>
+      </w:rPr>
+    </w:lvl>
+    <w:lvl w:ilvl="2" w:tplc="04090005" w:tentative="1">
+      <w:start w:val="1"/>
+      <w:numFmt w:val="bullet"/>
+      <w:lvlText w:val=""/>
+      <w:lvlJc w:val="left"/>
+      <w:pPr>
+        <w:ind w:left="2160" w:hanging="360"/>
+      </w:pPr>
+      <w:rPr>
+        <w:rFonts w:ascii="Wingdings" w:hAnsi="Wingdings" w:hint="default"/>
+      </w:rPr>
+    </w:lvl>
+    <w:lvl w:ilvl="3" w:tplc="04090001" w:tentative="1">
+      <w:start w:val="1"/>
+      <w:numFmt w:val="bullet"/>
+      <w:lvlText w:val=""/>
+      <w:lvlJc w:val="left"/>
+      <w:pPr>
+        <w:ind w:left="2880" w:hanging="360"/>
+      </w:pPr>
+      <w:rPr>
+        <w:rFonts w:ascii="Symbol" w:hAnsi="Symbol" w:hint="default"/>
+      </w:rPr>
+    </w:lvl>
+    <w:lvl w:ilvl="4" w:tplc="04090003" w:tentative="1">
+      <w:start w:val="1"/>
+      <w:numFmt w:val="bullet"/>
+      <w:lvlText w:val="o"/>
+      <w:lvlJc w:val="left"/>
+      <w:pPr>
+        <w:ind w:left="3600" w:hanging="360"/>
+      </w:pPr>
+      <w:rPr>
+        <w:rFonts w:ascii="Courier New" w:hAnsi="Courier New" w:cs="Courier New" w:hint="default"/>
+      </w:rPr>
+    </w:lvl>
+    <w:lvl w:ilvl="5" w:tplc="04090005" w:tentative="1">
+      <w:start w:val="1"/>
+      <w:numFmt w:val="bullet"/>
+      <w:lvlText w:val=""/>
+      <w:lvlJc w:val="left"/>
+      <w:pPr>
+        <w:ind w:left="4320" w:hanging="360"/>
+      </w:pPr>
+      <w:rPr>
+        <w:rFonts w:ascii="Wingdings" w:hAnsi="Wingdings" w:hint="default"/>
+      </w:rPr>
+    </w:lvl>
+    <w:lvl w:ilvl="6" w:tplc="04090001" w:tentative="1">
+      <w:start w:val="1"/>
+      <w:numFmt w:val="bullet"/>
+      <w:lvlText w:val=""/>
+      <w:lvlJc w:val="left"/>
+      <w:pPr>
+        <w:ind w:left="5040" w:hanging="360"/>
+      </w:pPr>
+      <w:rPr>
+        <w:rFonts w:ascii="Symbol" w:hAnsi="Symbol" w:hint="default"/>
+      </w:rPr>
+    </w:lvl>
+    <w:lvl w:ilvl="7" w:tplc="04090003" w:tentative="1">
+      <w:start w:val="1"/>
+      <w:numFmt w:val="bullet"/>
+      <w:lvlText w:val="o"/>
+      <w:lvlJc w:val="left"/>
+      <w:pPr>
+        <w:ind w:left="5760" w:hanging="360"/>
+      </w:pPr>
+      <w:rPr>
+        <w:rFonts w:ascii="Courier New" w:hAnsi="Courier New" w:cs="Courier New" w:hint="default"/>
+      </w:rPr>
+    </w:lvl>
+    <w:lvl w:ilvl="8" w:tplc="04090005" w:tentative="1">
+      <w:start w:val="1"/>
+      <w:numFmt w:val="bullet"/>
+      <w:lvlText w:val=""/>
+      <w:lvlJc w:val="left"/>
+      <w:pPr>
+        <w:ind w:left="6480" w:hanging="360"/>
+      </w:pPr>
+      <w:rPr>
+        <w:rFonts w:ascii="Wingdings" w:hAnsi="Wingdings" w:hint="default"/>
+      </w:rPr>
+    </w:lvl>
+  </w:abstractNum>
+  <w:abstractNum w:abstractNumId="1" w15:restartNumberingAfterBreak="0">
+    <w:nsid w:val="084C6B09"/>
+    <w:multiLevelType w:val="hybridMultilevel"/>
+    <w:tmpl w:val="6748A742"/>
+    <w:lvl w:ilvl="0" w:tplc="4B903F42">
+      <w:start w:val="38"/>
+      <w:numFmt w:val="decimal"/>
+      <w:lvlText w:val="%1."/>
+      <w:lvlJc w:val="left"/>
+      <w:pPr>
+        <w:ind w:left="720" w:hanging="360"/>
       </w:pPr>
       <w:rPr>
         <w:rFonts w:hint="default"/>
@@ -6221,11 +9115,11 @@
       </w:pPr>
     </w:lvl>
   </w:abstractNum>
-  <w:abstractNum w:abstractNumId="1" w15:restartNumberingAfterBreak="0">
-    <w:nsid w:val="2C057907"/>
+  <w:abstractNum w:abstractNumId="2" w15:restartNumberingAfterBreak="0">
+    <w:nsid w:val="1B704899"/>
     <w:multiLevelType w:val="hybridMultilevel"/>
-    <w:tmpl w:val="DCA8ADEC"/>
-    <w:lvl w:ilvl="0" w:tplc="0409000F">
+    <w:tmpl w:val="23A03D06"/>
+    <w:lvl w:ilvl="0" w:tplc="43A8DB36">
       <w:start w:val="1"/>
       <w:numFmt w:val="decimal"/>
       <w:lvlText w:val="%1."/>
@@ -6310,17 +9204,17 @@
       </w:pPr>
     </w:lvl>
   </w:abstractNum>
-  <w:abstractNum w:abstractNumId="2" w15:restartNumberingAfterBreak="0">
-    <w:nsid w:val="36B45E18"/>
+  <w:abstractNum w:abstractNumId="3" w15:restartNumberingAfterBreak="0">
+    <w:nsid w:val="24046FAD"/>
     <w:multiLevelType w:val="hybridMultilevel"/>
-    <w:tmpl w:val="5CC42396"/>
-    <w:lvl w:ilvl="0" w:tplc="0409000F">
+    <w:tmpl w:val="7D14FDB6"/>
+    <w:lvl w:ilvl="0" w:tplc="ECEEE944">
       <w:start w:val="1"/>
-      <w:numFmt w:val="decimal"/>
-      <w:lvlText w:val="%1."/>
+      <w:numFmt w:val="lowerRoman"/>
+      <w:lvlText w:val="(%1)"/>
       <w:lvlJc w:val="left"/>
       <w:pPr>
-        <w:ind w:left="720" w:hanging="360"/>
+        <w:ind w:left="1080" w:hanging="720"/>
       </w:pPr>
       <w:rPr>
         <w:rFonts w:hint="default"/>
@@ -6399,7 +9293,185 @@
       </w:pPr>
     </w:lvl>
   </w:abstractNum>
-  <w:abstractNum w:abstractNumId="3" w15:restartNumberingAfterBreak="0">
+  <w:abstractNum w:abstractNumId="4" w15:restartNumberingAfterBreak="0">
+    <w:nsid w:val="2C057907"/>
+    <w:multiLevelType w:val="hybridMultilevel"/>
+    <w:tmpl w:val="DCA8ADEC"/>
+    <w:lvl w:ilvl="0" w:tplc="0409000F">
+      <w:start w:val="1"/>
+      <w:numFmt w:val="decimal"/>
+      <w:lvlText w:val="%1."/>
+      <w:lvlJc w:val="left"/>
+      <w:pPr>
+        <w:ind w:left="720" w:hanging="360"/>
+      </w:pPr>
+      <w:rPr>
+        <w:rFonts w:hint="default"/>
+      </w:rPr>
+    </w:lvl>
+    <w:lvl w:ilvl="1" w:tplc="04090019" w:tentative="1">
+      <w:start w:val="1"/>
+      <w:numFmt w:val="lowerLetter"/>
+      <w:lvlText w:val="%2."/>
+      <w:lvlJc w:val="left"/>
+      <w:pPr>
+        <w:ind w:left="1440" w:hanging="360"/>
+      </w:pPr>
+    </w:lvl>
+    <w:lvl w:ilvl="2" w:tplc="0409001B" w:tentative="1">
+      <w:start w:val="1"/>
+      <w:numFmt w:val="lowerRoman"/>
+      <w:lvlText w:val="%3."/>
+      <w:lvlJc w:val="right"/>
+      <w:pPr>
+        <w:ind w:left="2160" w:hanging="180"/>
+      </w:pPr>
+    </w:lvl>
+    <w:lvl w:ilvl="3" w:tplc="0409000F" w:tentative="1">
+      <w:start w:val="1"/>
+      <w:numFmt w:val="decimal"/>
+      <w:lvlText w:val="%4."/>
+      <w:lvlJc w:val="left"/>
+      <w:pPr>
+        <w:ind w:left="2880" w:hanging="360"/>
+      </w:pPr>
+    </w:lvl>
+    <w:lvl w:ilvl="4" w:tplc="04090019" w:tentative="1">
+      <w:start w:val="1"/>
+      <w:numFmt w:val="lowerLetter"/>
+      <w:lvlText w:val="%5."/>
+      <w:lvlJc w:val="left"/>
+      <w:pPr>
+        <w:ind w:left="3600" w:hanging="360"/>
+      </w:pPr>
+    </w:lvl>
+    <w:lvl w:ilvl="5" w:tplc="0409001B" w:tentative="1">
+      <w:start w:val="1"/>
+      <w:numFmt w:val="lowerRoman"/>
+      <w:lvlText w:val="%6."/>
+      <w:lvlJc w:val="right"/>
+      <w:pPr>
+        <w:ind w:left="4320" w:hanging="180"/>
+      </w:pPr>
+    </w:lvl>
+    <w:lvl w:ilvl="6" w:tplc="0409000F" w:tentative="1">
+      <w:start w:val="1"/>
+      <w:numFmt w:val="decimal"/>
+      <w:lvlText w:val="%7."/>
+      <w:lvlJc w:val="left"/>
+      <w:pPr>
+        <w:ind w:left="5040" w:hanging="360"/>
+      </w:pPr>
+    </w:lvl>
+    <w:lvl w:ilvl="7" w:tplc="04090019" w:tentative="1">
+      <w:start w:val="1"/>
+      <w:numFmt w:val="lowerLetter"/>
+      <w:lvlText w:val="%8."/>
+      <w:lvlJc w:val="left"/>
+      <w:pPr>
+        <w:ind w:left="5760" w:hanging="360"/>
+      </w:pPr>
+    </w:lvl>
+    <w:lvl w:ilvl="8" w:tplc="0409001B" w:tentative="1">
+      <w:start w:val="1"/>
+      <w:numFmt w:val="lowerRoman"/>
+      <w:lvlText w:val="%9."/>
+      <w:lvlJc w:val="right"/>
+      <w:pPr>
+        <w:ind w:left="6480" w:hanging="180"/>
+      </w:pPr>
+    </w:lvl>
+  </w:abstractNum>
+  <w:abstractNum w:abstractNumId="5" w15:restartNumberingAfterBreak="0">
+    <w:nsid w:val="36B45E18"/>
+    <w:multiLevelType w:val="hybridMultilevel"/>
+    <w:tmpl w:val="D8362A02"/>
+    <w:lvl w:ilvl="0" w:tplc="A9408586">
+      <w:start w:val="2"/>
+      <w:numFmt w:val="decimal"/>
+      <w:lvlText w:val="%1."/>
+      <w:lvlJc w:val="left"/>
+      <w:pPr>
+        <w:ind w:left="720" w:hanging="360"/>
+      </w:pPr>
+      <w:rPr>
+        <w:rFonts w:hint="default"/>
+      </w:rPr>
+    </w:lvl>
+    <w:lvl w:ilvl="1" w:tplc="04090019" w:tentative="1">
+      <w:start w:val="1"/>
+      <w:numFmt w:val="lowerLetter"/>
+      <w:lvlText w:val="%2."/>
+      <w:lvlJc w:val="left"/>
+      <w:pPr>
+        <w:ind w:left="1440" w:hanging="360"/>
+      </w:pPr>
+    </w:lvl>
+    <w:lvl w:ilvl="2" w:tplc="0409001B" w:tentative="1">
+      <w:start w:val="1"/>
+      <w:numFmt w:val="lowerRoman"/>
+      <w:lvlText w:val="%3."/>
+      <w:lvlJc w:val="right"/>
+      <w:pPr>
+        <w:ind w:left="2160" w:hanging="180"/>
+      </w:pPr>
+    </w:lvl>
+    <w:lvl w:ilvl="3" w:tplc="0409000F" w:tentative="1">
+      <w:start w:val="1"/>
+      <w:numFmt w:val="decimal"/>
+      <w:lvlText w:val="%4."/>
+      <w:lvlJc w:val="left"/>
+      <w:pPr>
+        <w:ind w:left="2880" w:hanging="360"/>
+      </w:pPr>
+    </w:lvl>
+    <w:lvl w:ilvl="4" w:tplc="04090019" w:tentative="1">
+      <w:start w:val="1"/>
+      <w:numFmt w:val="lowerLetter"/>
+      <w:lvlText w:val="%5."/>
+      <w:lvlJc w:val="left"/>
+      <w:pPr>
+        <w:ind w:left="3600" w:hanging="360"/>
+      </w:pPr>
+    </w:lvl>
+    <w:lvl w:ilvl="5" w:tplc="0409001B" w:tentative="1">
+      <w:start w:val="1"/>
+      <w:numFmt w:val="lowerRoman"/>
+      <w:lvlText w:val="%6."/>
+      <w:lvlJc w:val="right"/>
+      <w:pPr>
+        <w:ind w:left="4320" w:hanging="180"/>
+      </w:pPr>
+    </w:lvl>
+    <w:lvl w:ilvl="6" w:tplc="0409000F" w:tentative="1">
+      <w:start w:val="1"/>
+      <w:numFmt w:val="decimal"/>
+      <w:lvlText w:val="%7."/>
+      <w:lvlJc w:val="left"/>
+      <w:pPr>
+        <w:ind w:left="5040" w:hanging="360"/>
+      </w:pPr>
+    </w:lvl>
+    <w:lvl w:ilvl="7" w:tplc="04090019" w:tentative="1">
+      <w:start w:val="1"/>
+      <w:numFmt w:val="lowerLetter"/>
+      <w:lvlText w:val="%8."/>
+      <w:lvlJc w:val="left"/>
+      <w:pPr>
+        <w:ind w:left="5760" w:hanging="360"/>
+      </w:pPr>
+    </w:lvl>
+    <w:lvl w:ilvl="8" w:tplc="0409001B" w:tentative="1">
+      <w:start w:val="1"/>
+      <w:numFmt w:val="lowerRoman"/>
+      <w:lvlText w:val="%9."/>
+      <w:lvlJc w:val="right"/>
+      <w:pPr>
+        <w:ind w:left="6480" w:hanging="180"/>
+      </w:pPr>
+    </w:lvl>
+  </w:abstractNum>
+  <w:abstractNum w:abstractNumId="6" w15:restartNumberingAfterBreak="0">
     <w:nsid w:val="3A047A9E"/>
     <w:multiLevelType w:val="hybridMultilevel"/>
     <w:tmpl w:val="8900587E"/>
@@ -6512,7 +9584,7 @@
       </w:rPr>
     </w:lvl>
   </w:abstractNum>
-  <w:abstractNum w:abstractNumId="4" w15:restartNumberingAfterBreak="0">
+  <w:abstractNum w:abstractNumId="7" w15:restartNumberingAfterBreak="0">
     <w:nsid w:val="69F53629"/>
     <w:multiLevelType w:val="hybridMultilevel"/>
     <w:tmpl w:val="9AF41CB0"/>
@@ -6601,7 +9673,7 @@
       </w:pPr>
     </w:lvl>
   </w:abstractNum>
-  <w:abstractNum w:abstractNumId="5" w15:restartNumberingAfterBreak="0">
+  <w:abstractNum w:abstractNumId="8" w15:restartNumberingAfterBreak="0">
     <w:nsid w:val="6AA45A17"/>
     <w:multiLevelType w:val="hybridMultilevel"/>
     <w:tmpl w:val="DA568DF0"/>
@@ -6714,12 +9786,12 @@
       </w:rPr>
     </w:lvl>
   </w:abstractNum>
-  <w:abstractNum w:abstractNumId="6" w15:restartNumberingAfterBreak="0">
-    <w:nsid w:val="6D65113D"/>
+  <w:abstractNum w:abstractNumId="9" w15:restartNumberingAfterBreak="0">
+    <w:nsid w:val="6B67138E"/>
     <w:multiLevelType w:val="hybridMultilevel"/>
-    <w:tmpl w:val="27D0E0DC"/>
-    <w:lvl w:ilvl="0" w:tplc="0409000F">
-      <w:start w:val="1"/>
+    <w:tmpl w:val="106C5CB6"/>
+    <w:lvl w:ilvl="0" w:tplc="DE842800">
+      <w:start w:val="29"/>
       <w:numFmt w:val="decimal"/>
       <w:lvlText w:val="%1."/>
       <w:lvlJc w:val="left"/>
@@ -6803,10 +9875,10 @@
       </w:pPr>
     </w:lvl>
   </w:abstractNum>
-  <w:abstractNum w:abstractNumId="7" w15:restartNumberingAfterBreak="0">
-    <w:nsid w:val="729E591E"/>
+  <w:abstractNum w:abstractNumId="10" w15:restartNumberingAfterBreak="0">
+    <w:nsid w:val="6D65113D"/>
     <w:multiLevelType w:val="hybridMultilevel"/>
-    <w:tmpl w:val="D83CF238"/>
+    <w:tmpl w:val="27D0E0DC"/>
     <w:lvl w:ilvl="0" w:tplc="0409000F">
       <w:start w:val="1"/>
       <w:numFmt w:val="decimal"/>
@@ -6892,29 +9964,130 @@
       </w:pPr>
     </w:lvl>
   </w:abstractNum>
+  <w:abstractNum w:abstractNumId="11" w15:restartNumberingAfterBreak="0">
+    <w:nsid w:val="729E591E"/>
+    <w:multiLevelType w:val="hybridMultilevel"/>
+    <w:tmpl w:val="D83CF238"/>
+    <w:lvl w:ilvl="0" w:tplc="0409000F">
+      <w:start w:val="1"/>
+      <w:numFmt w:val="decimal"/>
+      <w:lvlText w:val="%1."/>
+      <w:lvlJc w:val="left"/>
+      <w:pPr>
+        <w:ind w:left="720" w:hanging="360"/>
+      </w:pPr>
+      <w:rPr>
+        <w:rFonts w:hint="default"/>
+      </w:rPr>
+    </w:lvl>
+    <w:lvl w:ilvl="1" w:tplc="04090019" w:tentative="1">
+      <w:start w:val="1"/>
+      <w:numFmt w:val="lowerLetter"/>
+      <w:lvlText w:val="%2."/>
+      <w:lvlJc w:val="left"/>
+      <w:pPr>
+        <w:ind w:left="1440" w:hanging="360"/>
+      </w:pPr>
+    </w:lvl>
+    <w:lvl w:ilvl="2" w:tplc="0409001B" w:tentative="1">
+      <w:start w:val="1"/>
+      <w:numFmt w:val="lowerRoman"/>
+      <w:lvlText w:val="%3."/>
+      <w:lvlJc w:val="right"/>
+      <w:pPr>
+        <w:ind w:left="2160" w:hanging="180"/>
+      </w:pPr>
+    </w:lvl>
+    <w:lvl w:ilvl="3" w:tplc="0409000F" w:tentative="1">
+      <w:start w:val="1"/>
+      <w:numFmt w:val="decimal"/>
+      <w:lvlText w:val="%4."/>
+      <w:lvlJc w:val="left"/>
+      <w:pPr>
+        <w:ind w:left="2880" w:hanging="360"/>
+      </w:pPr>
+    </w:lvl>
+    <w:lvl w:ilvl="4" w:tplc="04090019" w:tentative="1">
+      <w:start w:val="1"/>
+      <w:numFmt w:val="lowerLetter"/>
+      <w:lvlText w:val="%5."/>
+      <w:lvlJc w:val="left"/>
+      <w:pPr>
+        <w:ind w:left="3600" w:hanging="360"/>
+      </w:pPr>
+    </w:lvl>
+    <w:lvl w:ilvl="5" w:tplc="0409001B" w:tentative="1">
+      <w:start w:val="1"/>
+      <w:numFmt w:val="lowerRoman"/>
+      <w:lvlText w:val="%6."/>
+      <w:lvlJc w:val="right"/>
+      <w:pPr>
+        <w:ind w:left="4320" w:hanging="180"/>
+      </w:pPr>
+    </w:lvl>
+    <w:lvl w:ilvl="6" w:tplc="0409000F" w:tentative="1">
+      <w:start w:val="1"/>
+      <w:numFmt w:val="decimal"/>
+      <w:lvlText w:val="%7."/>
+      <w:lvlJc w:val="left"/>
+      <w:pPr>
+        <w:ind w:left="5040" w:hanging="360"/>
+      </w:pPr>
+    </w:lvl>
+    <w:lvl w:ilvl="7" w:tplc="04090019" w:tentative="1">
+      <w:start w:val="1"/>
+      <w:numFmt w:val="lowerLetter"/>
+      <w:lvlText w:val="%8."/>
+      <w:lvlJc w:val="left"/>
+      <w:pPr>
+        <w:ind w:left="5760" w:hanging="360"/>
+      </w:pPr>
+    </w:lvl>
+    <w:lvl w:ilvl="8" w:tplc="0409001B" w:tentative="1">
+      <w:start w:val="1"/>
+      <w:numFmt w:val="lowerRoman"/>
+      <w:lvlText w:val="%9."/>
+      <w:lvlJc w:val="right"/>
+      <w:pPr>
+        <w:ind w:left="6480" w:hanging="180"/>
+      </w:pPr>
+    </w:lvl>
+  </w:abstractNum>
   <w:num w:numId="1">
+    <w:abstractNumId w:val="3"/>
+  </w:num>
+  <w:num w:numId="2">
+    <w:abstractNumId w:val="10"/>
+  </w:num>
+  <w:num w:numId="3">
+    <w:abstractNumId w:val="7"/>
+  </w:num>
+  <w:num w:numId="4">
+    <w:abstractNumId w:val="4"/>
+  </w:num>
+  <w:num w:numId="5">
+    <w:abstractNumId w:val="11"/>
+  </w:num>
+  <w:num w:numId="6">
+    <w:abstractNumId w:val="5"/>
+  </w:num>
+  <w:num w:numId="7">
+    <w:abstractNumId w:val="8"/>
+  </w:num>
+  <w:num w:numId="8">
+    <w:abstractNumId w:val="6"/>
+  </w:num>
+  <w:num w:numId="9">
+    <w:abstractNumId w:val="9"/>
+  </w:num>
+  <w:num w:numId="10">
     <w:abstractNumId w:val="0"/>
   </w:num>
-  <w:num w:numId="2">
-    <w:abstractNumId w:val="6"/>
-  </w:num>
-  <w:num w:numId="3">
-    <w:abstractNumId w:val="4"/>
-  </w:num>
-  <w:num w:numId="4">
+  <w:num w:numId="11">
     <w:abstractNumId w:val="1"/>
   </w:num>
-  <w:num w:numId="5">
-    <w:abstractNumId w:val="7"/>
-  </w:num>
-  <w:num w:numId="6">
+  <w:num w:numId="12">
     <w:abstractNumId w:val="2"/>
-  </w:num>
-  <w:num w:numId="7">
-    <w:abstractNumId w:val="5"/>
-  </w:num>
-  <w:num w:numId="8">
-    <w:abstractNumId w:val="3"/>
   </w:num>
 </w:numbering>
 </file>
@@ -7318,6 +10491,27 @@
     <w:name w:val="Normal"/>
     <w:qFormat/>
   </w:style>
+  <w:style w:type="paragraph" w:styleId="Heading1">
+    <w:name w:val="heading 1"/>
+    <w:basedOn w:val="Normal"/>
+    <w:next w:val="Normal"/>
+    <w:link w:val="Heading1Char"/>
+    <w:uiPriority w:val="9"/>
+    <w:qFormat/>
+    <w:rsid w:val="00DD41C9"/>
+    <w:pPr>
+      <w:keepNext/>
+      <w:keepLines/>
+      <w:spacing w:before="240" w:after="0"/>
+      <w:outlineLvl w:val="0"/>
+    </w:pPr>
+    <w:rPr>
+      <w:rFonts w:asciiTheme="majorHAnsi" w:eastAsiaTheme="majorEastAsia" w:hAnsiTheme="majorHAnsi" w:cstheme="majorBidi"/>
+      <w:color w:val="2F5496" w:themeColor="accent1" w:themeShade="BF"/>
+      <w:sz w:val="32"/>
+      <w:szCs w:val="32"/>
+    </w:rPr>
+  </w:style>
   <w:style w:type="paragraph" w:styleId="Heading2">
     <w:name w:val="heading 2"/>
     <w:basedOn w:val="Normal"/>
@@ -7443,6 +10637,84 @@
         <w:insideV w:val="single" w:sz="4" w:space="0" w:color="auto"/>
       </w:tblBorders>
     </w:tblPr>
+  </w:style>
+  <w:style w:type="character" w:customStyle="1" w:styleId="Heading1Char">
+    <w:name w:val="Heading 1 Char"/>
+    <w:basedOn w:val="DefaultParagraphFont"/>
+    <w:link w:val="Heading1"/>
+    <w:uiPriority w:val="9"/>
+    <w:rsid w:val="00DD41C9"/>
+    <w:rPr>
+      <w:rFonts w:asciiTheme="majorHAnsi" w:eastAsiaTheme="majorEastAsia" w:hAnsiTheme="majorHAnsi" w:cstheme="majorBidi"/>
+      <w:color w:val="2F5496" w:themeColor="accent1" w:themeShade="BF"/>
+      <w:sz w:val="32"/>
+      <w:szCs w:val="32"/>
+    </w:rPr>
+  </w:style>
+  <w:style w:type="paragraph" w:styleId="Title">
+    <w:name w:val="Title"/>
+    <w:basedOn w:val="Normal"/>
+    <w:next w:val="Normal"/>
+    <w:link w:val="TitleChar"/>
+    <w:uiPriority w:val="10"/>
+    <w:qFormat/>
+    <w:rsid w:val="00DD41C9"/>
+    <w:pPr>
+      <w:spacing w:after="0" w:line="240" w:lineRule="auto"/>
+      <w:contextualSpacing/>
+    </w:pPr>
+    <w:rPr>
+      <w:rFonts w:asciiTheme="majorHAnsi" w:eastAsiaTheme="majorEastAsia" w:hAnsiTheme="majorHAnsi" w:cstheme="majorBidi"/>
+      <w:spacing w:val="-10"/>
+      <w:kern w:val="28"/>
+      <w:sz w:val="56"/>
+      <w:szCs w:val="56"/>
+    </w:rPr>
+  </w:style>
+  <w:style w:type="character" w:customStyle="1" w:styleId="TitleChar">
+    <w:name w:val="Title Char"/>
+    <w:basedOn w:val="DefaultParagraphFont"/>
+    <w:link w:val="Title"/>
+    <w:uiPriority w:val="10"/>
+    <w:rsid w:val="00DD41C9"/>
+    <w:rPr>
+      <w:rFonts w:asciiTheme="majorHAnsi" w:eastAsiaTheme="majorEastAsia" w:hAnsiTheme="majorHAnsi" w:cstheme="majorBidi"/>
+      <w:spacing w:val="-10"/>
+      <w:kern w:val="28"/>
+      <w:sz w:val="56"/>
+      <w:szCs w:val="56"/>
+    </w:rPr>
+  </w:style>
+  <w:style w:type="paragraph" w:styleId="Subtitle">
+    <w:name w:val="Subtitle"/>
+    <w:basedOn w:val="Normal"/>
+    <w:next w:val="Normal"/>
+    <w:link w:val="SubtitleChar"/>
+    <w:uiPriority w:val="11"/>
+    <w:qFormat/>
+    <w:rsid w:val="00DD41C9"/>
+    <w:pPr>
+      <w:numPr>
+        <w:ilvl w:val="1"/>
+      </w:numPr>
+    </w:pPr>
+    <w:rPr>
+      <w:rFonts w:eastAsiaTheme="minorEastAsia"/>
+      <w:color w:val="5A5A5A" w:themeColor="text1" w:themeTint="A5"/>
+      <w:spacing w:val="15"/>
+    </w:rPr>
+  </w:style>
+  <w:style w:type="character" w:customStyle="1" w:styleId="SubtitleChar">
+    <w:name w:val="Subtitle Char"/>
+    <w:basedOn w:val="DefaultParagraphFont"/>
+    <w:link w:val="Subtitle"/>
+    <w:uiPriority w:val="11"/>
+    <w:rsid w:val="00DD41C9"/>
+    <w:rPr>
+      <w:rFonts w:eastAsiaTheme="minorEastAsia"/>
+      <w:color w:val="5A5A5A" w:themeColor="text1" w:themeTint="A5"/>
+      <w:spacing w:val="15"/>
+    </w:rPr>
   </w:style>
 </w:styles>
 </file>

</xml_diff>